<commit_message>
Updated report - Introduction
</commit_message>
<xml_diff>
--- a/Final Report/Report Group Assignment 2.docx
+++ b/Final Report/Report Group Assignment 2.docx
@@ -1887,12 +1887,172 @@
       </w:pPr>
       <w:r>
         <w:rPr>
+          <w:rtl w:val="0"/>
+        </w:rPr>
+      </w:r>
+    </w:p>
+    <w:p>
+      <w:pPr>
+        <w:ind w:left="-566.9291338582677" w:firstLine="0"/>
+        <w:rPr>
+          <w:sz w:val="24"/>
+          <w:szCs w:val="24"/>
+        </w:rPr>
+      </w:pPr>
+      <w:r>
+        <w:rPr>
+          <w:sz w:val="24"/>
+          <w:szCs w:val="24"/>
+          <w:rtl w:val="0"/>
+        </w:rPr>
+        <w:t xml:space="preserve">The Australian weather broadcast or the appropriate agencies comprehends the tomorrow weather, specifically whether it will be raining or not, to deliver updated weather news to citizens or propose proper plans for social activities respectively. Therefore, t</w:t>
+      </w:r>
+      <w:r>
+        <w:rPr>
+          <w:sz w:val="24"/>
+          <w:szCs w:val="24"/>
+          <w:rtl w:val="0"/>
+        </w:rPr>
+        <w:t xml:space="preserve">he dataset of day-to-day weather was collected across various stations over a period of 10 years. The observations extracted from the Australian weather dataset aim to return prediction of tomorrow rain by producing the possibilities of it or two binary labels (Yes and No, 1 and 0 in that order). </w:t>
+      </w:r>
+    </w:p>
+    <w:p>
+      <w:pPr>
+        <w:ind w:left="-566.9291338582677" w:firstLine="0"/>
+        <w:rPr>
+          <w:sz w:val="24"/>
+          <w:szCs w:val="24"/>
+        </w:rPr>
+      </w:pPr>
+      <w:r>
+        <w:rPr>
+          <w:rtl w:val="0"/>
+        </w:rPr>
+      </w:r>
+    </w:p>
+    <w:p>
+      <w:pPr>
+        <w:ind w:left="-566.9291338582677" w:firstLine="0"/>
+        <w:rPr>
+          <w:sz w:val="24"/>
+          <w:szCs w:val="24"/>
+        </w:rPr>
+      </w:pPr>
+      <w:r>
+        <w:rPr>
+          <w:sz w:val="24"/>
+          <w:szCs w:val="24"/>
+          <w:rtl w:val="0"/>
+        </w:rPr>
+        <w:t xml:space="preserve">The “Rain in Australia” dataset consists of 24 variables in total. Among these variables, there are two variable types, categorical variable and numerical variable. </w:t>
+      </w:r>
+    </w:p>
+    <w:p>
+      <w:pPr>
+        <w:ind w:left="-566.9291338582677" w:firstLine="0"/>
+        <w:rPr>
+          <w:sz w:val="24"/>
+          <w:szCs w:val="24"/>
+        </w:rPr>
+      </w:pPr>
+      <w:r>
+        <w:rPr>
+          <w:rtl w:val="0"/>
+        </w:rPr>
+      </w:r>
+    </w:p>
+    <w:p>
+      <w:pPr>
+        <w:ind w:left="-566.9291338582677" w:firstLine="0"/>
+        <w:rPr>
+          <w:sz w:val="24"/>
+          <w:szCs w:val="24"/>
+        </w:rPr>
+      </w:pPr>
+      <w:r>
+        <w:rPr>
+          <w:sz w:val="24"/>
+          <w:szCs w:val="24"/>
+          <w:rtl w:val="0"/>
+        </w:rPr>
+        <w:t xml:space="preserve">For the categorical variable, five variables are normal, including “Date”, “Location”, “WindGustDir”, “WindDir9am” and “WindDir3pm” while the remaining two binary variables are “RainToday” and “RainTomorrow”, especially “RainTomorrow” is a target variable. Also, these categorical variables are defined with nominal type. In addition, the “WindDir9am” and “WindGustDir” variables experience the biggest percentages of missing value with around 7 percent  (Young 2017). Furthermore, the variable having the highest cardinality, which means that a variable has the largest number of labels, is “Date” with 3436 labels and the second is “Location” with 49. </w:t>
+      </w:r>
+    </w:p>
+    <w:p>
+      <w:pPr>
+        <w:ind w:left="-566.9291338582677" w:firstLine="0"/>
+        <w:rPr>
+          <w:sz w:val="24"/>
+          <w:szCs w:val="24"/>
+        </w:rPr>
+      </w:pPr>
+      <w:r>
+        <w:rPr>
+          <w:rtl w:val="0"/>
+        </w:rPr>
+      </w:r>
+    </w:p>
+    <w:p>
+      <w:pPr>
+        <w:ind w:left="-566.9291338582677" w:firstLine="0"/>
+        <w:rPr>
+          <w:sz w:val="24"/>
+          <w:szCs w:val="24"/>
+        </w:rPr>
+      </w:pPr>
+      <w:r>
+        <w:rPr>
+          <w:sz w:val="24"/>
+          <w:szCs w:val="24"/>
+          <w:rtl w:val="0"/>
+        </w:rPr>
+        <w:t xml:space="preserve">For the numerical variable, there are seventeen variables, which refer to continuous type, namely “MinTemp”, “MaxTemp”, “Rainfall”, “Evaporation”, “Sunshine”, “WindGustSpeed”, “WindSpeed9am”, “WindSpeed3pm”, “Humidity9am”, “Humidity3pm”, “Pressure9am”, “Pressure3pm”, “Cloud9am”, “Cloud3pm”, “Temp9am”, “Temp3pm” and “RISK_MM”. According the figures in the table indicated the dataset provided by Young (2017), the variables witnessing the most missing values are “Evaporation” and “Sunshine” with roughly 43 and 48 percent respectively, followed by “Cloud9am” and “Cloud3pm” with nearly 38 and 40 percent in that order. Also, the “RISK_MM” variable is in consideration of dropping out of the dataset because according to Young (2017), this variable should be eliminated if aiming to train a regression model instead of a classification one because including the variable to solve a classification problem impacts negatively to the predicted values of the trained model or a lower accuracy score.</w:t>
+      </w:r>
+    </w:p>
+    <w:p>
+      <w:pPr>
+        <w:ind w:left="-566.9291338582677" w:firstLine="0"/>
+        <w:rPr>
+          <w:sz w:val="24"/>
+          <w:szCs w:val="24"/>
+        </w:rPr>
+      </w:pPr>
+      <w:r>
+        <w:rPr>
+          <w:rtl w:val="0"/>
+        </w:rPr>
+      </w:r>
+    </w:p>
+    <w:p>
+      <w:pPr>
+        <w:ind w:left="-566.9291338582677" w:firstLine="0"/>
+        <w:rPr>
+          <w:sz w:val="24"/>
+          <w:szCs w:val="24"/>
+        </w:rPr>
+      </w:pPr>
+      <w:r>
+        <w:rPr>
+          <w:sz w:val="24"/>
+          <w:szCs w:val="24"/>
+          <w:rtl w:val="0"/>
+        </w:rPr>
+        <w:t xml:space="preserve">The observation about the “Rain in Australia” is that the method of training model to return a high accuracy score can be a regression algorithm instead of classification, but the null accuracy, where the accuracy is gained by preferring the most frequent value, should be compared with it to guarantee that the applied model results in the higher accuracy score. Another observation is that many pairs of variables would have strong or high correlation in the positive trend since they are intuitively correlated in terms of related fields of rain prediction.</w:t>
+      </w:r>
+    </w:p>
+    <w:p>
+      <w:pPr>
+        <w:ind w:left="-566.9291338582677" w:firstLine="0"/>
+        <w:rPr>
           <w:color w:val="7f7f7f"/>
           <w:sz w:val="16"/>
           <w:szCs w:val="16"/>
-          <w:rtl w:val="0"/>
-        </w:rPr>
-        <w:t xml:space="preserve">Your initial observations and plans for Exploratory Data Analysis</w:t>
+        </w:rPr>
+      </w:pPr>
+      <w:r>
+        <w:rPr>
+          <w:rtl w:val="0"/>
+        </w:rPr>
       </w:r>
     </w:p>
     <w:p>
@@ -1909,108 +2069,7 @@
           <w:szCs w:val="24"/>
           <w:rtl w:val="0"/>
         </w:rPr>
-        <w:t xml:space="preserve">The Australian weather broadcast or the appropriate agencies comprehends the tomorrow weather, specifically whether it will be raining or not, to deliver updated weather news to citizens or propose proper plans for social activities respectively. Therefore, t</w:t>
-      </w:r>
-      <w:r>
-        <w:rPr>
-          <w:sz w:val="24"/>
-          <w:szCs w:val="24"/>
-          <w:rtl w:val="0"/>
-        </w:rPr>
-        <w:t xml:space="preserve">he dataset of day-to-day weather was collected across various stations over a period of 10 years. The observations extracted from the Australian weather dataset aim to return prediction of tomorrow rain by producing the possibilities of it or two binary labels (Yes and No, 1 and 0 in that order). </w:t>
-      </w:r>
-    </w:p>
-    <w:p>
-      <w:pPr>
-        <w:ind w:left="-566.9291338582677" w:firstLine="0"/>
-        <w:rPr>
-          <w:sz w:val="24"/>
-          <w:szCs w:val="24"/>
-        </w:rPr>
-      </w:pPr>
-      <w:r>
-        <w:rPr>
-          <w:rtl w:val="0"/>
-        </w:rPr>
-      </w:r>
-    </w:p>
-    <w:p>
-      <w:pPr>
-        <w:ind w:left="-566.9291338582677" w:firstLine="0"/>
-        <w:rPr>
-          <w:sz w:val="24"/>
-          <w:szCs w:val="24"/>
-        </w:rPr>
-      </w:pPr>
-      <w:r>
-        <w:rPr>
-          <w:sz w:val="24"/>
-          <w:szCs w:val="24"/>
-          <w:rtl w:val="0"/>
-        </w:rPr>
-        <w:t xml:space="preserve">The “Rain in Australia” dataset consists of 24 variables in total. Among these variables, there are two variable types, categorical variable and numerical variable. </w:t>
-      </w:r>
-    </w:p>
-    <w:p>
-      <w:pPr>
-        <w:ind w:left="-566.9291338582677" w:firstLine="0"/>
-        <w:rPr>
-          <w:sz w:val="24"/>
-          <w:szCs w:val="24"/>
-        </w:rPr>
-      </w:pPr>
-      <w:r>
-        <w:rPr>
-          <w:rtl w:val="0"/>
-        </w:rPr>
-      </w:r>
-    </w:p>
-    <w:p>
-      <w:pPr>
-        <w:ind w:left="-566.9291338582677" w:firstLine="0"/>
-        <w:rPr>
-          <w:sz w:val="24"/>
-          <w:szCs w:val="24"/>
-        </w:rPr>
-      </w:pPr>
-      <w:r>
-        <w:rPr>
-          <w:sz w:val="24"/>
-          <w:szCs w:val="24"/>
-          <w:rtl w:val="0"/>
-        </w:rPr>
-        <w:t xml:space="preserve">For the categorical variable, five variables are normal, including “Date”, “Location”, “WindGustDir”, “WindDir9am” and “WindDir3pm” while the remaining two binary variables are “RainToday” and “RainTomorrow”, especially “RainTomorrow” is a target variable. Also, these categorical variables are defined with nominal type. In addition, the “WindDir9am” and “WindGustDir” variables experience the biggest percentages of missing value with around 7 percent  (Young 2017). Furthermore, the variable having the highest cardinality, which means that a variable has the largest number of labels, is “Date” with 3436 labels and the second is “Location” with 49. </w:t>
-      </w:r>
-    </w:p>
-    <w:p>
-      <w:pPr>
-        <w:ind w:left="-566.9291338582677" w:firstLine="0"/>
-        <w:rPr>
-          <w:sz w:val="24"/>
-          <w:szCs w:val="24"/>
-        </w:rPr>
-      </w:pPr>
-      <w:r>
-        <w:rPr>
-          <w:rtl w:val="0"/>
-        </w:rPr>
-      </w:r>
-    </w:p>
-    <w:p>
-      <w:pPr>
-        <w:ind w:left="-566.9291338582677" w:firstLine="0"/>
-        <w:rPr>
-          <w:sz w:val="24"/>
-          <w:szCs w:val="24"/>
-        </w:rPr>
-      </w:pPr>
-      <w:r>
-        <w:rPr>
-          <w:sz w:val="24"/>
-          <w:szCs w:val="24"/>
-          <w:rtl w:val="0"/>
-        </w:rPr>
-        <w:t xml:space="preserve">For the numerical variable, there are seventeen variables, which refer to continuous type, namely “MinTemp”, “MaxTemp”, “Rainfall”, “Evaporation”, “Sunshine”, “WindGustSpeed”, “WindSpeed9am”, “WindSpeed3pm”, “Humidity9am”, “Humidity3pm”, “Pressure9am”, “Pressure3pm”, “Cloud9am”, “Cloud3pm”, “Temp9am”, “Temp3pm” and “RISK_MM”. According the figures in the table indicated the dataset provided by Young (2017), the variables witnessing the most missing values are “Evaporation” and “Sunshine” with roughly 43 and 48 percent respectively, followed by “Cloud9am” and “Cloud3pm” with nearly 38 and 40 percent in that order. Also, the “RISK_MM” variable is in consideration of dropping out of the dataset because according to Young (2017), this variable should be eliminated if aiming to train a regression model instead of a classification one because including the variable to solve a classification problem impacts negatively to the predicted values of the trained model. </w:t>
+        <w:t xml:space="preserve">Before the dataset is analyzed thoroughly and its comprehensive patterns are extracted, the dataset ensures to be evaluated carefully and cleaned to get rid of missing values or incorrect data by finding the frequency of null values for each variable, calculating z scores or exploring the inner problem of categorical and numerical variables. After finishing the process of data cleansing, the cleaned dataset should be tested, followed by discovering patterns which define relationships between variables due to their correlation coefficient. Eventually, the comprehensive analysis is finalized to sum up as well as conclude findings. Throughout the exploratory data analysis, the appropriate visualizations of data evaluation or results are illustrated.</w:t>
       </w:r>
       <w:r>
         <w:br w:type="page"/>

</xml_diff>

<commit_message>
Added Data Cleansing section in report
</commit_message>
<xml_diff>
--- a/Final Report/Report Group Assignment 2.docx
+++ b/Final Report/Report Group Assignment 2.docx
@@ -563,7 +563,930 @@
               <w:vertAlign w:val="baseline"/>
               <w:rtl w:val="0"/>
             </w:rPr>
-            <w:t xml:space="preserve">3</w:t>
+            <w:t xml:space="preserve">4</w:t>
+          </w:r>
+          <w:r>
+            <w:fldChar w:fldCharType="end"/>
+          </w:r>
+          <w:r>
+            <w:rPr>
+              <w:rtl w:val="0"/>
+            </w:rPr>
+          </w:r>
+        </w:p>
+        <w:p>
+          <w:pPr>
+            <w:tabs>
+              <w:tab w:val="right" w:pos="9030"/>
+            </w:tabs>
+            <w:spacing w:before="60" w:line="240" w:lineRule="auto"/>
+            <w:ind w:left="360" w:firstLine="0"/>
+            <w:rPr>
+              <w:rFonts w:ascii="Arial" w:cs="Arial" w:eastAsia="Arial" w:hAnsi="Arial"/>
+              <w:b w:val="1"/>
+              <w:i w:val="0"/>
+              <w:smallCaps w:val="0"/>
+              <w:strike w:val="0"/>
+              <w:color w:val="000000"/>
+              <w:sz w:val="22"/>
+              <w:szCs w:val="22"/>
+              <w:u w:val="none"/>
+              <w:shd w:fill="auto" w:val="clear"/>
+              <w:vertAlign w:val="baseline"/>
+            </w:rPr>
+          </w:pPr>
+          <w:hyperlink w:anchor="_x6xfybrln7xb">
+            <w:r>
+              <w:rPr>
+                <w:rFonts w:ascii="Arial" w:cs="Arial" w:eastAsia="Arial" w:hAnsi="Arial"/>
+                <w:b w:val="1"/>
+                <w:i w:val="0"/>
+                <w:smallCaps w:val="0"/>
+                <w:strike w:val="0"/>
+                <w:color w:val="000000"/>
+                <w:sz w:val="22"/>
+                <w:szCs w:val="22"/>
+                <w:u w:val="none"/>
+                <w:shd w:fill="auto" w:val="clear"/>
+                <w:vertAlign w:val="baseline"/>
+                <w:rtl w:val="0"/>
+              </w:rPr>
+              <w:t xml:space="preserve">1. Data Cleansing</w:t>
+            </w:r>
+          </w:hyperlink>
+          <w:r>
+            <w:rPr>
+              <w:rFonts w:ascii="Arial" w:cs="Arial" w:eastAsia="Arial" w:hAnsi="Arial"/>
+              <w:b w:val="1"/>
+              <w:i w:val="0"/>
+              <w:smallCaps w:val="0"/>
+              <w:strike w:val="0"/>
+              <w:color w:val="000000"/>
+              <w:sz w:val="22"/>
+              <w:szCs w:val="22"/>
+              <w:u w:val="none"/>
+              <w:shd w:fill="auto" w:val="clear"/>
+              <w:vertAlign w:val="baseline"/>
+              <w:rtl w:val="0"/>
+            </w:rPr>
+            <w:tab/>
+          </w:r>
+          <w:r>
+            <w:fldChar w:fldCharType="begin"/>
+            <w:instrText xml:space="preserve"> PAGEREF _x6xfybrln7xb \h </w:instrText>
+            <w:fldChar w:fldCharType="separate"/>
+          </w:r>
+          <w:r>
+            <w:rPr>
+              <w:rFonts w:ascii="Arial" w:cs="Arial" w:eastAsia="Arial" w:hAnsi="Arial"/>
+              <w:b w:val="1"/>
+              <w:i w:val="0"/>
+              <w:smallCaps w:val="0"/>
+              <w:strike w:val="0"/>
+              <w:color w:val="000000"/>
+              <w:sz w:val="22"/>
+              <w:szCs w:val="22"/>
+              <w:u w:val="none"/>
+              <w:shd w:fill="auto" w:val="clear"/>
+              <w:vertAlign w:val="baseline"/>
+              <w:rtl w:val="0"/>
+            </w:rPr>
+            <w:t xml:space="preserve">4</w:t>
+          </w:r>
+          <w:r>
+            <w:fldChar w:fldCharType="end"/>
+          </w:r>
+          <w:r>
+            <w:rPr>
+              <w:rtl w:val="0"/>
+            </w:rPr>
+          </w:r>
+        </w:p>
+        <w:p>
+          <w:pPr>
+            <w:tabs>
+              <w:tab w:val="right" w:pos="9030"/>
+            </w:tabs>
+            <w:spacing w:before="60" w:line="240" w:lineRule="auto"/>
+            <w:ind w:left="720" w:firstLine="0"/>
+            <w:rPr>
+              <w:rFonts w:ascii="Arial" w:cs="Arial" w:eastAsia="Arial" w:hAnsi="Arial"/>
+              <w:b w:val="0"/>
+              <w:i w:val="0"/>
+              <w:smallCaps w:val="0"/>
+              <w:strike w:val="0"/>
+              <w:color w:val="000000"/>
+              <w:sz w:val="22"/>
+              <w:szCs w:val="22"/>
+              <w:u w:val="none"/>
+              <w:shd w:fill="auto" w:val="clear"/>
+              <w:vertAlign w:val="baseline"/>
+            </w:rPr>
+          </w:pPr>
+          <w:hyperlink w:anchor="_3om32ys5dvfy">
+            <w:r>
+              <w:rPr>
+                <w:rFonts w:ascii="Arial" w:cs="Arial" w:eastAsia="Arial" w:hAnsi="Arial"/>
+                <w:b w:val="0"/>
+                <w:i w:val="0"/>
+                <w:smallCaps w:val="0"/>
+                <w:strike w:val="0"/>
+                <w:color w:val="000000"/>
+                <w:sz w:val="22"/>
+                <w:szCs w:val="22"/>
+                <w:u w:val="none"/>
+                <w:shd w:fill="auto" w:val="clear"/>
+                <w:vertAlign w:val="baseline"/>
+                <w:rtl w:val="0"/>
+              </w:rPr>
+              <w:t xml:space="preserve">a. Find and correct errors in categorical variables</w:t>
+            </w:r>
+          </w:hyperlink>
+          <w:r>
+            <w:rPr>
+              <w:rFonts w:ascii="Arial" w:cs="Arial" w:eastAsia="Arial" w:hAnsi="Arial"/>
+              <w:b w:val="0"/>
+              <w:i w:val="0"/>
+              <w:smallCaps w:val="0"/>
+              <w:strike w:val="0"/>
+              <w:color w:val="000000"/>
+              <w:sz w:val="22"/>
+              <w:szCs w:val="22"/>
+              <w:u w:val="none"/>
+              <w:shd w:fill="auto" w:val="clear"/>
+              <w:vertAlign w:val="baseline"/>
+              <w:rtl w:val="0"/>
+            </w:rPr>
+            <w:tab/>
+          </w:r>
+          <w:r>
+            <w:fldChar w:fldCharType="begin"/>
+            <w:instrText xml:space="preserve"> PAGEREF _3om32ys5dvfy \h </w:instrText>
+            <w:fldChar w:fldCharType="separate"/>
+          </w:r>
+          <w:r>
+            <w:rPr>
+              <w:rFonts w:ascii="Arial" w:cs="Arial" w:eastAsia="Arial" w:hAnsi="Arial"/>
+              <w:b w:val="0"/>
+              <w:i w:val="0"/>
+              <w:smallCaps w:val="0"/>
+              <w:strike w:val="0"/>
+              <w:color w:val="000000"/>
+              <w:sz w:val="22"/>
+              <w:szCs w:val="22"/>
+              <w:u w:val="none"/>
+              <w:shd w:fill="auto" w:val="clear"/>
+              <w:vertAlign w:val="baseline"/>
+              <w:rtl w:val="0"/>
+            </w:rPr>
+            <w:t xml:space="preserve">4</w:t>
+          </w:r>
+          <w:r>
+            <w:fldChar w:fldCharType="end"/>
+          </w:r>
+          <w:r>
+            <w:rPr>
+              <w:rtl w:val="0"/>
+            </w:rPr>
+          </w:r>
+        </w:p>
+        <w:p>
+          <w:pPr>
+            <w:tabs>
+              <w:tab w:val="right" w:pos="9030"/>
+            </w:tabs>
+            <w:spacing w:before="60" w:line="240" w:lineRule="auto"/>
+            <w:ind w:left="720" w:firstLine="0"/>
+            <w:rPr>
+              <w:rFonts w:ascii="Arial" w:cs="Arial" w:eastAsia="Arial" w:hAnsi="Arial"/>
+              <w:b w:val="0"/>
+              <w:i w:val="0"/>
+              <w:smallCaps w:val="0"/>
+              <w:strike w:val="0"/>
+              <w:color w:val="000000"/>
+              <w:sz w:val="22"/>
+              <w:szCs w:val="22"/>
+              <w:u w:val="none"/>
+              <w:shd w:fill="auto" w:val="clear"/>
+              <w:vertAlign w:val="baseline"/>
+            </w:rPr>
+          </w:pPr>
+          <w:hyperlink w:anchor="_6z5cklzyvy">
+            <w:r>
+              <w:rPr>
+                <w:rFonts w:ascii="Arial" w:cs="Arial" w:eastAsia="Arial" w:hAnsi="Arial"/>
+                <w:b w:val="0"/>
+                <w:i w:val="0"/>
+                <w:smallCaps w:val="0"/>
+                <w:strike w:val="0"/>
+                <w:color w:val="000000"/>
+                <w:sz w:val="22"/>
+                <w:szCs w:val="22"/>
+                <w:u w:val="none"/>
+                <w:shd w:fill="auto" w:val="clear"/>
+                <w:vertAlign w:val="baseline"/>
+                <w:rtl w:val="0"/>
+              </w:rPr>
+              <w:t xml:space="preserve">b. Count the total number of missing values for each column</w:t>
+            </w:r>
+          </w:hyperlink>
+          <w:r>
+            <w:rPr>
+              <w:rFonts w:ascii="Arial" w:cs="Arial" w:eastAsia="Arial" w:hAnsi="Arial"/>
+              <w:b w:val="0"/>
+              <w:i w:val="0"/>
+              <w:smallCaps w:val="0"/>
+              <w:strike w:val="0"/>
+              <w:color w:val="000000"/>
+              <w:sz w:val="22"/>
+              <w:szCs w:val="22"/>
+              <w:u w:val="none"/>
+              <w:shd w:fill="auto" w:val="clear"/>
+              <w:vertAlign w:val="baseline"/>
+              <w:rtl w:val="0"/>
+            </w:rPr>
+            <w:tab/>
+          </w:r>
+          <w:r>
+            <w:fldChar w:fldCharType="begin"/>
+            <w:instrText xml:space="preserve"> PAGEREF _6z5cklzyvy \h </w:instrText>
+            <w:fldChar w:fldCharType="separate"/>
+          </w:r>
+          <w:r>
+            <w:rPr>
+              <w:rFonts w:ascii="Arial" w:cs="Arial" w:eastAsia="Arial" w:hAnsi="Arial"/>
+              <w:b w:val="0"/>
+              <w:i w:val="0"/>
+              <w:smallCaps w:val="0"/>
+              <w:strike w:val="0"/>
+              <w:color w:val="000000"/>
+              <w:sz w:val="22"/>
+              <w:szCs w:val="22"/>
+              <w:u w:val="none"/>
+              <w:shd w:fill="auto" w:val="clear"/>
+              <w:vertAlign w:val="baseline"/>
+              <w:rtl w:val="0"/>
+            </w:rPr>
+            <w:t xml:space="preserve">5</w:t>
+          </w:r>
+          <w:r>
+            <w:fldChar w:fldCharType="end"/>
+          </w:r>
+          <w:r>
+            <w:rPr>
+              <w:rtl w:val="0"/>
+            </w:rPr>
+          </w:r>
+        </w:p>
+        <w:p>
+          <w:pPr>
+            <w:tabs>
+              <w:tab w:val="right" w:pos="9030"/>
+            </w:tabs>
+            <w:spacing w:before="60" w:line="240" w:lineRule="auto"/>
+            <w:ind w:left="720" w:firstLine="0"/>
+            <w:rPr/>
+          </w:pPr>
+          <w:hyperlink w:anchor="_eprtmuextpbu">
+            <w:r>
+              <w:rPr>
+                <w:rtl w:val="0"/>
+              </w:rPr>
+              <w:t xml:space="preserve">c. Drop columns with more than 10% missing values</w:t>
+            </w:r>
+          </w:hyperlink>
+          <w:r>
+            <w:rPr>
+              <w:rtl w:val="0"/>
+            </w:rPr>
+            <w:tab/>
+          </w:r>
+          <w:r>
+            <w:fldChar w:fldCharType="begin"/>
+            <w:instrText xml:space="preserve"> PAGEREF _eprtmuextpbu \h </w:instrText>
+            <w:fldChar w:fldCharType="separate"/>
+          </w:r>
+          <w:r>
+            <w:rPr>
+              <w:rtl w:val="0"/>
+            </w:rPr>
+            <w:t xml:space="preserve">6</w:t>
+          </w:r>
+          <w:r>
+            <w:fldChar w:fldCharType="end"/>
+          </w:r>
+          <w:r>
+            <w:rPr>
+              <w:rtl w:val="0"/>
+            </w:rPr>
+          </w:r>
+        </w:p>
+        <w:p>
+          <w:pPr>
+            <w:tabs>
+              <w:tab w:val="right" w:pos="9030"/>
+            </w:tabs>
+            <w:spacing w:before="60" w:line="240" w:lineRule="auto"/>
+            <w:ind w:left="720" w:firstLine="0"/>
+            <w:rPr>
+              <w:rFonts w:ascii="Arial" w:cs="Arial" w:eastAsia="Arial" w:hAnsi="Arial"/>
+              <w:b w:val="0"/>
+              <w:i w:val="0"/>
+              <w:smallCaps w:val="0"/>
+              <w:strike w:val="0"/>
+              <w:color w:val="000000"/>
+              <w:sz w:val="22"/>
+              <w:szCs w:val="22"/>
+              <w:u w:val="none"/>
+              <w:shd w:fill="auto" w:val="clear"/>
+              <w:vertAlign w:val="baseline"/>
+            </w:rPr>
+          </w:pPr>
+          <w:hyperlink w:anchor="_bjgei88f4dl5">
+            <w:r>
+              <w:rPr>
+                <w:rFonts w:ascii="Arial" w:cs="Arial" w:eastAsia="Arial" w:hAnsi="Arial"/>
+                <w:b w:val="0"/>
+                <w:i w:val="0"/>
+                <w:smallCaps w:val="0"/>
+                <w:strike w:val="0"/>
+                <w:color w:val="000000"/>
+                <w:sz w:val="22"/>
+                <w:szCs w:val="22"/>
+                <w:u w:val="none"/>
+                <w:shd w:fill="auto" w:val="clear"/>
+                <w:vertAlign w:val="baseline"/>
+                <w:rtl w:val="0"/>
+              </w:rPr>
+              <w:t xml:space="preserve">d. Drop rows with more than 20% missing values</w:t>
+            </w:r>
+          </w:hyperlink>
+          <w:r>
+            <w:rPr>
+              <w:rFonts w:ascii="Arial" w:cs="Arial" w:eastAsia="Arial" w:hAnsi="Arial"/>
+              <w:b w:val="0"/>
+              <w:i w:val="0"/>
+              <w:smallCaps w:val="0"/>
+              <w:strike w:val="0"/>
+              <w:color w:val="000000"/>
+              <w:sz w:val="22"/>
+              <w:szCs w:val="22"/>
+              <w:u w:val="none"/>
+              <w:shd w:fill="auto" w:val="clear"/>
+              <w:vertAlign w:val="baseline"/>
+              <w:rtl w:val="0"/>
+            </w:rPr>
+            <w:tab/>
+          </w:r>
+          <w:r>
+            <w:fldChar w:fldCharType="begin"/>
+            <w:instrText xml:space="preserve"> PAGEREF _bjgei88f4dl5 \h </w:instrText>
+            <w:fldChar w:fldCharType="separate"/>
+          </w:r>
+          <w:r>
+            <w:rPr>
+              <w:rFonts w:ascii="Arial" w:cs="Arial" w:eastAsia="Arial" w:hAnsi="Arial"/>
+              <w:b w:val="0"/>
+              <w:i w:val="0"/>
+              <w:smallCaps w:val="0"/>
+              <w:strike w:val="0"/>
+              <w:color w:val="000000"/>
+              <w:sz w:val="22"/>
+              <w:szCs w:val="22"/>
+              <w:u w:val="none"/>
+              <w:shd w:fill="auto" w:val="clear"/>
+              <w:vertAlign w:val="baseline"/>
+              <w:rtl w:val="0"/>
+            </w:rPr>
+            <w:t xml:space="preserve">7</w:t>
+          </w:r>
+          <w:r>
+            <w:fldChar w:fldCharType="end"/>
+          </w:r>
+          <w:r>
+            <w:rPr>
+              <w:rtl w:val="0"/>
+            </w:rPr>
+          </w:r>
+        </w:p>
+        <w:p>
+          <w:pPr>
+            <w:tabs>
+              <w:tab w:val="right" w:pos="9030"/>
+            </w:tabs>
+            <w:spacing w:before="60" w:line="240" w:lineRule="auto"/>
+            <w:ind w:left="720" w:firstLine="0"/>
+            <w:rPr>
+              <w:rFonts w:ascii="Arial" w:cs="Arial" w:eastAsia="Arial" w:hAnsi="Arial"/>
+              <w:b w:val="0"/>
+              <w:i w:val="0"/>
+              <w:smallCaps w:val="0"/>
+              <w:strike w:val="0"/>
+              <w:color w:val="000000"/>
+              <w:sz w:val="22"/>
+              <w:szCs w:val="22"/>
+              <w:u w:val="none"/>
+              <w:shd w:fill="auto" w:val="clear"/>
+              <w:vertAlign w:val="baseline"/>
+            </w:rPr>
+          </w:pPr>
+          <w:hyperlink w:anchor="_afthmkerwpgg">
+            <w:r>
+              <w:rPr>
+                <w:rFonts w:ascii="Arial" w:cs="Arial" w:eastAsia="Arial" w:hAnsi="Arial"/>
+                <w:b w:val="0"/>
+                <w:i w:val="0"/>
+                <w:smallCaps w:val="0"/>
+                <w:strike w:val="0"/>
+                <w:color w:val="000000"/>
+                <w:sz w:val="22"/>
+                <w:szCs w:val="22"/>
+                <w:u w:val="none"/>
+                <w:shd w:fill="auto" w:val="clear"/>
+                <w:vertAlign w:val="baseline"/>
+                <w:rtl w:val="0"/>
+              </w:rPr>
+              <w:t xml:space="preserve">e. Calculate z-score for numerical variables and replace outliers</w:t>
+            </w:r>
+          </w:hyperlink>
+          <w:r>
+            <w:rPr>
+              <w:rFonts w:ascii="Arial" w:cs="Arial" w:eastAsia="Arial" w:hAnsi="Arial"/>
+              <w:b w:val="0"/>
+              <w:i w:val="0"/>
+              <w:smallCaps w:val="0"/>
+              <w:strike w:val="0"/>
+              <w:color w:val="000000"/>
+              <w:sz w:val="22"/>
+              <w:szCs w:val="22"/>
+              <w:u w:val="none"/>
+              <w:shd w:fill="auto" w:val="clear"/>
+              <w:vertAlign w:val="baseline"/>
+              <w:rtl w:val="0"/>
+            </w:rPr>
+            <w:tab/>
+          </w:r>
+          <w:r>
+            <w:fldChar w:fldCharType="begin"/>
+            <w:instrText xml:space="preserve"> PAGEREF _afthmkerwpgg \h </w:instrText>
+            <w:fldChar w:fldCharType="separate"/>
+          </w:r>
+          <w:r>
+            <w:rPr>
+              <w:rFonts w:ascii="Arial" w:cs="Arial" w:eastAsia="Arial" w:hAnsi="Arial"/>
+              <w:b w:val="0"/>
+              <w:i w:val="0"/>
+              <w:smallCaps w:val="0"/>
+              <w:strike w:val="0"/>
+              <w:color w:val="000000"/>
+              <w:sz w:val="22"/>
+              <w:szCs w:val="22"/>
+              <w:u w:val="none"/>
+              <w:shd w:fill="auto" w:val="clear"/>
+              <w:vertAlign w:val="baseline"/>
+              <w:rtl w:val="0"/>
+            </w:rPr>
+            <w:t xml:space="preserve">7</w:t>
+          </w:r>
+          <w:r>
+            <w:fldChar w:fldCharType="end"/>
+          </w:r>
+          <w:r>
+            <w:rPr>
+              <w:rtl w:val="0"/>
+            </w:rPr>
+          </w:r>
+        </w:p>
+        <w:p>
+          <w:pPr>
+            <w:tabs>
+              <w:tab w:val="right" w:pos="9030"/>
+            </w:tabs>
+            <w:spacing w:before="60" w:line="240" w:lineRule="auto"/>
+            <w:ind w:left="720" w:firstLine="0"/>
+            <w:rPr>
+              <w:rFonts w:ascii="Arial" w:cs="Arial" w:eastAsia="Arial" w:hAnsi="Arial"/>
+              <w:b w:val="0"/>
+              <w:i w:val="0"/>
+              <w:smallCaps w:val="0"/>
+              <w:strike w:val="0"/>
+              <w:color w:val="000000"/>
+              <w:sz w:val="22"/>
+              <w:szCs w:val="22"/>
+              <w:u w:val="none"/>
+              <w:shd w:fill="auto" w:val="clear"/>
+              <w:vertAlign w:val="baseline"/>
+            </w:rPr>
+          </w:pPr>
+          <w:hyperlink w:anchor="_afthmkerwpgg">
+            <w:r>
+              <w:rPr>
+                <w:rFonts w:ascii="Arial" w:cs="Arial" w:eastAsia="Arial" w:hAnsi="Arial"/>
+                <w:b w:val="0"/>
+                <w:i w:val="0"/>
+                <w:smallCaps w:val="0"/>
+                <w:strike w:val="0"/>
+                <w:color w:val="000000"/>
+                <w:sz w:val="22"/>
+                <w:szCs w:val="22"/>
+                <w:u w:val="none"/>
+                <w:shd w:fill="auto" w:val="clear"/>
+                <w:vertAlign w:val="baseline"/>
+                <w:rtl w:val="0"/>
+              </w:rPr>
+              <w:t xml:space="preserve">f. Replace all missing values by implementing appropriate algorithms</w:t>
+            </w:r>
+          </w:hyperlink>
+          <w:r>
+            <w:rPr>
+              <w:rFonts w:ascii="Arial" w:cs="Arial" w:eastAsia="Arial" w:hAnsi="Arial"/>
+              <w:b w:val="0"/>
+              <w:i w:val="0"/>
+              <w:smallCaps w:val="0"/>
+              <w:strike w:val="0"/>
+              <w:color w:val="000000"/>
+              <w:sz w:val="22"/>
+              <w:szCs w:val="22"/>
+              <w:u w:val="none"/>
+              <w:shd w:fill="auto" w:val="clear"/>
+              <w:vertAlign w:val="baseline"/>
+              <w:rtl w:val="0"/>
+            </w:rPr>
+            <w:tab/>
+          </w:r>
+          <w:r>
+            <w:fldChar w:fldCharType="begin"/>
+            <w:instrText xml:space="preserve"> PAGEREF _afthmkerwpgg \h </w:instrText>
+            <w:fldChar w:fldCharType="separate"/>
+          </w:r>
+          <w:r>
+            <w:rPr>
+              <w:rFonts w:ascii="Arial" w:cs="Arial" w:eastAsia="Arial" w:hAnsi="Arial"/>
+              <w:b w:val="0"/>
+              <w:i w:val="0"/>
+              <w:smallCaps w:val="0"/>
+              <w:strike w:val="0"/>
+              <w:color w:val="000000"/>
+              <w:sz w:val="22"/>
+              <w:szCs w:val="22"/>
+              <w:u w:val="none"/>
+              <w:shd w:fill="auto" w:val="clear"/>
+              <w:vertAlign w:val="baseline"/>
+              <w:rtl w:val="0"/>
+            </w:rPr>
+            <w:t xml:space="preserve">7</w:t>
+          </w:r>
+          <w:r>
+            <w:fldChar w:fldCharType="end"/>
+          </w:r>
+          <w:r>
+            <w:rPr>
+              <w:rtl w:val="0"/>
+            </w:rPr>
+          </w:r>
+        </w:p>
+        <w:p>
+          <w:pPr>
+            <w:tabs>
+              <w:tab w:val="right" w:pos="9030"/>
+            </w:tabs>
+            <w:spacing w:before="60" w:line="240" w:lineRule="auto"/>
+            <w:ind w:left="360" w:firstLine="0"/>
+            <w:rPr>
+              <w:rFonts w:ascii="Arial" w:cs="Arial" w:eastAsia="Arial" w:hAnsi="Arial"/>
+              <w:b w:val="1"/>
+              <w:i w:val="0"/>
+              <w:smallCaps w:val="0"/>
+              <w:strike w:val="0"/>
+              <w:color w:val="000000"/>
+              <w:sz w:val="22"/>
+              <w:szCs w:val="22"/>
+              <w:u w:val="none"/>
+              <w:shd w:fill="auto" w:val="clear"/>
+              <w:vertAlign w:val="baseline"/>
+            </w:rPr>
+          </w:pPr>
+          <w:hyperlink w:anchor="_gub5yxnxd7ce">
+            <w:r>
+              <w:rPr>
+                <w:rFonts w:ascii="Arial" w:cs="Arial" w:eastAsia="Arial" w:hAnsi="Arial"/>
+                <w:b w:val="1"/>
+                <w:i w:val="0"/>
+                <w:smallCaps w:val="0"/>
+                <w:strike w:val="0"/>
+                <w:color w:val="000000"/>
+                <w:sz w:val="22"/>
+                <w:szCs w:val="22"/>
+                <w:u w:val="none"/>
+                <w:shd w:fill="auto" w:val="clear"/>
+                <w:vertAlign w:val="baseline"/>
+                <w:rtl w:val="0"/>
+              </w:rPr>
+              <w:t xml:space="preserve">2. Main Structure and Key Variables</w:t>
+            </w:r>
+          </w:hyperlink>
+          <w:r>
+            <w:rPr>
+              <w:rFonts w:ascii="Arial" w:cs="Arial" w:eastAsia="Arial" w:hAnsi="Arial"/>
+              <w:b w:val="1"/>
+              <w:i w:val="0"/>
+              <w:smallCaps w:val="0"/>
+              <w:strike w:val="0"/>
+              <w:color w:val="000000"/>
+              <w:sz w:val="22"/>
+              <w:szCs w:val="22"/>
+              <w:u w:val="none"/>
+              <w:shd w:fill="auto" w:val="clear"/>
+              <w:vertAlign w:val="baseline"/>
+              <w:rtl w:val="0"/>
+            </w:rPr>
+            <w:tab/>
+          </w:r>
+          <w:r>
+            <w:fldChar w:fldCharType="begin"/>
+            <w:instrText xml:space="preserve"> PAGEREF _gub5yxnxd7ce \h </w:instrText>
+            <w:fldChar w:fldCharType="separate"/>
+          </w:r>
+          <w:r>
+            <w:rPr>
+              <w:rFonts w:ascii="Arial" w:cs="Arial" w:eastAsia="Arial" w:hAnsi="Arial"/>
+              <w:b w:val="1"/>
+              <w:i w:val="0"/>
+              <w:smallCaps w:val="0"/>
+              <w:strike w:val="0"/>
+              <w:color w:val="000000"/>
+              <w:sz w:val="22"/>
+              <w:szCs w:val="22"/>
+              <w:u w:val="none"/>
+              <w:shd w:fill="auto" w:val="clear"/>
+              <w:vertAlign w:val="baseline"/>
+              <w:rtl w:val="0"/>
+            </w:rPr>
+            <w:t xml:space="preserve">7</w:t>
+          </w:r>
+          <w:r>
+            <w:fldChar w:fldCharType="end"/>
+          </w:r>
+          <w:r>
+            <w:rPr>
+              <w:rtl w:val="0"/>
+            </w:rPr>
+          </w:r>
+        </w:p>
+        <w:p>
+          <w:pPr>
+            <w:tabs>
+              <w:tab w:val="right" w:pos="9030"/>
+            </w:tabs>
+            <w:spacing w:before="60" w:line="240" w:lineRule="auto"/>
+            <w:ind w:left="360" w:firstLine="0"/>
+            <w:rPr>
+              <w:rFonts w:ascii="Arial" w:cs="Arial" w:eastAsia="Arial" w:hAnsi="Arial"/>
+              <w:b w:val="1"/>
+              <w:i w:val="0"/>
+              <w:smallCaps w:val="0"/>
+              <w:strike w:val="0"/>
+              <w:color w:val="000000"/>
+              <w:sz w:val="22"/>
+              <w:szCs w:val="22"/>
+              <w:u w:val="none"/>
+              <w:shd w:fill="auto" w:val="clear"/>
+              <w:vertAlign w:val="baseline"/>
+            </w:rPr>
+          </w:pPr>
+          <w:hyperlink w:anchor="_nwlcgrhzuy8n">
+            <w:r>
+              <w:rPr>
+                <w:rFonts w:ascii="Arial" w:cs="Arial" w:eastAsia="Arial" w:hAnsi="Arial"/>
+                <w:b w:val="1"/>
+                <w:i w:val="0"/>
+                <w:smallCaps w:val="0"/>
+                <w:strike w:val="0"/>
+                <w:color w:val="000000"/>
+                <w:sz w:val="22"/>
+                <w:szCs w:val="22"/>
+                <w:u w:val="none"/>
+                <w:shd w:fill="auto" w:val="clear"/>
+                <w:vertAlign w:val="baseline"/>
+                <w:rtl w:val="0"/>
+              </w:rPr>
+              <w:t xml:space="preserve">3. Data Patterns</w:t>
+            </w:r>
+          </w:hyperlink>
+          <w:r>
+            <w:rPr>
+              <w:rFonts w:ascii="Arial" w:cs="Arial" w:eastAsia="Arial" w:hAnsi="Arial"/>
+              <w:b w:val="1"/>
+              <w:i w:val="0"/>
+              <w:smallCaps w:val="0"/>
+              <w:strike w:val="0"/>
+              <w:color w:val="000000"/>
+              <w:sz w:val="22"/>
+              <w:szCs w:val="22"/>
+              <w:u w:val="none"/>
+              <w:shd w:fill="auto" w:val="clear"/>
+              <w:vertAlign w:val="baseline"/>
+              <w:rtl w:val="0"/>
+            </w:rPr>
+            <w:tab/>
+          </w:r>
+          <w:r>
+            <w:fldChar w:fldCharType="begin"/>
+            <w:instrText xml:space="preserve"> PAGEREF _nwlcgrhzuy8n \h </w:instrText>
+            <w:fldChar w:fldCharType="separate"/>
+          </w:r>
+          <w:r>
+            <w:rPr>
+              <w:rFonts w:ascii="Arial" w:cs="Arial" w:eastAsia="Arial" w:hAnsi="Arial"/>
+              <w:b w:val="1"/>
+              <w:i w:val="0"/>
+              <w:smallCaps w:val="0"/>
+              <w:strike w:val="0"/>
+              <w:color w:val="000000"/>
+              <w:sz w:val="22"/>
+              <w:szCs w:val="22"/>
+              <w:u w:val="none"/>
+              <w:shd w:fill="auto" w:val="clear"/>
+              <w:vertAlign w:val="baseline"/>
+              <w:rtl w:val="0"/>
+            </w:rPr>
+            <w:t xml:space="preserve">7</w:t>
+          </w:r>
+          <w:r>
+            <w:fldChar w:fldCharType="end"/>
+          </w:r>
+          <w:r>
+            <w:rPr>
+              <w:rtl w:val="0"/>
+            </w:rPr>
+          </w:r>
+        </w:p>
+        <w:p>
+          <w:pPr>
+            <w:tabs>
+              <w:tab w:val="right" w:pos="9030"/>
+            </w:tabs>
+            <w:spacing w:before="60" w:line="240" w:lineRule="auto"/>
+            <w:ind w:left="360" w:firstLine="0"/>
+            <w:rPr>
+              <w:rFonts w:ascii="Arial" w:cs="Arial" w:eastAsia="Arial" w:hAnsi="Arial"/>
+              <w:b w:val="1"/>
+              <w:i w:val="0"/>
+              <w:smallCaps w:val="0"/>
+              <w:strike w:val="0"/>
+              <w:color w:val="000000"/>
+              <w:sz w:val="22"/>
+              <w:szCs w:val="22"/>
+              <w:u w:val="none"/>
+              <w:shd w:fill="auto" w:val="clear"/>
+              <w:vertAlign w:val="baseline"/>
+            </w:rPr>
+          </w:pPr>
+          <w:hyperlink w:anchor="_tvqbwp7z9ugm">
+            <w:r>
+              <w:rPr>
+                <w:rFonts w:ascii="Arial" w:cs="Arial" w:eastAsia="Arial" w:hAnsi="Arial"/>
+                <w:b w:val="1"/>
+                <w:i w:val="0"/>
+                <w:smallCaps w:val="0"/>
+                <w:strike w:val="0"/>
+                <w:color w:val="000000"/>
+                <w:sz w:val="22"/>
+                <w:szCs w:val="22"/>
+                <w:u w:val="none"/>
+                <w:shd w:fill="auto" w:val="clear"/>
+                <w:vertAlign w:val="baseline"/>
+                <w:rtl w:val="0"/>
+              </w:rPr>
+              <w:t xml:space="preserve">4. Assumptions</w:t>
+            </w:r>
+          </w:hyperlink>
+          <w:r>
+            <w:rPr>
+              <w:rFonts w:ascii="Arial" w:cs="Arial" w:eastAsia="Arial" w:hAnsi="Arial"/>
+              <w:b w:val="1"/>
+              <w:i w:val="0"/>
+              <w:smallCaps w:val="0"/>
+              <w:strike w:val="0"/>
+              <w:color w:val="000000"/>
+              <w:sz w:val="22"/>
+              <w:szCs w:val="22"/>
+              <w:u w:val="none"/>
+              <w:shd w:fill="auto" w:val="clear"/>
+              <w:vertAlign w:val="baseline"/>
+              <w:rtl w:val="0"/>
+            </w:rPr>
+            <w:tab/>
+          </w:r>
+          <w:r>
+            <w:fldChar w:fldCharType="begin"/>
+            <w:instrText xml:space="preserve"> PAGEREF _tvqbwp7z9ugm \h </w:instrText>
+            <w:fldChar w:fldCharType="separate"/>
+          </w:r>
+          <w:r>
+            <w:rPr>
+              <w:rFonts w:ascii="Arial" w:cs="Arial" w:eastAsia="Arial" w:hAnsi="Arial"/>
+              <w:b w:val="1"/>
+              <w:i w:val="0"/>
+              <w:smallCaps w:val="0"/>
+              <w:strike w:val="0"/>
+              <w:color w:val="000000"/>
+              <w:sz w:val="22"/>
+              <w:szCs w:val="22"/>
+              <w:u w:val="none"/>
+              <w:shd w:fill="auto" w:val="clear"/>
+              <w:vertAlign w:val="baseline"/>
+              <w:rtl w:val="0"/>
+            </w:rPr>
+            <w:t xml:space="preserve">7</w:t>
+          </w:r>
+          <w:r>
+            <w:fldChar w:fldCharType="end"/>
+          </w:r>
+          <w:r>
+            <w:rPr>
+              <w:rtl w:val="0"/>
+            </w:rPr>
+          </w:r>
+        </w:p>
+        <w:p>
+          <w:pPr>
+            <w:tabs>
+              <w:tab w:val="right" w:pos="9030"/>
+            </w:tabs>
+            <w:spacing w:before="60" w:line="240" w:lineRule="auto"/>
+            <w:ind w:left="360" w:firstLine="0"/>
+            <w:rPr>
+              <w:rFonts w:ascii="Arial" w:cs="Arial" w:eastAsia="Arial" w:hAnsi="Arial"/>
+              <w:b w:val="1"/>
+              <w:i w:val="0"/>
+              <w:smallCaps w:val="0"/>
+              <w:strike w:val="0"/>
+              <w:color w:val="000000"/>
+              <w:sz w:val="22"/>
+              <w:szCs w:val="22"/>
+              <w:u w:val="none"/>
+              <w:shd w:fill="auto" w:val="clear"/>
+              <w:vertAlign w:val="baseline"/>
+            </w:rPr>
+          </w:pPr>
+          <w:hyperlink w:anchor="_rhs58daln14z">
+            <w:r>
+              <w:rPr>
+                <w:rFonts w:ascii="Arial" w:cs="Arial" w:eastAsia="Arial" w:hAnsi="Arial"/>
+                <w:b w:val="1"/>
+                <w:i w:val="0"/>
+                <w:smallCaps w:val="0"/>
+                <w:strike w:val="0"/>
+                <w:color w:val="000000"/>
+                <w:sz w:val="22"/>
+                <w:szCs w:val="22"/>
+                <w:u w:val="none"/>
+                <w:shd w:fill="auto" w:val="clear"/>
+                <w:vertAlign w:val="baseline"/>
+                <w:rtl w:val="0"/>
+              </w:rPr>
+              <w:t xml:space="preserve">5. Visualization</w:t>
+            </w:r>
+          </w:hyperlink>
+          <w:r>
+            <w:rPr>
+              <w:rFonts w:ascii="Arial" w:cs="Arial" w:eastAsia="Arial" w:hAnsi="Arial"/>
+              <w:b w:val="1"/>
+              <w:i w:val="0"/>
+              <w:smallCaps w:val="0"/>
+              <w:strike w:val="0"/>
+              <w:color w:val="000000"/>
+              <w:sz w:val="22"/>
+              <w:szCs w:val="22"/>
+              <w:u w:val="none"/>
+              <w:shd w:fill="auto" w:val="clear"/>
+              <w:vertAlign w:val="baseline"/>
+              <w:rtl w:val="0"/>
+            </w:rPr>
+            <w:tab/>
+          </w:r>
+          <w:r>
+            <w:fldChar w:fldCharType="begin"/>
+            <w:instrText xml:space="preserve"> PAGEREF _rhs58daln14z \h </w:instrText>
+            <w:fldChar w:fldCharType="separate"/>
+          </w:r>
+          <w:r>
+            <w:rPr>
+              <w:rFonts w:ascii="Arial" w:cs="Arial" w:eastAsia="Arial" w:hAnsi="Arial"/>
+              <w:b w:val="1"/>
+              <w:i w:val="0"/>
+              <w:smallCaps w:val="0"/>
+              <w:strike w:val="0"/>
+              <w:color w:val="000000"/>
+              <w:sz w:val="22"/>
+              <w:szCs w:val="22"/>
+              <w:u w:val="none"/>
+              <w:shd w:fill="auto" w:val="clear"/>
+              <w:vertAlign w:val="baseline"/>
+              <w:rtl w:val="0"/>
+            </w:rPr>
+            <w:t xml:space="preserve">7</w:t>
           </w:r>
           <w:r>
             <w:fldChar w:fldCharType="end"/>
@@ -651,7 +1574,7 @@
               <w:vertAlign w:val="baseline"/>
               <w:rtl w:val="0"/>
             </w:rPr>
-            <w:t xml:space="preserve">4</w:t>
+            <w:t xml:space="preserve">8</w:t>
           </w:r>
           <w:r>
             <w:fldChar w:fldCharType="end"/>
@@ -739,7 +1662,7 @@
               <w:vertAlign w:val="baseline"/>
               <w:rtl w:val="0"/>
             </w:rPr>
-            <w:t xml:space="preserve">5</w:t>
+            <w:t xml:space="preserve">9</w:t>
           </w:r>
           <w:r>
             <w:fldChar w:fldCharType="end"/>
@@ -2169,8 +3092,174 @@
     </w:p>
     <w:p>
       <w:pPr>
+        <w:pStyle w:val="Heading2"/>
         <w:ind w:left="-566.9291338582677" w:firstLine="0"/>
         <w:rPr>
+          <w:b w:val="1"/>
+        </w:rPr>
+      </w:pPr>
+      <w:bookmarkStart w:colFirst="0" w:colLast="0" w:name="_x6xfybrln7xb" w:id="2"/>
+      <w:bookmarkEnd w:id="2"/>
+      <w:r>
+        <w:rPr>
+          <w:b w:val="1"/>
+          <w:rtl w:val="0"/>
+        </w:rPr>
+        <w:t xml:space="preserve">1. Data Cleansing</w:t>
+      </w:r>
+    </w:p>
+    <w:p>
+      <w:pPr>
+        <w:ind w:left="-566.9291338582677" w:firstLine="0"/>
+        <w:rPr>
+          <w:sz w:val="24"/>
+          <w:szCs w:val="24"/>
+        </w:rPr>
+      </w:pPr>
+      <w:r>
+        <w:rPr>
+          <w:sz w:val="24"/>
+          <w:szCs w:val="24"/>
+          <w:rtl w:val="0"/>
+        </w:rPr>
+        <w:t xml:space="preserve">To achieve a machine learning model with better performance and higher test accuracy score, the “Rain in Australia” dataset should be clean, which removes all missing values, known as null or nan, fixing incorrect data in terms of grammar or format and finding outliers. Therefore, the process of data cleansing is split up into six steps.</w:t>
+      </w:r>
+    </w:p>
+    <w:p>
+      <w:pPr>
+        <w:pStyle w:val="Heading3"/>
+        <w:ind w:left="-566.9291338582677" w:firstLine="0"/>
+        <w:rPr>
+          <w:b w:val="1"/>
+        </w:rPr>
+      </w:pPr>
+      <w:bookmarkStart w:colFirst="0" w:colLast="0" w:name="_3om32ys5dvfy" w:id="3"/>
+      <w:bookmarkEnd w:id="3"/>
+      <w:r>
+        <w:rPr>
+          <w:b w:val="1"/>
+          <w:rtl w:val="0"/>
+        </w:rPr>
+        <w:t xml:space="preserve">a. </w:t>
+      </w:r>
+      <w:r>
+        <w:rPr>
+          <w:b w:val="1"/>
+          <w:rtl w:val="0"/>
+        </w:rPr>
+        <w:t xml:space="preserve">Find and correct errors in categorical variables</w:t>
+      </w:r>
+    </w:p>
+    <w:p>
+      <w:pPr>
+        <w:ind w:left="-566.9291338582677" w:firstLine="0"/>
+        <w:rPr>
+          <w:sz w:val="24"/>
+          <w:szCs w:val="24"/>
+        </w:rPr>
+      </w:pPr>
+      <w:r>
+        <w:rPr>
+          <w:sz w:val="24"/>
+          <w:szCs w:val="24"/>
+          <w:rtl w:val="0"/>
+        </w:rPr>
+        <w:t xml:space="preserve">The first stage of cleaning the dataset is to engineer errors in categorical variables, known as nominal columns. There are eight of them in total, “Date”, “Location”, “WindGustDir”, “WindDir9am”, “WinDir3pm”, “RainToday” and “RainTomorrow”, but the important variable scrutinized thoroughly during training and testing process is “RainTomorrow” since it is used as target to produce accuracy scores. Starting finding invalid date format in “Date” is the first step in eliminating errors in the categorical variables and the following function supported by the “datetime” library is applied on this variable to assess every single element.</w:t>
+        <w:br w:type="textWrapping"/>
+        <w:t xml:space="preserve">As a result, the “Date” column witnesses no incorrect value in regard to its standard format, e.g. “2008-12-01”. </w:t>
+      </w:r>
+    </w:p>
+    <w:p>
+      <w:pPr>
+        <w:ind w:left="-566.9291338582677" w:firstLine="0"/>
+        <w:rPr>
+          <w:sz w:val="24"/>
+          <w:szCs w:val="24"/>
+        </w:rPr>
+      </w:pPr>
+      <w:r>
+        <w:rPr>
+          <w:rtl w:val="0"/>
+        </w:rPr>
+      </w:r>
+      <w:r>
+        <w:drawing>
+          <wp:anchor allowOverlap="1" behindDoc="0" distB="114300" distT="114300" distL="114300" distR="114300" hidden="0" layoutInCell="1" locked="0" relativeHeight="0" simplePos="0">
+            <wp:simplePos x="0" y="0"/>
+            <wp:positionH relativeFrom="column">
+              <wp:posOffset>824063</wp:posOffset>
+            </wp:positionH>
+            <wp:positionV relativeFrom="paragraph">
+              <wp:posOffset>114300</wp:posOffset>
+            </wp:positionV>
+            <wp:extent cx="4467225" cy="1323975"/>
+            <wp:effectExtent b="0" l="0" r="0" t="0"/>
+            <wp:wrapTopAndBottom distB="114300" distT="114300"/>
+            <wp:docPr id="4" name="image1.png"/>
+            <a:graphic>
+              <a:graphicData uri="http://schemas.openxmlformats.org/drawingml/2006/picture">
+                <pic:pic>
+                  <pic:nvPicPr>
+                    <pic:cNvPr id="0" name="image1.png"/>
+                    <pic:cNvPicPr preferRelativeResize="0"/>
+                  </pic:nvPicPr>
+                  <pic:blipFill>
+                    <a:blip r:embed="rId8"/>
+                    <a:srcRect b="0" l="0" r="0" t="0"/>
+                    <a:stretch>
+                      <a:fillRect/>
+                    </a:stretch>
+                  </pic:blipFill>
+                  <pic:spPr>
+                    <a:xfrm>
+                      <a:off x="0" y="0"/>
+                      <a:ext cx="4467225" cy="1323975"/>
+                    </a:xfrm>
+                    <a:prstGeom prst="rect"/>
+                    <a:ln/>
+                  </pic:spPr>
+                </pic:pic>
+              </a:graphicData>
+            </a:graphic>
+          </wp:anchor>
+        </w:drawing>
+      </w:r>
+    </w:p>
+    <w:p>
+      <w:pPr>
+        <w:ind w:left="-566.9291338582677" w:firstLine="0"/>
+        <w:rPr>
+          <w:sz w:val="24"/>
+          <w:szCs w:val="24"/>
+        </w:rPr>
+      </w:pPr>
+      <w:r>
+        <w:rPr>
+          <w:sz w:val="24"/>
+          <w:szCs w:val="24"/>
+          <w:rtl w:val="0"/>
+        </w:rPr>
+        <w:t xml:space="preserve">Focusing on the “Location” variable is the next categorical variable. To evaluate this column, all unique locations should be explored, and one small flaw on the dataset might be fixed. The small flaw is missing proper whitespace in some location names which contains two words. Therefore, the solution is simply that the whitespaces are placed appropriately in two-word locations. The lines of code below illusions this approach.</w:t>
+      </w:r>
+    </w:p>
+    <w:p>
+      <w:pPr>
+        <w:ind w:left="-566.9291338582677" w:firstLine="0"/>
+        <w:rPr>
+          <w:sz w:val="24"/>
+          <w:szCs w:val="24"/>
+        </w:rPr>
+      </w:pPr>
+      <w:r>
+        <w:rPr>
+          <w:rtl w:val="0"/>
+        </w:rPr>
+      </w:r>
+    </w:p>
+    <w:p>
+      <w:pPr>
+        <w:ind w:left="-566.9291338582677" w:firstLine="0"/>
+        <w:rPr>
           <w:sz w:val="24"/>
           <w:szCs w:val="24"/>
         </w:rPr>
@@ -2178,6 +3267,270 @@
       <w:r>
         <w:br w:type="page"/>
       </w:r>
+      <w:r>
+        <w:rPr>
+          <w:rtl w:val="0"/>
+        </w:rPr>
+      </w:r>
+    </w:p>
+    <w:p>
+      <w:pPr>
+        <w:ind w:left="-566.9291338582677" w:firstLine="0"/>
+        <w:rPr>
+          <w:sz w:val="24"/>
+          <w:szCs w:val="24"/>
+        </w:rPr>
+      </w:pPr>
+      <w:r>
+        <w:rPr>
+          <w:sz w:val="24"/>
+          <w:szCs w:val="24"/>
+          <w:rtl w:val="0"/>
+        </w:rPr>
+        <w:t xml:space="preserve">However, this flaw in the “Location” column has insignificant impact on the dataset because the uniqueness of locations are still preserved. </w:t>
+      </w:r>
+      <w:r>
+        <w:drawing>
+          <wp:anchor allowOverlap="1" behindDoc="0" distB="114300" distT="114300" distL="114300" distR="114300" hidden="0" layoutInCell="1" locked="0" relativeHeight="0" simplePos="0">
+            <wp:simplePos x="0" y="0"/>
+            <wp:positionH relativeFrom="column">
+              <wp:posOffset>590550</wp:posOffset>
+            </wp:positionH>
+            <wp:positionV relativeFrom="paragraph">
+              <wp:posOffset>114300</wp:posOffset>
+            </wp:positionV>
+            <wp:extent cx="4905375" cy="1323975"/>
+            <wp:effectExtent b="0" l="0" r="0" t="0"/>
+            <wp:wrapTopAndBottom distB="114300" distT="114300"/>
+            <wp:docPr id="3" name="image2.png"/>
+            <a:graphic>
+              <a:graphicData uri="http://schemas.openxmlformats.org/drawingml/2006/picture">
+                <pic:pic>
+                  <pic:nvPicPr>
+                    <pic:cNvPr id="0" name="image2.png"/>
+                    <pic:cNvPicPr preferRelativeResize="0"/>
+                  </pic:nvPicPr>
+                  <pic:blipFill>
+                    <a:blip r:embed="rId9"/>
+                    <a:srcRect b="0" l="0" r="0" t="0"/>
+                    <a:stretch>
+                      <a:fillRect/>
+                    </a:stretch>
+                  </pic:blipFill>
+                  <pic:spPr>
+                    <a:xfrm>
+                      <a:off x="0" y="0"/>
+                      <a:ext cx="4905375" cy="1323975"/>
+                    </a:xfrm>
+                    <a:prstGeom prst="rect"/>
+                    <a:ln/>
+                  </pic:spPr>
+                </pic:pic>
+              </a:graphicData>
+            </a:graphic>
+          </wp:anchor>
+        </w:drawing>
+      </w:r>
+    </w:p>
+    <w:p>
+      <w:pPr>
+        <w:ind w:left="-566.9291338582677" w:firstLine="0"/>
+        <w:rPr>
+          <w:sz w:val="24"/>
+          <w:szCs w:val="24"/>
+        </w:rPr>
+      </w:pPr>
+      <w:r>
+        <w:rPr>
+          <w:rtl w:val="0"/>
+        </w:rPr>
+      </w:r>
+    </w:p>
+    <w:p>
+      <w:pPr>
+        <w:ind w:left="-566.9291338582677" w:firstLine="0"/>
+        <w:rPr>
+          <w:sz w:val="24"/>
+          <w:szCs w:val="24"/>
+        </w:rPr>
+      </w:pPr>
+      <w:r>
+        <w:rPr>
+          <w:sz w:val="24"/>
+          <w:szCs w:val="24"/>
+          <w:rtl w:val="0"/>
+        </w:rPr>
+        <w:t xml:space="preserve">The next three categorical variables whose names are “WindGustDir”, “WindDir9am” and “WinDir3pm” are defined with sixteen compass directions including four caridnal directions, four intercardinal directions and eight secondary intercardinal directions. The fortunate results after processing them through some lines of code shows no incorrect directions in terms of format and the following figure indicates the typical checking.</w:t>
+      </w:r>
+      <w:r>
+        <w:drawing>
+          <wp:anchor allowOverlap="1" behindDoc="0" distB="114300" distT="114300" distL="114300" distR="114300" hidden="0" layoutInCell="1" locked="0" relativeHeight="0" simplePos="0">
+            <wp:simplePos x="0" y="0"/>
+            <wp:positionH relativeFrom="column">
+              <wp:posOffset>590550</wp:posOffset>
+            </wp:positionH>
+            <wp:positionV relativeFrom="paragraph">
+              <wp:posOffset>1352550</wp:posOffset>
+            </wp:positionV>
+            <wp:extent cx="5191125" cy="771525"/>
+            <wp:effectExtent b="0" l="0" r="0" t="0"/>
+            <wp:wrapTopAndBottom distB="114300" distT="114300"/>
+            <wp:docPr id="2" name="image4.png"/>
+            <a:graphic>
+              <a:graphicData uri="http://schemas.openxmlformats.org/drawingml/2006/picture">
+                <pic:pic>
+                  <pic:nvPicPr>
+                    <pic:cNvPr id="0" name="image4.png"/>
+                    <pic:cNvPicPr preferRelativeResize="0"/>
+                  </pic:nvPicPr>
+                  <pic:blipFill>
+                    <a:blip r:embed="rId10"/>
+                    <a:srcRect b="0" l="0" r="0" t="0"/>
+                    <a:stretch>
+                      <a:fillRect/>
+                    </a:stretch>
+                  </pic:blipFill>
+                  <pic:spPr>
+                    <a:xfrm>
+                      <a:off x="0" y="0"/>
+                      <a:ext cx="5191125" cy="771525"/>
+                    </a:xfrm>
+                    <a:prstGeom prst="rect"/>
+                    <a:ln/>
+                  </pic:spPr>
+                </pic:pic>
+              </a:graphicData>
+            </a:graphic>
+          </wp:anchor>
+        </w:drawing>
+      </w:r>
+    </w:p>
+    <w:p>
+      <w:pPr>
+        <w:ind w:left="-566.9291338582677" w:firstLine="0"/>
+        <w:rPr>
+          <w:sz w:val="24"/>
+          <w:szCs w:val="24"/>
+        </w:rPr>
+      </w:pPr>
+      <w:r>
+        <w:rPr>
+          <w:sz w:val="24"/>
+          <w:szCs w:val="24"/>
+          <w:rtl w:val="0"/>
+        </w:rPr>
+        <w:t xml:space="preserve">The two remaining variables, “RainToday” and “RainTomorrow”, are represented by two unique elements, “Yes” and “No” which are two binary values and can be considered as 1 and 0 respectively. The positive results gained after these variables experience the validation process are no invalid data.</w:t>
+      </w:r>
+    </w:p>
+    <w:p>
+      <w:pPr>
+        <w:pStyle w:val="Heading3"/>
+        <w:ind w:left="-566.9291338582677" w:firstLine="0"/>
+        <w:rPr>
+          <w:b w:val="1"/>
+        </w:rPr>
+      </w:pPr>
+      <w:bookmarkStart w:colFirst="0" w:colLast="0" w:name="_6z5cklzyvy" w:id="4"/>
+      <w:bookmarkEnd w:id="4"/>
+      <w:r>
+        <w:rPr>
+          <w:b w:val="1"/>
+          <w:rtl w:val="0"/>
+        </w:rPr>
+        <w:t xml:space="preserve">b. </w:t>
+      </w:r>
+      <w:r>
+        <w:rPr>
+          <w:b w:val="1"/>
+          <w:rtl w:val="0"/>
+        </w:rPr>
+        <w:t xml:space="preserve">Count the total number of missing values for each column</w:t>
+      </w:r>
+    </w:p>
+    <w:p>
+      <w:pPr>
+        <w:ind w:left="-566.9291338582677" w:firstLine="0"/>
+        <w:rPr>
+          <w:sz w:val="24"/>
+          <w:szCs w:val="24"/>
+        </w:rPr>
+      </w:pPr>
+      <w:r>
+        <w:rPr>
+          <w:sz w:val="24"/>
+          <w:szCs w:val="24"/>
+          <w:rtl w:val="0"/>
+        </w:rPr>
+        <w:t xml:space="preserve">After the nominal columns finish being corrected, the total number of nan or null values of each column should be found, which becomes a base for the following steps. The below figure illustrates two functions which count the missing values and find their corresponding indices in columns.</w:t>
+      </w:r>
+      <w:r>
+        <w:drawing>
+          <wp:anchor allowOverlap="1" behindDoc="0" distB="114300" distT="114300" distL="114300" distR="114300" hidden="0" layoutInCell="1" locked="0" relativeHeight="0" simplePos="0">
+            <wp:simplePos x="0" y="0"/>
+            <wp:positionH relativeFrom="column">
+              <wp:posOffset>781050</wp:posOffset>
+            </wp:positionH>
+            <wp:positionV relativeFrom="paragraph">
+              <wp:posOffset>942975</wp:posOffset>
+            </wp:positionV>
+            <wp:extent cx="5124450" cy="1514475"/>
+            <wp:effectExtent b="0" l="0" r="0" t="0"/>
+            <wp:wrapTopAndBottom distB="114300" distT="114300"/>
+            <wp:docPr id="5" name="image6.png"/>
+            <a:graphic>
+              <a:graphicData uri="http://schemas.openxmlformats.org/drawingml/2006/picture">
+                <pic:pic>
+                  <pic:nvPicPr>
+                    <pic:cNvPr id="0" name="image6.png"/>
+                    <pic:cNvPicPr preferRelativeResize="0"/>
+                  </pic:nvPicPr>
+                  <pic:blipFill>
+                    <a:blip r:embed="rId11"/>
+                    <a:srcRect b="0" l="0" r="0" t="0"/>
+                    <a:stretch>
+                      <a:fillRect/>
+                    </a:stretch>
+                  </pic:blipFill>
+                  <pic:spPr>
+                    <a:xfrm>
+                      <a:off x="0" y="0"/>
+                      <a:ext cx="5124450" cy="1514475"/>
+                    </a:xfrm>
+                    <a:prstGeom prst="rect"/>
+                    <a:ln/>
+                  </pic:spPr>
+                </pic:pic>
+              </a:graphicData>
+            </a:graphic>
+          </wp:anchor>
+        </w:drawing>
+      </w:r>
+    </w:p>
+    <w:p>
+      <w:pPr>
+        <w:ind w:left="-566.9291338582677" w:firstLine="0"/>
+        <w:rPr>
+          <w:sz w:val="24"/>
+          <w:szCs w:val="24"/>
+        </w:rPr>
+      </w:pPr>
+      <w:r>
+        <w:rPr>
+          <w:sz w:val="24"/>
+          <w:szCs w:val="24"/>
+          <w:rtl w:val="0"/>
+        </w:rPr>
+        <w:t xml:space="preserve">The following table gives information on the total number of missing values for each variable.</w:t>
+      </w:r>
+    </w:p>
+    <w:p>
+      <w:pPr>
+        <w:ind w:left="-566.9291338582677" w:firstLine="0"/>
+        <w:rPr>
+          <w:sz w:val="24"/>
+          <w:szCs w:val="24"/>
+        </w:rPr>
+      </w:pPr>
       <w:r>
         <w:rPr>
           <w:rtl w:val="0"/>
@@ -2201,9 +3554,9 @@
     <w:tbl>
       <w:tblPr>
         <w:tblStyle w:val="Table4"/>
-        <w:tblW w:w="10196.929133858268" w:type="dxa"/>
+        <w:tblW w:w="5670.0" w:type="dxa"/>
         <w:jc w:val="left"/>
-        <w:tblInd w:w="-466.92913385826773" w:type="dxa"/>
+        <w:tblInd w:w="2231.6929133858266" w:type="dxa"/>
         <w:tblBorders>
           <w:top w:color="000000" w:space="0" w:sz="8" w:val="single"/>
           <w:left w:color="000000" w:space="0" w:sz="8" w:val="single"/>
@@ -2216,42 +3569,2240 @@
         <w:tblLook w:val="0600"/>
       </w:tblPr>
       <w:tblGrid>
-        <w:gridCol w:w="10196.929133858268"/>
+        <w:gridCol w:w="2985"/>
+        <w:gridCol w:w="2685"/>
         <w:tblGridChange w:id="0">
           <w:tblGrid>
-            <w:gridCol w:w="10196.929133858268"/>
+            <w:gridCol w:w="2985"/>
+            <w:gridCol w:w="2685"/>
           </w:tblGrid>
         </w:tblGridChange>
       </w:tblGrid>
       <w:tr>
+        <w:trPr>
+          <w:trHeight w:val="56.69291338582678" w:hRule="atLeast"/>
+        </w:trPr>
         <w:tc>
           <w:tcPr>
-            <w:shd w:fill="b6d7a8" w:val="clear"/>
+            <w:shd w:fill="auto" w:val="clear"/>
             <w:tcMar>
-              <w:top w:w="100.0" w:type="dxa"/>
-              <w:left w:w="100.0" w:type="dxa"/>
-              <w:bottom w:w="100.0" w:type="dxa"/>
-              <w:right w:w="100.0" w:type="dxa"/>
+              <w:top w:w="56.69291338582678" w:type="dxa"/>
+              <w:left w:w="56.69291338582678" w:type="dxa"/>
+              <w:bottom w:w="56.69291338582678" w:type="dxa"/>
+              <w:right w:w="56.69291338582678" w:type="dxa"/>
             </w:tcMar>
             <w:vAlign w:val="top"/>
           </w:tcPr>
           <w:p>
             <w:pPr>
-              <w:pStyle w:val="Heading1"/>
+              <w:keepNext w:val="0"/>
+              <w:keepLines w:val="0"/>
               <w:widowControl w:val="0"/>
-              <w:spacing w:line="240" w:lineRule="auto"/>
+              <w:pBdr>
+                <w:top w:space="0" w:sz="0" w:val="nil"/>
+                <w:left w:space="0" w:sz="0" w:val="nil"/>
+                <w:bottom w:space="0" w:sz="0" w:val="nil"/>
+                <w:right w:space="0" w:sz="0" w:val="nil"/>
+                <w:between w:space="0" w:sz="0" w:val="nil"/>
+              </w:pBdr>
+              <w:shd w:fill="auto" w:val="clear"/>
+              <w:spacing w:after="0" w:before="0" w:line="240" w:lineRule="auto"/>
+              <w:ind w:left="-566.9291338582677" w:right="0" w:firstLine="0"/>
+              <w:jc w:val="center"/>
               <w:rPr>
                 <w:b w:val="1"/>
+                <w:sz w:val="20"/>
+                <w:szCs w:val="20"/>
               </w:rPr>
             </w:pPr>
-            <w:bookmarkStart w:colFirst="0" w:colLast="0" w:name="_iecfvi4z0ppz" w:id="2"/>
-            <w:bookmarkEnd w:id="2"/>
             <w:r>
               <w:rPr>
                 <w:b w:val="1"/>
-                <w:rtl w:val="0"/>
-              </w:rPr>
-              <w:t xml:space="preserve">Section 3: Conclusion</w:t>
+                <w:sz w:val="20"/>
+                <w:szCs w:val="20"/>
+                <w:rtl w:val="0"/>
+              </w:rPr>
+              <w:t xml:space="preserve">Variables</w:t>
+            </w:r>
+          </w:p>
+        </w:tc>
+        <w:tc>
+          <w:tcPr>
+            <w:shd w:fill="auto" w:val="clear"/>
+            <w:tcMar>
+              <w:top w:w="56.69291338582678" w:type="dxa"/>
+              <w:left w:w="56.69291338582678" w:type="dxa"/>
+              <w:bottom w:w="56.69291338582678" w:type="dxa"/>
+              <w:right w:w="56.69291338582678" w:type="dxa"/>
+            </w:tcMar>
+            <w:vAlign w:val="top"/>
+          </w:tcPr>
+          <w:p>
+            <w:pPr>
+              <w:keepNext w:val="0"/>
+              <w:keepLines w:val="0"/>
+              <w:widowControl w:val="0"/>
+              <w:pBdr>
+                <w:top w:space="0" w:sz="0" w:val="nil"/>
+                <w:left w:space="0" w:sz="0" w:val="nil"/>
+                <w:bottom w:space="0" w:sz="0" w:val="nil"/>
+                <w:right w:space="0" w:sz="0" w:val="nil"/>
+                <w:between w:space="0" w:sz="0" w:val="nil"/>
+              </w:pBdr>
+              <w:shd w:fill="auto" w:val="clear"/>
+              <w:spacing w:after="0" w:before="0" w:line="240" w:lineRule="auto"/>
+              <w:ind w:left="-566.9291338582677" w:right="0" w:firstLine="0"/>
+              <w:jc w:val="center"/>
+              <w:rPr>
+                <w:b w:val="1"/>
+                <w:sz w:val="20"/>
+                <w:szCs w:val="20"/>
+              </w:rPr>
+            </w:pPr>
+            <w:r>
+              <w:rPr>
+                <w:b w:val="1"/>
+                <w:sz w:val="20"/>
+                <w:szCs w:val="20"/>
+                <w:rtl w:val="0"/>
+              </w:rPr>
+              <w:t xml:space="preserve">Total Missing Values</w:t>
+            </w:r>
+          </w:p>
+        </w:tc>
+      </w:tr>
+      <w:tr>
+        <w:trPr>
+          <w:trHeight w:val="28.34645669291339" w:hRule="atLeast"/>
+        </w:trPr>
+        <w:tc>
+          <w:tcPr>
+            <w:shd w:fill="auto" w:val="clear"/>
+            <w:tcMar>
+              <w:top w:w="56.69291338582678" w:type="dxa"/>
+              <w:left w:w="56.69291338582678" w:type="dxa"/>
+              <w:bottom w:w="56.69291338582678" w:type="dxa"/>
+              <w:right w:w="56.69291338582678" w:type="dxa"/>
+            </w:tcMar>
+            <w:vAlign w:val="top"/>
+          </w:tcPr>
+          <w:p>
+            <w:pPr>
+              <w:keepNext w:val="0"/>
+              <w:keepLines w:val="0"/>
+              <w:widowControl w:val="0"/>
+              <w:pBdr>
+                <w:top w:space="0" w:sz="0" w:val="nil"/>
+                <w:left w:space="0" w:sz="0" w:val="nil"/>
+                <w:bottom w:space="0" w:sz="0" w:val="nil"/>
+                <w:right w:space="0" w:sz="0" w:val="nil"/>
+                <w:between w:space="0" w:sz="0" w:val="nil"/>
+              </w:pBdr>
+              <w:shd w:fill="auto" w:val="clear"/>
+              <w:spacing w:after="0" w:before="0" w:line="240" w:lineRule="auto"/>
+              <w:ind w:left="-566.9291338582677" w:right="0" w:firstLine="0"/>
+              <w:jc w:val="center"/>
+              <w:rPr>
+                <w:sz w:val="18"/>
+                <w:szCs w:val="18"/>
+              </w:rPr>
+            </w:pPr>
+            <w:r>
+              <w:rPr>
+                <w:sz w:val="18"/>
+                <w:szCs w:val="18"/>
+                <w:rtl w:val="0"/>
+              </w:rPr>
+              <w:t xml:space="preserve">Date</w:t>
+            </w:r>
+          </w:p>
+        </w:tc>
+        <w:tc>
+          <w:tcPr>
+            <w:shd w:fill="auto" w:val="clear"/>
+            <w:tcMar>
+              <w:top w:w="56.69291338582678" w:type="dxa"/>
+              <w:left w:w="56.69291338582678" w:type="dxa"/>
+              <w:bottom w:w="56.69291338582678" w:type="dxa"/>
+              <w:right w:w="56.69291338582678" w:type="dxa"/>
+            </w:tcMar>
+            <w:vAlign w:val="top"/>
+          </w:tcPr>
+          <w:p>
+            <w:pPr>
+              <w:keepNext w:val="0"/>
+              <w:keepLines w:val="0"/>
+              <w:widowControl w:val="0"/>
+              <w:pBdr>
+                <w:top w:space="0" w:sz="0" w:val="nil"/>
+                <w:left w:space="0" w:sz="0" w:val="nil"/>
+                <w:bottom w:space="0" w:sz="0" w:val="nil"/>
+                <w:right w:space="0" w:sz="0" w:val="nil"/>
+                <w:between w:space="0" w:sz="0" w:val="nil"/>
+              </w:pBdr>
+              <w:shd w:fill="auto" w:val="clear"/>
+              <w:spacing w:after="0" w:before="0" w:line="240" w:lineRule="auto"/>
+              <w:ind w:left="-566.9291338582677" w:right="0" w:firstLine="0"/>
+              <w:jc w:val="center"/>
+              <w:rPr>
+                <w:sz w:val="18"/>
+                <w:szCs w:val="18"/>
+              </w:rPr>
+            </w:pPr>
+            <w:r>
+              <w:rPr>
+                <w:sz w:val="18"/>
+                <w:szCs w:val="18"/>
+                <w:rtl w:val="0"/>
+              </w:rPr>
+              <w:t xml:space="preserve">0</w:t>
+            </w:r>
+          </w:p>
+        </w:tc>
+      </w:tr>
+      <w:tr>
+        <w:trPr>
+          <w:trHeight w:val="28.34645669291339" w:hRule="atLeast"/>
+        </w:trPr>
+        <w:tc>
+          <w:tcPr>
+            <w:shd w:fill="auto" w:val="clear"/>
+            <w:tcMar>
+              <w:top w:w="56.69291338582678" w:type="dxa"/>
+              <w:left w:w="56.69291338582678" w:type="dxa"/>
+              <w:bottom w:w="56.69291338582678" w:type="dxa"/>
+              <w:right w:w="56.69291338582678" w:type="dxa"/>
+            </w:tcMar>
+            <w:vAlign w:val="top"/>
+          </w:tcPr>
+          <w:p>
+            <w:pPr>
+              <w:keepNext w:val="0"/>
+              <w:keepLines w:val="0"/>
+              <w:widowControl w:val="0"/>
+              <w:pBdr>
+                <w:top w:space="0" w:sz="0" w:val="nil"/>
+                <w:left w:space="0" w:sz="0" w:val="nil"/>
+                <w:bottom w:space="0" w:sz="0" w:val="nil"/>
+                <w:right w:space="0" w:sz="0" w:val="nil"/>
+                <w:between w:space="0" w:sz="0" w:val="nil"/>
+              </w:pBdr>
+              <w:shd w:fill="auto" w:val="clear"/>
+              <w:spacing w:after="0" w:before="0" w:line="240" w:lineRule="auto"/>
+              <w:ind w:left="-566.9291338582677" w:right="0" w:firstLine="0"/>
+              <w:jc w:val="center"/>
+              <w:rPr>
+                <w:sz w:val="18"/>
+                <w:szCs w:val="18"/>
+              </w:rPr>
+            </w:pPr>
+            <w:r>
+              <w:rPr>
+                <w:sz w:val="18"/>
+                <w:szCs w:val="18"/>
+                <w:rtl w:val="0"/>
+              </w:rPr>
+              <w:t xml:space="preserve">Location</w:t>
+            </w:r>
+          </w:p>
+        </w:tc>
+        <w:tc>
+          <w:tcPr>
+            <w:shd w:fill="auto" w:val="clear"/>
+            <w:tcMar>
+              <w:top w:w="56.69291338582678" w:type="dxa"/>
+              <w:left w:w="56.69291338582678" w:type="dxa"/>
+              <w:bottom w:w="56.69291338582678" w:type="dxa"/>
+              <w:right w:w="56.69291338582678" w:type="dxa"/>
+            </w:tcMar>
+            <w:vAlign w:val="top"/>
+          </w:tcPr>
+          <w:p>
+            <w:pPr>
+              <w:keepNext w:val="0"/>
+              <w:keepLines w:val="0"/>
+              <w:widowControl w:val="0"/>
+              <w:pBdr>
+                <w:top w:space="0" w:sz="0" w:val="nil"/>
+                <w:left w:space="0" w:sz="0" w:val="nil"/>
+                <w:bottom w:space="0" w:sz="0" w:val="nil"/>
+                <w:right w:space="0" w:sz="0" w:val="nil"/>
+                <w:between w:space="0" w:sz="0" w:val="nil"/>
+              </w:pBdr>
+              <w:shd w:fill="auto" w:val="clear"/>
+              <w:spacing w:after="0" w:before="0" w:line="240" w:lineRule="auto"/>
+              <w:ind w:left="-566.9291338582677" w:right="0" w:firstLine="0"/>
+              <w:jc w:val="center"/>
+              <w:rPr>
+                <w:sz w:val="18"/>
+                <w:szCs w:val="18"/>
+              </w:rPr>
+            </w:pPr>
+            <w:r>
+              <w:rPr>
+                <w:sz w:val="18"/>
+                <w:szCs w:val="18"/>
+                <w:rtl w:val="0"/>
+              </w:rPr>
+              <w:t xml:space="preserve">0</w:t>
+            </w:r>
+          </w:p>
+        </w:tc>
+      </w:tr>
+      <w:tr>
+        <w:trPr>
+          <w:trHeight w:val="28.34645669291339" w:hRule="atLeast"/>
+        </w:trPr>
+        <w:tc>
+          <w:tcPr>
+            <w:shd w:fill="auto" w:val="clear"/>
+            <w:tcMar>
+              <w:top w:w="56.69291338582678" w:type="dxa"/>
+              <w:left w:w="56.69291338582678" w:type="dxa"/>
+              <w:bottom w:w="56.69291338582678" w:type="dxa"/>
+              <w:right w:w="56.69291338582678" w:type="dxa"/>
+            </w:tcMar>
+            <w:vAlign w:val="top"/>
+          </w:tcPr>
+          <w:p>
+            <w:pPr>
+              <w:keepNext w:val="0"/>
+              <w:keepLines w:val="0"/>
+              <w:widowControl w:val="0"/>
+              <w:pBdr>
+                <w:top w:space="0" w:sz="0" w:val="nil"/>
+                <w:left w:space="0" w:sz="0" w:val="nil"/>
+                <w:bottom w:space="0" w:sz="0" w:val="nil"/>
+                <w:right w:space="0" w:sz="0" w:val="nil"/>
+                <w:between w:space="0" w:sz="0" w:val="nil"/>
+              </w:pBdr>
+              <w:shd w:fill="auto" w:val="clear"/>
+              <w:spacing w:after="0" w:before="0" w:line="240" w:lineRule="auto"/>
+              <w:ind w:left="-566.9291338582677" w:right="0" w:firstLine="0"/>
+              <w:jc w:val="center"/>
+              <w:rPr>
+                <w:sz w:val="18"/>
+                <w:szCs w:val="18"/>
+              </w:rPr>
+            </w:pPr>
+            <w:r>
+              <w:rPr>
+                <w:sz w:val="18"/>
+                <w:szCs w:val="18"/>
+                <w:rtl w:val="0"/>
+              </w:rPr>
+              <w:t xml:space="preserve">MinTemp</w:t>
+            </w:r>
+          </w:p>
+        </w:tc>
+        <w:tc>
+          <w:tcPr>
+            <w:shd w:fill="auto" w:val="clear"/>
+            <w:tcMar>
+              <w:top w:w="56.69291338582678" w:type="dxa"/>
+              <w:left w:w="56.69291338582678" w:type="dxa"/>
+              <w:bottom w:w="56.69291338582678" w:type="dxa"/>
+              <w:right w:w="56.69291338582678" w:type="dxa"/>
+            </w:tcMar>
+            <w:vAlign w:val="top"/>
+          </w:tcPr>
+          <w:p>
+            <w:pPr>
+              <w:keepNext w:val="0"/>
+              <w:keepLines w:val="0"/>
+              <w:widowControl w:val="0"/>
+              <w:pBdr>
+                <w:top w:space="0" w:sz="0" w:val="nil"/>
+                <w:left w:space="0" w:sz="0" w:val="nil"/>
+                <w:bottom w:space="0" w:sz="0" w:val="nil"/>
+                <w:right w:space="0" w:sz="0" w:val="nil"/>
+                <w:between w:space="0" w:sz="0" w:val="nil"/>
+              </w:pBdr>
+              <w:shd w:fill="auto" w:val="clear"/>
+              <w:spacing w:after="0" w:before="0" w:line="240" w:lineRule="auto"/>
+              <w:ind w:left="-566.9291338582677" w:right="0" w:firstLine="0"/>
+              <w:jc w:val="center"/>
+              <w:rPr>
+                <w:sz w:val="18"/>
+                <w:szCs w:val="18"/>
+              </w:rPr>
+            </w:pPr>
+            <w:r>
+              <w:rPr>
+                <w:sz w:val="18"/>
+                <w:szCs w:val="18"/>
+                <w:rtl w:val="0"/>
+              </w:rPr>
+              <w:t xml:space="preserve">637</w:t>
+            </w:r>
+          </w:p>
+        </w:tc>
+      </w:tr>
+      <w:tr>
+        <w:trPr>
+          <w:trHeight w:val="28.34645669291339" w:hRule="atLeast"/>
+        </w:trPr>
+        <w:tc>
+          <w:tcPr>
+            <w:shd w:fill="auto" w:val="clear"/>
+            <w:tcMar>
+              <w:top w:w="56.69291338582678" w:type="dxa"/>
+              <w:left w:w="56.69291338582678" w:type="dxa"/>
+              <w:bottom w:w="56.69291338582678" w:type="dxa"/>
+              <w:right w:w="56.69291338582678" w:type="dxa"/>
+            </w:tcMar>
+            <w:vAlign w:val="top"/>
+          </w:tcPr>
+          <w:p>
+            <w:pPr>
+              <w:keepNext w:val="0"/>
+              <w:keepLines w:val="0"/>
+              <w:widowControl w:val="0"/>
+              <w:pBdr>
+                <w:top w:space="0" w:sz="0" w:val="nil"/>
+                <w:left w:space="0" w:sz="0" w:val="nil"/>
+                <w:bottom w:space="0" w:sz="0" w:val="nil"/>
+                <w:right w:space="0" w:sz="0" w:val="nil"/>
+                <w:between w:space="0" w:sz="0" w:val="nil"/>
+              </w:pBdr>
+              <w:shd w:fill="auto" w:val="clear"/>
+              <w:spacing w:after="0" w:before="0" w:line="240" w:lineRule="auto"/>
+              <w:ind w:left="-566.9291338582677" w:right="0" w:firstLine="0"/>
+              <w:jc w:val="center"/>
+              <w:rPr>
+                <w:sz w:val="18"/>
+                <w:szCs w:val="18"/>
+              </w:rPr>
+            </w:pPr>
+            <w:r>
+              <w:rPr>
+                <w:sz w:val="18"/>
+                <w:szCs w:val="18"/>
+                <w:rtl w:val="0"/>
+              </w:rPr>
+              <w:t xml:space="preserve">MaxTemp</w:t>
+            </w:r>
+          </w:p>
+        </w:tc>
+        <w:tc>
+          <w:tcPr>
+            <w:shd w:fill="auto" w:val="clear"/>
+            <w:tcMar>
+              <w:top w:w="56.69291338582678" w:type="dxa"/>
+              <w:left w:w="56.69291338582678" w:type="dxa"/>
+              <w:bottom w:w="56.69291338582678" w:type="dxa"/>
+              <w:right w:w="56.69291338582678" w:type="dxa"/>
+            </w:tcMar>
+            <w:vAlign w:val="top"/>
+          </w:tcPr>
+          <w:p>
+            <w:pPr>
+              <w:keepNext w:val="0"/>
+              <w:keepLines w:val="0"/>
+              <w:widowControl w:val="0"/>
+              <w:pBdr>
+                <w:top w:space="0" w:sz="0" w:val="nil"/>
+                <w:left w:space="0" w:sz="0" w:val="nil"/>
+                <w:bottom w:space="0" w:sz="0" w:val="nil"/>
+                <w:right w:space="0" w:sz="0" w:val="nil"/>
+                <w:between w:space="0" w:sz="0" w:val="nil"/>
+              </w:pBdr>
+              <w:shd w:fill="auto" w:val="clear"/>
+              <w:spacing w:after="0" w:before="0" w:line="240" w:lineRule="auto"/>
+              <w:ind w:left="-566.9291338582677" w:right="0" w:firstLine="0"/>
+              <w:jc w:val="center"/>
+              <w:rPr>
+                <w:sz w:val="18"/>
+                <w:szCs w:val="18"/>
+              </w:rPr>
+            </w:pPr>
+            <w:r>
+              <w:rPr>
+                <w:sz w:val="18"/>
+                <w:szCs w:val="18"/>
+                <w:rtl w:val="0"/>
+              </w:rPr>
+              <w:t xml:space="preserve">322</w:t>
+            </w:r>
+          </w:p>
+        </w:tc>
+      </w:tr>
+      <w:tr>
+        <w:trPr>
+          <w:trHeight w:val="28.34645669291339" w:hRule="atLeast"/>
+        </w:trPr>
+        <w:tc>
+          <w:tcPr>
+            <w:shd w:fill="auto" w:val="clear"/>
+            <w:tcMar>
+              <w:top w:w="56.69291338582678" w:type="dxa"/>
+              <w:left w:w="56.69291338582678" w:type="dxa"/>
+              <w:bottom w:w="56.69291338582678" w:type="dxa"/>
+              <w:right w:w="56.69291338582678" w:type="dxa"/>
+            </w:tcMar>
+            <w:vAlign w:val="top"/>
+          </w:tcPr>
+          <w:p>
+            <w:pPr>
+              <w:keepNext w:val="0"/>
+              <w:keepLines w:val="0"/>
+              <w:widowControl w:val="0"/>
+              <w:pBdr>
+                <w:top w:space="0" w:sz="0" w:val="nil"/>
+                <w:left w:space="0" w:sz="0" w:val="nil"/>
+                <w:bottom w:space="0" w:sz="0" w:val="nil"/>
+                <w:right w:space="0" w:sz="0" w:val="nil"/>
+                <w:between w:space="0" w:sz="0" w:val="nil"/>
+              </w:pBdr>
+              <w:shd w:fill="auto" w:val="clear"/>
+              <w:spacing w:after="0" w:before="0" w:line="240" w:lineRule="auto"/>
+              <w:ind w:left="-566.9291338582677" w:right="0" w:firstLine="0"/>
+              <w:jc w:val="center"/>
+              <w:rPr>
+                <w:sz w:val="18"/>
+                <w:szCs w:val="18"/>
+              </w:rPr>
+            </w:pPr>
+            <w:r>
+              <w:rPr>
+                <w:sz w:val="18"/>
+                <w:szCs w:val="18"/>
+                <w:rtl w:val="0"/>
+              </w:rPr>
+              <w:t xml:space="preserve">Rainfall</w:t>
+            </w:r>
+          </w:p>
+        </w:tc>
+        <w:tc>
+          <w:tcPr>
+            <w:shd w:fill="auto" w:val="clear"/>
+            <w:tcMar>
+              <w:top w:w="56.69291338582678" w:type="dxa"/>
+              <w:left w:w="56.69291338582678" w:type="dxa"/>
+              <w:bottom w:w="56.69291338582678" w:type="dxa"/>
+              <w:right w:w="56.69291338582678" w:type="dxa"/>
+            </w:tcMar>
+            <w:vAlign w:val="top"/>
+          </w:tcPr>
+          <w:p>
+            <w:pPr>
+              <w:keepNext w:val="0"/>
+              <w:keepLines w:val="0"/>
+              <w:widowControl w:val="0"/>
+              <w:pBdr>
+                <w:top w:space="0" w:sz="0" w:val="nil"/>
+                <w:left w:space="0" w:sz="0" w:val="nil"/>
+                <w:bottom w:space="0" w:sz="0" w:val="nil"/>
+                <w:right w:space="0" w:sz="0" w:val="nil"/>
+                <w:between w:space="0" w:sz="0" w:val="nil"/>
+              </w:pBdr>
+              <w:shd w:fill="auto" w:val="clear"/>
+              <w:spacing w:after="0" w:before="0" w:line="240" w:lineRule="auto"/>
+              <w:ind w:left="-566.9291338582677" w:right="0" w:firstLine="0"/>
+              <w:jc w:val="center"/>
+              <w:rPr>
+                <w:sz w:val="18"/>
+                <w:szCs w:val="18"/>
+              </w:rPr>
+            </w:pPr>
+            <w:r>
+              <w:rPr>
+                <w:sz w:val="18"/>
+                <w:szCs w:val="18"/>
+                <w:rtl w:val="0"/>
+              </w:rPr>
+              <w:t xml:space="preserve">1406</w:t>
+            </w:r>
+          </w:p>
+        </w:tc>
+      </w:tr>
+      <w:tr>
+        <w:trPr>
+          <w:trHeight w:val="28.34645669291339" w:hRule="atLeast"/>
+        </w:trPr>
+        <w:tc>
+          <w:tcPr>
+            <w:shd w:fill="auto" w:val="clear"/>
+            <w:tcMar>
+              <w:top w:w="56.69291338582678" w:type="dxa"/>
+              <w:left w:w="56.69291338582678" w:type="dxa"/>
+              <w:bottom w:w="56.69291338582678" w:type="dxa"/>
+              <w:right w:w="56.69291338582678" w:type="dxa"/>
+            </w:tcMar>
+            <w:vAlign w:val="top"/>
+          </w:tcPr>
+          <w:p>
+            <w:pPr>
+              <w:keepNext w:val="0"/>
+              <w:keepLines w:val="0"/>
+              <w:widowControl w:val="0"/>
+              <w:pBdr>
+                <w:top w:space="0" w:sz="0" w:val="nil"/>
+                <w:left w:space="0" w:sz="0" w:val="nil"/>
+                <w:bottom w:space="0" w:sz="0" w:val="nil"/>
+                <w:right w:space="0" w:sz="0" w:val="nil"/>
+                <w:between w:space="0" w:sz="0" w:val="nil"/>
+              </w:pBdr>
+              <w:shd w:fill="auto" w:val="clear"/>
+              <w:spacing w:after="0" w:before="0" w:line="240" w:lineRule="auto"/>
+              <w:ind w:left="-566.9291338582677" w:right="0" w:firstLine="0"/>
+              <w:jc w:val="center"/>
+              <w:rPr>
+                <w:sz w:val="18"/>
+                <w:szCs w:val="18"/>
+              </w:rPr>
+            </w:pPr>
+            <w:r>
+              <w:rPr>
+                <w:sz w:val="18"/>
+                <w:szCs w:val="18"/>
+                <w:rtl w:val="0"/>
+              </w:rPr>
+              <w:t xml:space="preserve">Evaporation</w:t>
+            </w:r>
+          </w:p>
+        </w:tc>
+        <w:tc>
+          <w:tcPr>
+            <w:shd w:fill="auto" w:val="clear"/>
+            <w:tcMar>
+              <w:top w:w="56.69291338582678" w:type="dxa"/>
+              <w:left w:w="56.69291338582678" w:type="dxa"/>
+              <w:bottom w:w="56.69291338582678" w:type="dxa"/>
+              <w:right w:w="56.69291338582678" w:type="dxa"/>
+            </w:tcMar>
+            <w:vAlign w:val="top"/>
+          </w:tcPr>
+          <w:p>
+            <w:pPr>
+              <w:keepNext w:val="0"/>
+              <w:keepLines w:val="0"/>
+              <w:widowControl w:val="0"/>
+              <w:pBdr>
+                <w:top w:space="0" w:sz="0" w:val="nil"/>
+                <w:left w:space="0" w:sz="0" w:val="nil"/>
+                <w:bottom w:space="0" w:sz="0" w:val="nil"/>
+                <w:right w:space="0" w:sz="0" w:val="nil"/>
+                <w:between w:space="0" w:sz="0" w:val="nil"/>
+              </w:pBdr>
+              <w:shd w:fill="auto" w:val="clear"/>
+              <w:spacing w:after="0" w:before="0" w:line="240" w:lineRule="auto"/>
+              <w:ind w:left="-566.9291338582677" w:right="0" w:firstLine="0"/>
+              <w:jc w:val="center"/>
+              <w:rPr>
+                <w:sz w:val="18"/>
+                <w:szCs w:val="18"/>
+              </w:rPr>
+            </w:pPr>
+            <w:r>
+              <w:rPr>
+                <w:sz w:val="18"/>
+                <w:szCs w:val="18"/>
+                <w:rtl w:val="0"/>
+              </w:rPr>
+              <w:t xml:space="preserve">60843</w:t>
+            </w:r>
+          </w:p>
+        </w:tc>
+      </w:tr>
+      <w:tr>
+        <w:trPr>
+          <w:trHeight w:val="28.34645669291339" w:hRule="atLeast"/>
+        </w:trPr>
+        <w:tc>
+          <w:tcPr>
+            <w:shd w:fill="auto" w:val="clear"/>
+            <w:tcMar>
+              <w:top w:w="56.69291338582678" w:type="dxa"/>
+              <w:left w:w="56.69291338582678" w:type="dxa"/>
+              <w:bottom w:w="56.69291338582678" w:type="dxa"/>
+              <w:right w:w="56.69291338582678" w:type="dxa"/>
+            </w:tcMar>
+            <w:vAlign w:val="top"/>
+          </w:tcPr>
+          <w:p>
+            <w:pPr>
+              <w:keepNext w:val="0"/>
+              <w:keepLines w:val="0"/>
+              <w:widowControl w:val="0"/>
+              <w:pBdr>
+                <w:top w:space="0" w:sz="0" w:val="nil"/>
+                <w:left w:space="0" w:sz="0" w:val="nil"/>
+                <w:bottom w:space="0" w:sz="0" w:val="nil"/>
+                <w:right w:space="0" w:sz="0" w:val="nil"/>
+                <w:between w:space="0" w:sz="0" w:val="nil"/>
+              </w:pBdr>
+              <w:shd w:fill="auto" w:val="clear"/>
+              <w:spacing w:after="0" w:before="0" w:line="240" w:lineRule="auto"/>
+              <w:ind w:left="-566.9291338582677" w:right="0" w:firstLine="0"/>
+              <w:jc w:val="center"/>
+              <w:rPr>
+                <w:sz w:val="18"/>
+                <w:szCs w:val="18"/>
+              </w:rPr>
+            </w:pPr>
+            <w:r>
+              <w:rPr>
+                <w:sz w:val="18"/>
+                <w:szCs w:val="18"/>
+                <w:rtl w:val="0"/>
+              </w:rPr>
+              <w:t xml:space="preserve">Sunshine</w:t>
+            </w:r>
+          </w:p>
+        </w:tc>
+        <w:tc>
+          <w:tcPr>
+            <w:shd w:fill="auto" w:val="clear"/>
+            <w:tcMar>
+              <w:top w:w="56.69291338582678" w:type="dxa"/>
+              <w:left w:w="56.69291338582678" w:type="dxa"/>
+              <w:bottom w:w="56.69291338582678" w:type="dxa"/>
+              <w:right w:w="56.69291338582678" w:type="dxa"/>
+            </w:tcMar>
+            <w:vAlign w:val="top"/>
+          </w:tcPr>
+          <w:p>
+            <w:pPr>
+              <w:keepNext w:val="0"/>
+              <w:keepLines w:val="0"/>
+              <w:widowControl w:val="0"/>
+              <w:pBdr>
+                <w:top w:space="0" w:sz="0" w:val="nil"/>
+                <w:left w:space="0" w:sz="0" w:val="nil"/>
+                <w:bottom w:space="0" w:sz="0" w:val="nil"/>
+                <w:right w:space="0" w:sz="0" w:val="nil"/>
+                <w:between w:space="0" w:sz="0" w:val="nil"/>
+              </w:pBdr>
+              <w:shd w:fill="auto" w:val="clear"/>
+              <w:spacing w:after="0" w:before="0" w:line="240" w:lineRule="auto"/>
+              <w:ind w:left="-566.9291338582677" w:right="0" w:firstLine="0"/>
+              <w:jc w:val="center"/>
+              <w:rPr>
+                <w:sz w:val="18"/>
+                <w:szCs w:val="18"/>
+              </w:rPr>
+            </w:pPr>
+            <w:r>
+              <w:rPr>
+                <w:sz w:val="18"/>
+                <w:szCs w:val="18"/>
+                <w:rtl w:val="0"/>
+              </w:rPr>
+              <w:t xml:space="preserve">67816</w:t>
+            </w:r>
+          </w:p>
+        </w:tc>
+      </w:tr>
+      <w:tr>
+        <w:trPr>
+          <w:trHeight w:val="28.34645669291339" w:hRule="atLeast"/>
+        </w:trPr>
+        <w:tc>
+          <w:tcPr>
+            <w:shd w:fill="auto" w:val="clear"/>
+            <w:tcMar>
+              <w:top w:w="56.69291338582678" w:type="dxa"/>
+              <w:left w:w="56.69291338582678" w:type="dxa"/>
+              <w:bottom w:w="56.69291338582678" w:type="dxa"/>
+              <w:right w:w="56.69291338582678" w:type="dxa"/>
+            </w:tcMar>
+            <w:vAlign w:val="top"/>
+          </w:tcPr>
+          <w:p>
+            <w:pPr>
+              <w:keepNext w:val="0"/>
+              <w:keepLines w:val="0"/>
+              <w:widowControl w:val="0"/>
+              <w:pBdr>
+                <w:top w:space="0" w:sz="0" w:val="nil"/>
+                <w:left w:space="0" w:sz="0" w:val="nil"/>
+                <w:bottom w:space="0" w:sz="0" w:val="nil"/>
+                <w:right w:space="0" w:sz="0" w:val="nil"/>
+                <w:between w:space="0" w:sz="0" w:val="nil"/>
+              </w:pBdr>
+              <w:shd w:fill="auto" w:val="clear"/>
+              <w:spacing w:after="0" w:before="0" w:line="240" w:lineRule="auto"/>
+              <w:ind w:left="-566.9291338582677" w:right="0" w:firstLine="0"/>
+              <w:jc w:val="center"/>
+              <w:rPr>
+                <w:sz w:val="18"/>
+                <w:szCs w:val="18"/>
+              </w:rPr>
+            </w:pPr>
+            <w:r>
+              <w:rPr>
+                <w:sz w:val="18"/>
+                <w:szCs w:val="18"/>
+                <w:rtl w:val="0"/>
+              </w:rPr>
+              <w:t xml:space="preserve">WindGustDir</w:t>
+            </w:r>
+          </w:p>
+        </w:tc>
+        <w:tc>
+          <w:tcPr>
+            <w:shd w:fill="auto" w:val="clear"/>
+            <w:tcMar>
+              <w:top w:w="56.69291338582678" w:type="dxa"/>
+              <w:left w:w="56.69291338582678" w:type="dxa"/>
+              <w:bottom w:w="56.69291338582678" w:type="dxa"/>
+              <w:right w:w="56.69291338582678" w:type="dxa"/>
+            </w:tcMar>
+            <w:vAlign w:val="top"/>
+          </w:tcPr>
+          <w:p>
+            <w:pPr>
+              <w:keepNext w:val="0"/>
+              <w:keepLines w:val="0"/>
+              <w:widowControl w:val="0"/>
+              <w:pBdr>
+                <w:top w:space="0" w:sz="0" w:val="nil"/>
+                <w:left w:space="0" w:sz="0" w:val="nil"/>
+                <w:bottom w:space="0" w:sz="0" w:val="nil"/>
+                <w:right w:space="0" w:sz="0" w:val="nil"/>
+                <w:between w:space="0" w:sz="0" w:val="nil"/>
+              </w:pBdr>
+              <w:shd w:fill="auto" w:val="clear"/>
+              <w:spacing w:after="0" w:before="0" w:line="240" w:lineRule="auto"/>
+              <w:ind w:left="-566.9291338582677" w:right="0" w:firstLine="0"/>
+              <w:jc w:val="center"/>
+              <w:rPr>
+                <w:sz w:val="18"/>
+                <w:szCs w:val="18"/>
+              </w:rPr>
+            </w:pPr>
+            <w:r>
+              <w:rPr>
+                <w:sz w:val="18"/>
+                <w:szCs w:val="18"/>
+                <w:rtl w:val="0"/>
+              </w:rPr>
+              <w:t xml:space="preserve">9330</w:t>
+            </w:r>
+          </w:p>
+        </w:tc>
+      </w:tr>
+      <w:tr>
+        <w:trPr>
+          <w:trHeight w:val="28.34645669291339" w:hRule="atLeast"/>
+        </w:trPr>
+        <w:tc>
+          <w:tcPr>
+            <w:shd w:fill="auto" w:val="clear"/>
+            <w:tcMar>
+              <w:top w:w="56.69291338582678" w:type="dxa"/>
+              <w:left w:w="56.69291338582678" w:type="dxa"/>
+              <w:bottom w:w="56.69291338582678" w:type="dxa"/>
+              <w:right w:w="56.69291338582678" w:type="dxa"/>
+            </w:tcMar>
+            <w:vAlign w:val="top"/>
+          </w:tcPr>
+          <w:p>
+            <w:pPr>
+              <w:keepNext w:val="0"/>
+              <w:keepLines w:val="0"/>
+              <w:widowControl w:val="0"/>
+              <w:pBdr>
+                <w:top w:space="0" w:sz="0" w:val="nil"/>
+                <w:left w:space="0" w:sz="0" w:val="nil"/>
+                <w:bottom w:space="0" w:sz="0" w:val="nil"/>
+                <w:right w:space="0" w:sz="0" w:val="nil"/>
+                <w:between w:space="0" w:sz="0" w:val="nil"/>
+              </w:pBdr>
+              <w:shd w:fill="auto" w:val="clear"/>
+              <w:spacing w:after="0" w:before="0" w:line="240" w:lineRule="auto"/>
+              <w:ind w:left="-566.9291338582677" w:right="0" w:firstLine="0"/>
+              <w:jc w:val="center"/>
+              <w:rPr>
+                <w:sz w:val="18"/>
+                <w:szCs w:val="18"/>
+              </w:rPr>
+            </w:pPr>
+            <w:r>
+              <w:rPr>
+                <w:sz w:val="18"/>
+                <w:szCs w:val="18"/>
+                <w:rtl w:val="0"/>
+              </w:rPr>
+              <w:t xml:space="preserve">WindGustSpeed</w:t>
+            </w:r>
+          </w:p>
+        </w:tc>
+        <w:tc>
+          <w:tcPr>
+            <w:shd w:fill="auto" w:val="clear"/>
+            <w:tcMar>
+              <w:top w:w="56.69291338582678" w:type="dxa"/>
+              <w:left w:w="56.69291338582678" w:type="dxa"/>
+              <w:bottom w:w="56.69291338582678" w:type="dxa"/>
+              <w:right w:w="56.69291338582678" w:type="dxa"/>
+            </w:tcMar>
+            <w:vAlign w:val="top"/>
+          </w:tcPr>
+          <w:p>
+            <w:pPr>
+              <w:keepNext w:val="0"/>
+              <w:keepLines w:val="0"/>
+              <w:widowControl w:val="0"/>
+              <w:pBdr>
+                <w:top w:space="0" w:sz="0" w:val="nil"/>
+                <w:left w:space="0" w:sz="0" w:val="nil"/>
+                <w:bottom w:space="0" w:sz="0" w:val="nil"/>
+                <w:right w:space="0" w:sz="0" w:val="nil"/>
+                <w:between w:space="0" w:sz="0" w:val="nil"/>
+              </w:pBdr>
+              <w:shd w:fill="auto" w:val="clear"/>
+              <w:spacing w:after="0" w:before="0" w:line="240" w:lineRule="auto"/>
+              <w:ind w:left="-566.9291338582677" w:right="0" w:firstLine="0"/>
+              <w:jc w:val="center"/>
+              <w:rPr>
+                <w:sz w:val="18"/>
+                <w:szCs w:val="18"/>
+              </w:rPr>
+            </w:pPr>
+            <w:r>
+              <w:rPr>
+                <w:sz w:val="18"/>
+                <w:szCs w:val="18"/>
+                <w:rtl w:val="0"/>
+              </w:rPr>
+              <w:t xml:space="preserve">9270</w:t>
+            </w:r>
+          </w:p>
+        </w:tc>
+      </w:tr>
+      <w:tr>
+        <w:trPr>
+          <w:trHeight w:val="28.34645669291339" w:hRule="atLeast"/>
+        </w:trPr>
+        <w:tc>
+          <w:tcPr>
+            <w:shd w:fill="auto" w:val="clear"/>
+            <w:tcMar>
+              <w:top w:w="56.69291338582678" w:type="dxa"/>
+              <w:left w:w="56.69291338582678" w:type="dxa"/>
+              <w:bottom w:w="56.69291338582678" w:type="dxa"/>
+              <w:right w:w="56.69291338582678" w:type="dxa"/>
+            </w:tcMar>
+            <w:vAlign w:val="top"/>
+          </w:tcPr>
+          <w:p>
+            <w:pPr>
+              <w:keepNext w:val="0"/>
+              <w:keepLines w:val="0"/>
+              <w:widowControl w:val="0"/>
+              <w:pBdr>
+                <w:top w:space="0" w:sz="0" w:val="nil"/>
+                <w:left w:space="0" w:sz="0" w:val="nil"/>
+                <w:bottom w:space="0" w:sz="0" w:val="nil"/>
+                <w:right w:space="0" w:sz="0" w:val="nil"/>
+                <w:between w:space="0" w:sz="0" w:val="nil"/>
+              </w:pBdr>
+              <w:shd w:fill="auto" w:val="clear"/>
+              <w:spacing w:after="0" w:before="0" w:line="240" w:lineRule="auto"/>
+              <w:ind w:left="-566.9291338582677" w:right="0" w:firstLine="0"/>
+              <w:jc w:val="center"/>
+              <w:rPr>
+                <w:sz w:val="18"/>
+                <w:szCs w:val="18"/>
+              </w:rPr>
+            </w:pPr>
+            <w:r>
+              <w:rPr>
+                <w:sz w:val="18"/>
+                <w:szCs w:val="18"/>
+                <w:rtl w:val="0"/>
+              </w:rPr>
+              <w:t xml:space="preserve">WindDir9am</w:t>
+            </w:r>
+          </w:p>
+        </w:tc>
+        <w:tc>
+          <w:tcPr>
+            <w:shd w:fill="auto" w:val="clear"/>
+            <w:tcMar>
+              <w:top w:w="56.69291338582678" w:type="dxa"/>
+              <w:left w:w="56.69291338582678" w:type="dxa"/>
+              <w:bottom w:w="56.69291338582678" w:type="dxa"/>
+              <w:right w:w="56.69291338582678" w:type="dxa"/>
+            </w:tcMar>
+            <w:vAlign w:val="top"/>
+          </w:tcPr>
+          <w:p>
+            <w:pPr>
+              <w:keepNext w:val="0"/>
+              <w:keepLines w:val="0"/>
+              <w:widowControl w:val="0"/>
+              <w:pBdr>
+                <w:top w:space="0" w:sz="0" w:val="nil"/>
+                <w:left w:space="0" w:sz="0" w:val="nil"/>
+                <w:bottom w:space="0" w:sz="0" w:val="nil"/>
+                <w:right w:space="0" w:sz="0" w:val="nil"/>
+                <w:between w:space="0" w:sz="0" w:val="nil"/>
+              </w:pBdr>
+              <w:shd w:fill="auto" w:val="clear"/>
+              <w:spacing w:after="0" w:before="0" w:line="240" w:lineRule="auto"/>
+              <w:ind w:left="-566.9291338582677" w:right="0" w:firstLine="0"/>
+              <w:jc w:val="center"/>
+              <w:rPr>
+                <w:sz w:val="18"/>
+                <w:szCs w:val="18"/>
+              </w:rPr>
+            </w:pPr>
+            <w:r>
+              <w:rPr>
+                <w:sz w:val="18"/>
+                <w:szCs w:val="18"/>
+                <w:rtl w:val="0"/>
+              </w:rPr>
+              <w:t xml:space="preserve">10013</w:t>
+            </w:r>
+          </w:p>
+        </w:tc>
+      </w:tr>
+      <w:tr>
+        <w:trPr>
+          <w:trHeight w:val="28.34645669291339" w:hRule="atLeast"/>
+        </w:trPr>
+        <w:tc>
+          <w:tcPr>
+            <w:shd w:fill="auto" w:val="clear"/>
+            <w:tcMar>
+              <w:top w:w="56.69291338582678" w:type="dxa"/>
+              <w:left w:w="56.69291338582678" w:type="dxa"/>
+              <w:bottom w:w="56.69291338582678" w:type="dxa"/>
+              <w:right w:w="56.69291338582678" w:type="dxa"/>
+            </w:tcMar>
+            <w:vAlign w:val="top"/>
+          </w:tcPr>
+          <w:p>
+            <w:pPr>
+              <w:keepNext w:val="0"/>
+              <w:keepLines w:val="0"/>
+              <w:widowControl w:val="0"/>
+              <w:pBdr>
+                <w:top w:space="0" w:sz="0" w:val="nil"/>
+                <w:left w:space="0" w:sz="0" w:val="nil"/>
+                <w:bottom w:space="0" w:sz="0" w:val="nil"/>
+                <w:right w:space="0" w:sz="0" w:val="nil"/>
+                <w:between w:space="0" w:sz="0" w:val="nil"/>
+              </w:pBdr>
+              <w:shd w:fill="auto" w:val="clear"/>
+              <w:spacing w:after="0" w:before="0" w:line="240" w:lineRule="auto"/>
+              <w:ind w:left="-566.9291338582677" w:right="0" w:firstLine="0"/>
+              <w:jc w:val="center"/>
+              <w:rPr>
+                <w:sz w:val="18"/>
+                <w:szCs w:val="18"/>
+              </w:rPr>
+            </w:pPr>
+            <w:r>
+              <w:rPr>
+                <w:sz w:val="18"/>
+                <w:szCs w:val="18"/>
+                <w:rtl w:val="0"/>
+              </w:rPr>
+              <w:t xml:space="preserve">WindDir3pm</w:t>
+            </w:r>
+          </w:p>
+        </w:tc>
+        <w:tc>
+          <w:tcPr>
+            <w:shd w:fill="auto" w:val="clear"/>
+            <w:tcMar>
+              <w:top w:w="56.69291338582678" w:type="dxa"/>
+              <w:left w:w="56.69291338582678" w:type="dxa"/>
+              <w:bottom w:w="56.69291338582678" w:type="dxa"/>
+              <w:right w:w="56.69291338582678" w:type="dxa"/>
+            </w:tcMar>
+            <w:vAlign w:val="top"/>
+          </w:tcPr>
+          <w:p>
+            <w:pPr>
+              <w:keepNext w:val="0"/>
+              <w:keepLines w:val="0"/>
+              <w:widowControl w:val="0"/>
+              <w:pBdr>
+                <w:top w:space="0" w:sz="0" w:val="nil"/>
+                <w:left w:space="0" w:sz="0" w:val="nil"/>
+                <w:bottom w:space="0" w:sz="0" w:val="nil"/>
+                <w:right w:space="0" w:sz="0" w:val="nil"/>
+                <w:between w:space="0" w:sz="0" w:val="nil"/>
+              </w:pBdr>
+              <w:shd w:fill="auto" w:val="clear"/>
+              <w:spacing w:after="0" w:before="0" w:line="240" w:lineRule="auto"/>
+              <w:ind w:left="-566.9291338582677" w:right="0" w:firstLine="0"/>
+              <w:jc w:val="center"/>
+              <w:rPr>
+                <w:sz w:val="18"/>
+                <w:szCs w:val="18"/>
+              </w:rPr>
+            </w:pPr>
+            <w:r>
+              <w:rPr>
+                <w:sz w:val="18"/>
+                <w:szCs w:val="18"/>
+                <w:rtl w:val="0"/>
+              </w:rPr>
+              <w:t xml:space="preserve">3778</w:t>
+            </w:r>
+          </w:p>
+        </w:tc>
+      </w:tr>
+      <w:tr>
+        <w:trPr>
+          <w:trHeight w:val="28.34645669291339" w:hRule="atLeast"/>
+        </w:trPr>
+        <w:tc>
+          <w:tcPr>
+            <w:shd w:fill="auto" w:val="clear"/>
+            <w:tcMar>
+              <w:top w:w="56.69291338582678" w:type="dxa"/>
+              <w:left w:w="56.69291338582678" w:type="dxa"/>
+              <w:bottom w:w="56.69291338582678" w:type="dxa"/>
+              <w:right w:w="56.69291338582678" w:type="dxa"/>
+            </w:tcMar>
+            <w:vAlign w:val="top"/>
+          </w:tcPr>
+          <w:p>
+            <w:pPr>
+              <w:keepNext w:val="0"/>
+              <w:keepLines w:val="0"/>
+              <w:widowControl w:val="0"/>
+              <w:pBdr>
+                <w:top w:space="0" w:sz="0" w:val="nil"/>
+                <w:left w:space="0" w:sz="0" w:val="nil"/>
+                <w:bottom w:space="0" w:sz="0" w:val="nil"/>
+                <w:right w:space="0" w:sz="0" w:val="nil"/>
+                <w:between w:space="0" w:sz="0" w:val="nil"/>
+              </w:pBdr>
+              <w:shd w:fill="auto" w:val="clear"/>
+              <w:spacing w:after="0" w:before="0" w:line="240" w:lineRule="auto"/>
+              <w:ind w:left="-566.9291338582677" w:right="0" w:firstLine="0"/>
+              <w:jc w:val="center"/>
+              <w:rPr>
+                <w:sz w:val="18"/>
+                <w:szCs w:val="18"/>
+              </w:rPr>
+            </w:pPr>
+            <w:r>
+              <w:rPr>
+                <w:sz w:val="18"/>
+                <w:szCs w:val="18"/>
+                <w:rtl w:val="0"/>
+              </w:rPr>
+              <w:t xml:space="preserve">WindSpeed9am</w:t>
+            </w:r>
+          </w:p>
+        </w:tc>
+        <w:tc>
+          <w:tcPr>
+            <w:shd w:fill="auto" w:val="clear"/>
+            <w:tcMar>
+              <w:top w:w="56.69291338582678" w:type="dxa"/>
+              <w:left w:w="56.69291338582678" w:type="dxa"/>
+              <w:bottom w:w="56.69291338582678" w:type="dxa"/>
+              <w:right w:w="56.69291338582678" w:type="dxa"/>
+            </w:tcMar>
+            <w:vAlign w:val="top"/>
+          </w:tcPr>
+          <w:p>
+            <w:pPr>
+              <w:keepNext w:val="0"/>
+              <w:keepLines w:val="0"/>
+              <w:widowControl w:val="0"/>
+              <w:pBdr>
+                <w:top w:space="0" w:sz="0" w:val="nil"/>
+                <w:left w:space="0" w:sz="0" w:val="nil"/>
+                <w:bottom w:space="0" w:sz="0" w:val="nil"/>
+                <w:right w:space="0" w:sz="0" w:val="nil"/>
+                <w:between w:space="0" w:sz="0" w:val="nil"/>
+              </w:pBdr>
+              <w:shd w:fill="auto" w:val="clear"/>
+              <w:spacing w:after="0" w:before="0" w:line="240" w:lineRule="auto"/>
+              <w:ind w:left="-566.9291338582677" w:right="0" w:firstLine="0"/>
+              <w:jc w:val="center"/>
+              <w:rPr>
+                <w:sz w:val="18"/>
+                <w:szCs w:val="18"/>
+              </w:rPr>
+            </w:pPr>
+            <w:r>
+              <w:rPr>
+                <w:sz w:val="18"/>
+                <w:szCs w:val="18"/>
+                <w:rtl w:val="0"/>
+              </w:rPr>
+              <w:t xml:space="preserve">1348</w:t>
+            </w:r>
+          </w:p>
+        </w:tc>
+      </w:tr>
+      <w:tr>
+        <w:trPr>
+          <w:trHeight w:val="28.34645669291339" w:hRule="atLeast"/>
+        </w:trPr>
+        <w:tc>
+          <w:tcPr>
+            <w:shd w:fill="auto" w:val="clear"/>
+            <w:tcMar>
+              <w:top w:w="56.69291338582678" w:type="dxa"/>
+              <w:left w:w="56.69291338582678" w:type="dxa"/>
+              <w:bottom w:w="56.69291338582678" w:type="dxa"/>
+              <w:right w:w="56.69291338582678" w:type="dxa"/>
+            </w:tcMar>
+            <w:vAlign w:val="top"/>
+          </w:tcPr>
+          <w:p>
+            <w:pPr>
+              <w:keepNext w:val="0"/>
+              <w:keepLines w:val="0"/>
+              <w:widowControl w:val="0"/>
+              <w:pBdr>
+                <w:top w:space="0" w:sz="0" w:val="nil"/>
+                <w:left w:space="0" w:sz="0" w:val="nil"/>
+                <w:bottom w:space="0" w:sz="0" w:val="nil"/>
+                <w:right w:space="0" w:sz="0" w:val="nil"/>
+                <w:between w:space="0" w:sz="0" w:val="nil"/>
+              </w:pBdr>
+              <w:shd w:fill="auto" w:val="clear"/>
+              <w:spacing w:after="0" w:before="0" w:line="240" w:lineRule="auto"/>
+              <w:ind w:left="-566.9291338582677" w:right="0" w:firstLine="0"/>
+              <w:jc w:val="center"/>
+              <w:rPr>
+                <w:sz w:val="18"/>
+                <w:szCs w:val="18"/>
+              </w:rPr>
+            </w:pPr>
+            <w:r>
+              <w:rPr>
+                <w:sz w:val="18"/>
+                <w:szCs w:val="18"/>
+                <w:rtl w:val="0"/>
+              </w:rPr>
+              <w:t xml:space="preserve">WindSpeed3pm</w:t>
+            </w:r>
+          </w:p>
+        </w:tc>
+        <w:tc>
+          <w:tcPr>
+            <w:shd w:fill="auto" w:val="clear"/>
+            <w:tcMar>
+              <w:top w:w="56.69291338582678" w:type="dxa"/>
+              <w:left w:w="56.69291338582678" w:type="dxa"/>
+              <w:bottom w:w="56.69291338582678" w:type="dxa"/>
+              <w:right w:w="56.69291338582678" w:type="dxa"/>
+            </w:tcMar>
+            <w:vAlign w:val="top"/>
+          </w:tcPr>
+          <w:p>
+            <w:pPr>
+              <w:keepNext w:val="0"/>
+              <w:keepLines w:val="0"/>
+              <w:widowControl w:val="0"/>
+              <w:pBdr>
+                <w:top w:space="0" w:sz="0" w:val="nil"/>
+                <w:left w:space="0" w:sz="0" w:val="nil"/>
+                <w:bottom w:space="0" w:sz="0" w:val="nil"/>
+                <w:right w:space="0" w:sz="0" w:val="nil"/>
+                <w:between w:space="0" w:sz="0" w:val="nil"/>
+              </w:pBdr>
+              <w:shd w:fill="auto" w:val="clear"/>
+              <w:spacing w:after="0" w:before="0" w:line="240" w:lineRule="auto"/>
+              <w:ind w:left="-566.9291338582677" w:right="0" w:firstLine="0"/>
+              <w:jc w:val="center"/>
+              <w:rPr>
+                <w:sz w:val="18"/>
+                <w:szCs w:val="18"/>
+              </w:rPr>
+            </w:pPr>
+            <w:r>
+              <w:rPr>
+                <w:sz w:val="18"/>
+                <w:szCs w:val="18"/>
+                <w:rtl w:val="0"/>
+              </w:rPr>
+              <w:t xml:space="preserve">2630</w:t>
+            </w:r>
+          </w:p>
+        </w:tc>
+      </w:tr>
+      <w:tr>
+        <w:trPr>
+          <w:trHeight w:val="28.34645669291339" w:hRule="atLeast"/>
+        </w:trPr>
+        <w:tc>
+          <w:tcPr>
+            <w:shd w:fill="auto" w:val="clear"/>
+            <w:tcMar>
+              <w:top w:w="56.69291338582678" w:type="dxa"/>
+              <w:left w:w="56.69291338582678" w:type="dxa"/>
+              <w:bottom w:w="56.69291338582678" w:type="dxa"/>
+              <w:right w:w="56.69291338582678" w:type="dxa"/>
+            </w:tcMar>
+            <w:vAlign w:val="top"/>
+          </w:tcPr>
+          <w:p>
+            <w:pPr>
+              <w:keepNext w:val="0"/>
+              <w:keepLines w:val="0"/>
+              <w:widowControl w:val="0"/>
+              <w:pBdr>
+                <w:top w:space="0" w:sz="0" w:val="nil"/>
+                <w:left w:space="0" w:sz="0" w:val="nil"/>
+                <w:bottom w:space="0" w:sz="0" w:val="nil"/>
+                <w:right w:space="0" w:sz="0" w:val="nil"/>
+                <w:between w:space="0" w:sz="0" w:val="nil"/>
+              </w:pBdr>
+              <w:shd w:fill="auto" w:val="clear"/>
+              <w:spacing w:after="0" w:before="0" w:line="240" w:lineRule="auto"/>
+              <w:ind w:left="-566.9291338582677" w:right="0" w:firstLine="0"/>
+              <w:jc w:val="center"/>
+              <w:rPr>
+                <w:sz w:val="18"/>
+                <w:szCs w:val="18"/>
+              </w:rPr>
+            </w:pPr>
+            <w:r>
+              <w:rPr>
+                <w:sz w:val="18"/>
+                <w:szCs w:val="18"/>
+                <w:rtl w:val="0"/>
+              </w:rPr>
+              <w:t xml:space="preserve">Humidity9am</w:t>
+            </w:r>
+          </w:p>
+        </w:tc>
+        <w:tc>
+          <w:tcPr>
+            <w:shd w:fill="auto" w:val="clear"/>
+            <w:tcMar>
+              <w:top w:w="56.69291338582678" w:type="dxa"/>
+              <w:left w:w="56.69291338582678" w:type="dxa"/>
+              <w:bottom w:w="56.69291338582678" w:type="dxa"/>
+              <w:right w:w="56.69291338582678" w:type="dxa"/>
+            </w:tcMar>
+            <w:vAlign w:val="top"/>
+          </w:tcPr>
+          <w:p>
+            <w:pPr>
+              <w:keepNext w:val="0"/>
+              <w:keepLines w:val="0"/>
+              <w:widowControl w:val="0"/>
+              <w:pBdr>
+                <w:top w:space="0" w:sz="0" w:val="nil"/>
+                <w:left w:space="0" w:sz="0" w:val="nil"/>
+                <w:bottom w:space="0" w:sz="0" w:val="nil"/>
+                <w:right w:space="0" w:sz="0" w:val="nil"/>
+                <w:between w:space="0" w:sz="0" w:val="nil"/>
+              </w:pBdr>
+              <w:shd w:fill="auto" w:val="clear"/>
+              <w:spacing w:after="0" w:before="0" w:line="240" w:lineRule="auto"/>
+              <w:ind w:left="-566.9291338582677" w:right="0" w:firstLine="0"/>
+              <w:jc w:val="center"/>
+              <w:rPr>
+                <w:sz w:val="18"/>
+                <w:szCs w:val="18"/>
+              </w:rPr>
+            </w:pPr>
+            <w:r>
+              <w:rPr>
+                <w:sz w:val="18"/>
+                <w:szCs w:val="18"/>
+                <w:rtl w:val="0"/>
+              </w:rPr>
+              <w:t xml:space="preserve">1774</w:t>
+            </w:r>
+          </w:p>
+        </w:tc>
+      </w:tr>
+      <w:tr>
+        <w:trPr>
+          <w:trHeight w:val="28.34645669291339" w:hRule="atLeast"/>
+        </w:trPr>
+        <w:tc>
+          <w:tcPr>
+            <w:shd w:fill="auto" w:val="clear"/>
+            <w:tcMar>
+              <w:top w:w="56.69291338582678" w:type="dxa"/>
+              <w:left w:w="56.69291338582678" w:type="dxa"/>
+              <w:bottom w:w="56.69291338582678" w:type="dxa"/>
+              <w:right w:w="56.69291338582678" w:type="dxa"/>
+            </w:tcMar>
+            <w:vAlign w:val="top"/>
+          </w:tcPr>
+          <w:p>
+            <w:pPr>
+              <w:keepNext w:val="0"/>
+              <w:keepLines w:val="0"/>
+              <w:widowControl w:val="0"/>
+              <w:pBdr>
+                <w:top w:space="0" w:sz="0" w:val="nil"/>
+                <w:left w:space="0" w:sz="0" w:val="nil"/>
+                <w:bottom w:space="0" w:sz="0" w:val="nil"/>
+                <w:right w:space="0" w:sz="0" w:val="nil"/>
+                <w:between w:space="0" w:sz="0" w:val="nil"/>
+              </w:pBdr>
+              <w:shd w:fill="auto" w:val="clear"/>
+              <w:spacing w:after="0" w:before="0" w:line="240" w:lineRule="auto"/>
+              <w:ind w:left="-566.9291338582677" w:right="0" w:firstLine="0"/>
+              <w:jc w:val="center"/>
+              <w:rPr>
+                <w:sz w:val="18"/>
+                <w:szCs w:val="18"/>
+              </w:rPr>
+            </w:pPr>
+            <w:r>
+              <w:rPr>
+                <w:sz w:val="18"/>
+                <w:szCs w:val="18"/>
+                <w:rtl w:val="0"/>
+              </w:rPr>
+              <w:t xml:space="preserve">Humidity3pm</w:t>
+            </w:r>
+          </w:p>
+        </w:tc>
+        <w:tc>
+          <w:tcPr>
+            <w:shd w:fill="auto" w:val="clear"/>
+            <w:tcMar>
+              <w:top w:w="56.69291338582678" w:type="dxa"/>
+              <w:left w:w="56.69291338582678" w:type="dxa"/>
+              <w:bottom w:w="56.69291338582678" w:type="dxa"/>
+              <w:right w:w="56.69291338582678" w:type="dxa"/>
+            </w:tcMar>
+            <w:vAlign w:val="top"/>
+          </w:tcPr>
+          <w:p>
+            <w:pPr>
+              <w:keepNext w:val="0"/>
+              <w:keepLines w:val="0"/>
+              <w:widowControl w:val="0"/>
+              <w:pBdr>
+                <w:top w:space="0" w:sz="0" w:val="nil"/>
+                <w:left w:space="0" w:sz="0" w:val="nil"/>
+                <w:bottom w:space="0" w:sz="0" w:val="nil"/>
+                <w:right w:space="0" w:sz="0" w:val="nil"/>
+                <w:between w:space="0" w:sz="0" w:val="nil"/>
+              </w:pBdr>
+              <w:shd w:fill="auto" w:val="clear"/>
+              <w:spacing w:after="0" w:before="0" w:line="240" w:lineRule="auto"/>
+              <w:ind w:left="-566.9291338582677" w:right="0" w:firstLine="0"/>
+              <w:jc w:val="center"/>
+              <w:rPr>
+                <w:sz w:val="18"/>
+                <w:szCs w:val="18"/>
+              </w:rPr>
+            </w:pPr>
+            <w:r>
+              <w:rPr>
+                <w:sz w:val="18"/>
+                <w:szCs w:val="18"/>
+                <w:rtl w:val="0"/>
+              </w:rPr>
+              <w:t xml:space="preserve">3610</w:t>
+            </w:r>
+          </w:p>
+        </w:tc>
+      </w:tr>
+      <w:tr>
+        <w:trPr>
+          <w:trHeight w:val="28.34645669291339" w:hRule="atLeast"/>
+        </w:trPr>
+        <w:tc>
+          <w:tcPr>
+            <w:shd w:fill="auto" w:val="clear"/>
+            <w:tcMar>
+              <w:top w:w="56.69291338582678" w:type="dxa"/>
+              <w:left w:w="56.69291338582678" w:type="dxa"/>
+              <w:bottom w:w="56.69291338582678" w:type="dxa"/>
+              <w:right w:w="56.69291338582678" w:type="dxa"/>
+            </w:tcMar>
+            <w:vAlign w:val="top"/>
+          </w:tcPr>
+          <w:p>
+            <w:pPr>
+              <w:keepNext w:val="0"/>
+              <w:keepLines w:val="0"/>
+              <w:widowControl w:val="0"/>
+              <w:pBdr>
+                <w:top w:space="0" w:sz="0" w:val="nil"/>
+                <w:left w:space="0" w:sz="0" w:val="nil"/>
+                <w:bottom w:space="0" w:sz="0" w:val="nil"/>
+                <w:right w:space="0" w:sz="0" w:val="nil"/>
+                <w:between w:space="0" w:sz="0" w:val="nil"/>
+              </w:pBdr>
+              <w:shd w:fill="auto" w:val="clear"/>
+              <w:spacing w:after="0" w:before="0" w:line="240" w:lineRule="auto"/>
+              <w:ind w:left="-566.9291338582677" w:right="0" w:firstLine="0"/>
+              <w:jc w:val="center"/>
+              <w:rPr>
+                <w:sz w:val="18"/>
+                <w:szCs w:val="18"/>
+              </w:rPr>
+            </w:pPr>
+            <w:r>
+              <w:rPr>
+                <w:sz w:val="18"/>
+                <w:szCs w:val="18"/>
+                <w:rtl w:val="0"/>
+              </w:rPr>
+              <w:t xml:space="preserve">Pressure9am</w:t>
+            </w:r>
+          </w:p>
+        </w:tc>
+        <w:tc>
+          <w:tcPr>
+            <w:shd w:fill="auto" w:val="clear"/>
+            <w:tcMar>
+              <w:top w:w="56.69291338582678" w:type="dxa"/>
+              <w:left w:w="56.69291338582678" w:type="dxa"/>
+              <w:bottom w:w="56.69291338582678" w:type="dxa"/>
+              <w:right w:w="56.69291338582678" w:type="dxa"/>
+            </w:tcMar>
+            <w:vAlign w:val="top"/>
+          </w:tcPr>
+          <w:p>
+            <w:pPr>
+              <w:keepNext w:val="0"/>
+              <w:keepLines w:val="0"/>
+              <w:widowControl w:val="0"/>
+              <w:pBdr>
+                <w:top w:space="0" w:sz="0" w:val="nil"/>
+                <w:left w:space="0" w:sz="0" w:val="nil"/>
+                <w:bottom w:space="0" w:sz="0" w:val="nil"/>
+                <w:right w:space="0" w:sz="0" w:val="nil"/>
+                <w:between w:space="0" w:sz="0" w:val="nil"/>
+              </w:pBdr>
+              <w:shd w:fill="auto" w:val="clear"/>
+              <w:spacing w:after="0" w:before="0" w:line="240" w:lineRule="auto"/>
+              <w:ind w:left="-566.9291338582677" w:right="0" w:firstLine="0"/>
+              <w:jc w:val="center"/>
+              <w:rPr>
+                <w:sz w:val="18"/>
+                <w:szCs w:val="18"/>
+              </w:rPr>
+            </w:pPr>
+            <w:r>
+              <w:rPr>
+                <w:sz w:val="18"/>
+                <w:szCs w:val="18"/>
+                <w:rtl w:val="0"/>
+              </w:rPr>
+              <w:t xml:space="preserve">14014</w:t>
+            </w:r>
+          </w:p>
+        </w:tc>
+      </w:tr>
+      <w:tr>
+        <w:trPr>
+          <w:trHeight w:val="28.34645669291339" w:hRule="atLeast"/>
+        </w:trPr>
+        <w:tc>
+          <w:tcPr>
+            <w:shd w:fill="auto" w:val="clear"/>
+            <w:tcMar>
+              <w:top w:w="56.69291338582678" w:type="dxa"/>
+              <w:left w:w="56.69291338582678" w:type="dxa"/>
+              <w:bottom w:w="56.69291338582678" w:type="dxa"/>
+              <w:right w:w="56.69291338582678" w:type="dxa"/>
+            </w:tcMar>
+            <w:vAlign w:val="top"/>
+          </w:tcPr>
+          <w:p>
+            <w:pPr>
+              <w:keepNext w:val="0"/>
+              <w:keepLines w:val="0"/>
+              <w:widowControl w:val="0"/>
+              <w:pBdr>
+                <w:top w:space="0" w:sz="0" w:val="nil"/>
+                <w:left w:space="0" w:sz="0" w:val="nil"/>
+                <w:bottom w:space="0" w:sz="0" w:val="nil"/>
+                <w:right w:space="0" w:sz="0" w:val="nil"/>
+                <w:between w:space="0" w:sz="0" w:val="nil"/>
+              </w:pBdr>
+              <w:shd w:fill="auto" w:val="clear"/>
+              <w:spacing w:after="0" w:before="0" w:line="240" w:lineRule="auto"/>
+              <w:ind w:left="-566.9291338582677" w:right="0" w:firstLine="0"/>
+              <w:jc w:val="center"/>
+              <w:rPr>
+                <w:sz w:val="18"/>
+                <w:szCs w:val="18"/>
+              </w:rPr>
+            </w:pPr>
+            <w:r>
+              <w:rPr>
+                <w:sz w:val="18"/>
+                <w:szCs w:val="18"/>
+                <w:rtl w:val="0"/>
+              </w:rPr>
+              <w:t xml:space="preserve">Pressure3pm</w:t>
+            </w:r>
+          </w:p>
+        </w:tc>
+        <w:tc>
+          <w:tcPr>
+            <w:shd w:fill="auto" w:val="clear"/>
+            <w:tcMar>
+              <w:top w:w="56.69291338582678" w:type="dxa"/>
+              <w:left w:w="56.69291338582678" w:type="dxa"/>
+              <w:bottom w:w="56.69291338582678" w:type="dxa"/>
+              <w:right w:w="56.69291338582678" w:type="dxa"/>
+            </w:tcMar>
+            <w:vAlign w:val="top"/>
+          </w:tcPr>
+          <w:p>
+            <w:pPr>
+              <w:keepNext w:val="0"/>
+              <w:keepLines w:val="0"/>
+              <w:widowControl w:val="0"/>
+              <w:pBdr>
+                <w:top w:space="0" w:sz="0" w:val="nil"/>
+                <w:left w:space="0" w:sz="0" w:val="nil"/>
+                <w:bottom w:space="0" w:sz="0" w:val="nil"/>
+                <w:right w:space="0" w:sz="0" w:val="nil"/>
+                <w:between w:space="0" w:sz="0" w:val="nil"/>
+              </w:pBdr>
+              <w:shd w:fill="auto" w:val="clear"/>
+              <w:spacing w:after="0" w:before="0" w:line="240" w:lineRule="auto"/>
+              <w:ind w:left="-566.9291338582677" w:right="0" w:firstLine="0"/>
+              <w:jc w:val="center"/>
+              <w:rPr>
+                <w:sz w:val="18"/>
+                <w:szCs w:val="18"/>
+              </w:rPr>
+            </w:pPr>
+            <w:r>
+              <w:rPr>
+                <w:sz w:val="18"/>
+                <w:szCs w:val="18"/>
+                <w:rtl w:val="0"/>
+              </w:rPr>
+              <w:t xml:space="preserve">13981</w:t>
+            </w:r>
+          </w:p>
+        </w:tc>
+      </w:tr>
+      <w:tr>
+        <w:trPr>
+          <w:trHeight w:val="28.34645669291339" w:hRule="atLeast"/>
+        </w:trPr>
+        <w:tc>
+          <w:tcPr>
+            <w:shd w:fill="auto" w:val="clear"/>
+            <w:tcMar>
+              <w:top w:w="56.69291338582678" w:type="dxa"/>
+              <w:left w:w="56.69291338582678" w:type="dxa"/>
+              <w:bottom w:w="56.69291338582678" w:type="dxa"/>
+              <w:right w:w="56.69291338582678" w:type="dxa"/>
+            </w:tcMar>
+            <w:vAlign w:val="top"/>
+          </w:tcPr>
+          <w:p>
+            <w:pPr>
+              <w:keepNext w:val="0"/>
+              <w:keepLines w:val="0"/>
+              <w:widowControl w:val="0"/>
+              <w:pBdr>
+                <w:top w:space="0" w:sz="0" w:val="nil"/>
+                <w:left w:space="0" w:sz="0" w:val="nil"/>
+                <w:bottom w:space="0" w:sz="0" w:val="nil"/>
+                <w:right w:space="0" w:sz="0" w:val="nil"/>
+                <w:between w:space="0" w:sz="0" w:val="nil"/>
+              </w:pBdr>
+              <w:shd w:fill="auto" w:val="clear"/>
+              <w:spacing w:after="0" w:before="0" w:line="240" w:lineRule="auto"/>
+              <w:ind w:left="-566.9291338582677" w:right="0" w:firstLine="0"/>
+              <w:jc w:val="center"/>
+              <w:rPr>
+                <w:sz w:val="18"/>
+                <w:szCs w:val="18"/>
+              </w:rPr>
+            </w:pPr>
+            <w:r>
+              <w:rPr>
+                <w:sz w:val="18"/>
+                <w:szCs w:val="18"/>
+                <w:rtl w:val="0"/>
+              </w:rPr>
+              <w:t xml:space="preserve">Cloud9am</w:t>
+            </w:r>
+          </w:p>
+        </w:tc>
+        <w:tc>
+          <w:tcPr>
+            <w:shd w:fill="auto" w:val="clear"/>
+            <w:tcMar>
+              <w:top w:w="56.69291338582678" w:type="dxa"/>
+              <w:left w:w="56.69291338582678" w:type="dxa"/>
+              <w:bottom w:w="56.69291338582678" w:type="dxa"/>
+              <w:right w:w="56.69291338582678" w:type="dxa"/>
+            </w:tcMar>
+            <w:vAlign w:val="top"/>
+          </w:tcPr>
+          <w:p>
+            <w:pPr>
+              <w:keepNext w:val="0"/>
+              <w:keepLines w:val="0"/>
+              <w:widowControl w:val="0"/>
+              <w:pBdr>
+                <w:top w:space="0" w:sz="0" w:val="nil"/>
+                <w:left w:space="0" w:sz="0" w:val="nil"/>
+                <w:bottom w:space="0" w:sz="0" w:val="nil"/>
+                <w:right w:space="0" w:sz="0" w:val="nil"/>
+                <w:between w:space="0" w:sz="0" w:val="nil"/>
+              </w:pBdr>
+              <w:shd w:fill="auto" w:val="clear"/>
+              <w:spacing w:after="0" w:before="0" w:line="240" w:lineRule="auto"/>
+              <w:ind w:left="-566.9291338582677" w:right="0" w:firstLine="0"/>
+              <w:jc w:val="center"/>
+              <w:rPr>
+                <w:sz w:val="18"/>
+                <w:szCs w:val="18"/>
+              </w:rPr>
+            </w:pPr>
+            <w:r>
+              <w:rPr>
+                <w:sz w:val="18"/>
+                <w:szCs w:val="18"/>
+                <w:rtl w:val="0"/>
+              </w:rPr>
+              <w:t xml:space="preserve">53657</w:t>
+            </w:r>
+          </w:p>
+        </w:tc>
+      </w:tr>
+      <w:tr>
+        <w:trPr>
+          <w:trHeight w:val="28.34645669291339" w:hRule="atLeast"/>
+        </w:trPr>
+        <w:tc>
+          <w:tcPr>
+            <w:shd w:fill="auto" w:val="clear"/>
+            <w:tcMar>
+              <w:top w:w="56.69291338582678" w:type="dxa"/>
+              <w:left w:w="56.69291338582678" w:type="dxa"/>
+              <w:bottom w:w="56.69291338582678" w:type="dxa"/>
+              <w:right w:w="56.69291338582678" w:type="dxa"/>
+            </w:tcMar>
+            <w:vAlign w:val="top"/>
+          </w:tcPr>
+          <w:p>
+            <w:pPr>
+              <w:keepNext w:val="0"/>
+              <w:keepLines w:val="0"/>
+              <w:widowControl w:val="0"/>
+              <w:pBdr>
+                <w:top w:space="0" w:sz="0" w:val="nil"/>
+                <w:left w:space="0" w:sz="0" w:val="nil"/>
+                <w:bottom w:space="0" w:sz="0" w:val="nil"/>
+                <w:right w:space="0" w:sz="0" w:val="nil"/>
+                <w:between w:space="0" w:sz="0" w:val="nil"/>
+              </w:pBdr>
+              <w:shd w:fill="auto" w:val="clear"/>
+              <w:spacing w:after="0" w:before="0" w:line="240" w:lineRule="auto"/>
+              <w:ind w:left="-566.9291338582677" w:right="0" w:firstLine="0"/>
+              <w:jc w:val="center"/>
+              <w:rPr>
+                <w:sz w:val="18"/>
+                <w:szCs w:val="18"/>
+              </w:rPr>
+            </w:pPr>
+            <w:r>
+              <w:rPr>
+                <w:sz w:val="18"/>
+                <w:szCs w:val="18"/>
+                <w:rtl w:val="0"/>
+              </w:rPr>
+              <w:t xml:space="preserve">Cloud3pm</w:t>
+            </w:r>
+          </w:p>
+        </w:tc>
+        <w:tc>
+          <w:tcPr>
+            <w:shd w:fill="auto" w:val="clear"/>
+            <w:tcMar>
+              <w:top w:w="56.69291338582678" w:type="dxa"/>
+              <w:left w:w="56.69291338582678" w:type="dxa"/>
+              <w:bottom w:w="56.69291338582678" w:type="dxa"/>
+              <w:right w:w="56.69291338582678" w:type="dxa"/>
+            </w:tcMar>
+            <w:vAlign w:val="top"/>
+          </w:tcPr>
+          <w:p>
+            <w:pPr>
+              <w:keepNext w:val="0"/>
+              <w:keepLines w:val="0"/>
+              <w:widowControl w:val="0"/>
+              <w:pBdr>
+                <w:top w:space="0" w:sz="0" w:val="nil"/>
+                <w:left w:space="0" w:sz="0" w:val="nil"/>
+                <w:bottom w:space="0" w:sz="0" w:val="nil"/>
+                <w:right w:space="0" w:sz="0" w:val="nil"/>
+                <w:between w:space="0" w:sz="0" w:val="nil"/>
+              </w:pBdr>
+              <w:shd w:fill="auto" w:val="clear"/>
+              <w:spacing w:after="0" w:before="0" w:line="240" w:lineRule="auto"/>
+              <w:ind w:left="-566.9291338582677" w:right="0" w:firstLine="0"/>
+              <w:jc w:val="center"/>
+              <w:rPr>
+                <w:sz w:val="18"/>
+                <w:szCs w:val="18"/>
+              </w:rPr>
+            </w:pPr>
+            <w:r>
+              <w:rPr>
+                <w:sz w:val="18"/>
+                <w:szCs w:val="18"/>
+                <w:rtl w:val="0"/>
+              </w:rPr>
+              <w:t xml:space="preserve">57094</w:t>
+            </w:r>
+          </w:p>
+        </w:tc>
+      </w:tr>
+      <w:tr>
+        <w:trPr>
+          <w:trHeight w:val="28.34645669291339" w:hRule="atLeast"/>
+        </w:trPr>
+        <w:tc>
+          <w:tcPr>
+            <w:shd w:fill="auto" w:val="clear"/>
+            <w:tcMar>
+              <w:top w:w="56.69291338582678" w:type="dxa"/>
+              <w:left w:w="56.69291338582678" w:type="dxa"/>
+              <w:bottom w:w="56.69291338582678" w:type="dxa"/>
+              <w:right w:w="56.69291338582678" w:type="dxa"/>
+            </w:tcMar>
+            <w:vAlign w:val="top"/>
+          </w:tcPr>
+          <w:p>
+            <w:pPr>
+              <w:keepNext w:val="0"/>
+              <w:keepLines w:val="0"/>
+              <w:widowControl w:val="0"/>
+              <w:pBdr>
+                <w:top w:space="0" w:sz="0" w:val="nil"/>
+                <w:left w:space="0" w:sz="0" w:val="nil"/>
+                <w:bottom w:space="0" w:sz="0" w:val="nil"/>
+                <w:right w:space="0" w:sz="0" w:val="nil"/>
+                <w:between w:space="0" w:sz="0" w:val="nil"/>
+              </w:pBdr>
+              <w:shd w:fill="auto" w:val="clear"/>
+              <w:spacing w:after="0" w:before="0" w:line="240" w:lineRule="auto"/>
+              <w:ind w:left="-566.9291338582677" w:right="0" w:firstLine="0"/>
+              <w:jc w:val="center"/>
+              <w:rPr>
+                <w:sz w:val="18"/>
+                <w:szCs w:val="18"/>
+              </w:rPr>
+            </w:pPr>
+            <w:r>
+              <w:rPr>
+                <w:sz w:val="18"/>
+                <w:szCs w:val="18"/>
+                <w:rtl w:val="0"/>
+              </w:rPr>
+              <w:t xml:space="preserve">Temp9am</w:t>
+            </w:r>
+          </w:p>
+        </w:tc>
+        <w:tc>
+          <w:tcPr>
+            <w:shd w:fill="auto" w:val="clear"/>
+            <w:tcMar>
+              <w:top w:w="56.69291338582678" w:type="dxa"/>
+              <w:left w:w="56.69291338582678" w:type="dxa"/>
+              <w:bottom w:w="56.69291338582678" w:type="dxa"/>
+              <w:right w:w="56.69291338582678" w:type="dxa"/>
+            </w:tcMar>
+            <w:vAlign w:val="top"/>
+          </w:tcPr>
+          <w:p>
+            <w:pPr>
+              <w:keepNext w:val="0"/>
+              <w:keepLines w:val="0"/>
+              <w:widowControl w:val="0"/>
+              <w:pBdr>
+                <w:top w:space="0" w:sz="0" w:val="nil"/>
+                <w:left w:space="0" w:sz="0" w:val="nil"/>
+                <w:bottom w:space="0" w:sz="0" w:val="nil"/>
+                <w:right w:space="0" w:sz="0" w:val="nil"/>
+                <w:between w:space="0" w:sz="0" w:val="nil"/>
+              </w:pBdr>
+              <w:shd w:fill="auto" w:val="clear"/>
+              <w:spacing w:after="0" w:before="0" w:line="240" w:lineRule="auto"/>
+              <w:ind w:left="-566.9291338582677" w:right="0" w:firstLine="0"/>
+              <w:jc w:val="center"/>
+              <w:rPr>
+                <w:sz w:val="18"/>
+                <w:szCs w:val="18"/>
+              </w:rPr>
+            </w:pPr>
+            <w:r>
+              <w:rPr>
+                <w:sz w:val="18"/>
+                <w:szCs w:val="18"/>
+                <w:rtl w:val="0"/>
+              </w:rPr>
+              <w:t xml:space="preserve">904</w:t>
+            </w:r>
+          </w:p>
+        </w:tc>
+      </w:tr>
+      <w:tr>
+        <w:trPr>
+          <w:trHeight w:val="28.34645669291339" w:hRule="atLeast"/>
+        </w:trPr>
+        <w:tc>
+          <w:tcPr>
+            <w:shd w:fill="auto" w:val="clear"/>
+            <w:tcMar>
+              <w:top w:w="56.69291338582678" w:type="dxa"/>
+              <w:left w:w="56.69291338582678" w:type="dxa"/>
+              <w:bottom w:w="56.69291338582678" w:type="dxa"/>
+              <w:right w:w="56.69291338582678" w:type="dxa"/>
+            </w:tcMar>
+            <w:vAlign w:val="top"/>
+          </w:tcPr>
+          <w:p>
+            <w:pPr>
+              <w:keepNext w:val="0"/>
+              <w:keepLines w:val="0"/>
+              <w:widowControl w:val="0"/>
+              <w:pBdr>
+                <w:top w:space="0" w:sz="0" w:val="nil"/>
+                <w:left w:space="0" w:sz="0" w:val="nil"/>
+                <w:bottom w:space="0" w:sz="0" w:val="nil"/>
+                <w:right w:space="0" w:sz="0" w:val="nil"/>
+                <w:between w:space="0" w:sz="0" w:val="nil"/>
+              </w:pBdr>
+              <w:shd w:fill="auto" w:val="clear"/>
+              <w:spacing w:after="0" w:before="0" w:line="240" w:lineRule="auto"/>
+              <w:ind w:left="-566.9291338582677" w:right="0" w:firstLine="0"/>
+              <w:jc w:val="center"/>
+              <w:rPr>
+                <w:sz w:val="18"/>
+                <w:szCs w:val="18"/>
+              </w:rPr>
+            </w:pPr>
+            <w:r>
+              <w:rPr>
+                <w:sz w:val="18"/>
+                <w:szCs w:val="18"/>
+                <w:rtl w:val="0"/>
+              </w:rPr>
+              <w:t xml:space="preserve">Temp3pm</w:t>
+            </w:r>
+          </w:p>
+        </w:tc>
+        <w:tc>
+          <w:tcPr>
+            <w:shd w:fill="auto" w:val="clear"/>
+            <w:tcMar>
+              <w:top w:w="56.69291338582678" w:type="dxa"/>
+              <w:left w:w="56.69291338582678" w:type="dxa"/>
+              <w:bottom w:w="56.69291338582678" w:type="dxa"/>
+              <w:right w:w="56.69291338582678" w:type="dxa"/>
+            </w:tcMar>
+            <w:vAlign w:val="top"/>
+          </w:tcPr>
+          <w:p>
+            <w:pPr>
+              <w:keepNext w:val="0"/>
+              <w:keepLines w:val="0"/>
+              <w:widowControl w:val="0"/>
+              <w:pBdr>
+                <w:top w:space="0" w:sz="0" w:val="nil"/>
+                <w:left w:space="0" w:sz="0" w:val="nil"/>
+                <w:bottom w:space="0" w:sz="0" w:val="nil"/>
+                <w:right w:space="0" w:sz="0" w:val="nil"/>
+                <w:between w:space="0" w:sz="0" w:val="nil"/>
+              </w:pBdr>
+              <w:shd w:fill="auto" w:val="clear"/>
+              <w:spacing w:after="0" w:before="0" w:line="240" w:lineRule="auto"/>
+              <w:ind w:left="-566.9291338582677" w:right="0" w:firstLine="0"/>
+              <w:jc w:val="center"/>
+              <w:rPr>
+                <w:sz w:val="18"/>
+                <w:szCs w:val="18"/>
+              </w:rPr>
+            </w:pPr>
+            <w:r>
+              <w:rPr>
+                <w:sz w:val="18"/>
+                <w:szCs w:val="18"/>
+                <w:rtl w:val="0"/>
+              </w:rPr>
+              <w:t xml:space="preserve">2726</w:t>
+            </w:r>
+          </w:p>
+        </w:tc>
+      </w:tr>
+      <w:tr>
+        <w:trPr>
+          <w:trHeight w:val="28.34645669291339" w:hRule="atLeast"/>
+        </w:trPr>
+        <w:tc>
+          <w:tcPr>
+            <w:shd w:fill="auto" w:val="clear"/>
+            <w:tcMar>
+              <w:top w:w="56.69291338582678" w:type="dxa"/>
+              <w:left w:w="56.69291338582678" w:type="dxa"/>
+              <w:bottom w:w="56.69291338582678" w:type="dxa"/>
+              <w:right w:w="56.69291338582678" w:type="dxa"/>
+            </w:tcMar>
+            <w:vAlign w:val="top"/>
+          </w:tcPr>
+          <w:p>
+            <w:pPr>
+              <w:keepNext w:val="0"/>
+              <w:keepLines w:val="0"/>
+              <w:widowControl w:val="0"/>
+              <w:pBdr>
+                <w:top w:space="0" w:sz="0" w:val="nil"/>
+                <w:left w:space="0" w:sz="0" w:val="nil"/>
+                <w:bottom w:space="0" w:sz="0" w:val="nil"/>
+                <w:right w:space="0" w:sz="0" w:val="nil"/>
+                <w:between w:space="0" w:sz="0" w:val="nil"/>
+              </w:pBdr>
+              <w:shd w:fill="auto" w:val="clear"/>
+              <w:spacing w:after="0" w:before="0" w:line="240" w:lineRule="auto"/>
+              <w:ind w:left="-566.9291338582677" w:right="0" w:firstLine="0"/>
+              <w:jc w:val="center"/>
+              <w:rPr>
+                <w:sz w:val="18"/>
+                <w:szCs w:val="18"/>
+              </w:rPr>
+            </w:pPr>
+            <w:r>
+              <w:rPr>
+                <w:sz w:val="18"/>
+                <w:szCs w:val="18"/>
+                <w:rtl w:val="0"/>
+              </w:rPr>
+              <w:t xml:space="preserve">RainToday</w:t>
+            </w:r>
+          </w:p>
+        </w:tc>
+        <w:tc>
+          <w:tcPr>
+            <w:shd w:fill="auto" w:val="clear"/>
+            <w:tcMar>
+              <w:top w:w="56.69291338582678" w:type="dxa"/>
+              <w:left w:w="56.69291338582678" w:type="dxa"/>
+              <w:bottom w:w="56.69291338582678" w:type="dxa"/>
+              <w:right w:w="56.69291338582678" w:type="dxa"/>
+            </w:tcMar>
+            <w:vAlign w:val="top"/>
+          </w:tcPr>
+          <w:p>
+            <w:pPr>
+              <w:keepNext w:val="0"/>
+              <w:keepLines w:val="0"/>
+              <w:widowControl w:val="0"/>
+              <w:pBdr>
+                <w:top w:space="0" w:sz="0" w:val="nil"/>
+                <w:left w:space="0" w:sz="0" w:val="nil"/>
+                <w:bottom w:space="0" w:sz="0" w:val="nil"/>
+                <w:right w:space="0" w:sz="0" w:val="nil"/>
+                <w:between w:space="0" w:sz="0" w:val="nil"/>
+              </w:pBdr>
+              <w:shd w:fill="auto" w:val="clear"/>
+              <w:spacing w:after="0" w:before="0" w:line="240" w:lineRule="auto"/>
+              <w:ind w:left="-566.9291338582677" w:right="0" w:firstLine="0"/>
+              <w:jc w:val="center"/>
+              <w:rPr>
+                <w:sz w:val="18"/>
+                <w:szCs w:val="18"/>
+              </w:rPr>
+            </w:pPr>
+            <w:r>
+              <w:rPr>
+                <w:sz w:val="18"/>
+                <w:szCs w:val="18"/>
+                <w:rtl w:val="0"/>
+              </w:rPr>
+              <w:t xml:space="preserve">1406</w:t>
+            </w:r>
+          </w:p>
+        </w:tc>
+      </w:tr>
+      <w:tr>
+        <w:trPr>
+          <w:trHeight w:val="28.34645669291339" w:hRule="atLeast"/>
+        </w:trPr>
+        <w:tc>
+          <w:tcPr>
+            <w:shd w:fill="auto" w:val="clear"/>
+            <w:tcMar>
+              <w:top w:w="56.69291338582678" w:type="dxa"/>
+              <w:left w:w="56.69291338582678" w:type="dxa"/>
+              <w:bottom w:w="56.69291338582678" w:type="dxa"/>
+              <w:right w:w="56.69291338582678" w:type="dxa"/>
+            </w:tcMar>
+            <w:vAlign w:val="top"/>
+          </w:tcPr>
+          <w:p>
+            <w:pPr>
+              <w:keepNext w:val="0"/>
+              <w:keepLines w:val="0"/>
+              <w:widowControl w:val="0"/>
+              <w:pBdr>
+                <w:top w:space="0" w:sz="0" w:val="nil"/>
+                <w:left w:space="0" w:sz="0" w:val="nil"/>
+                <w:bottom w:space="0" w:sz="0" w:val="nil"/>
+                <w:right w:space="0" w:sz="0" w:val="nil"/>
+                <w:between w:space="0" w:sz="0" w:val="nil"/>
+              </w:pBdr>
+              <w:shd w:fill="auto" w:val="clear"/>
+              <w:spacing w:after="0" w:before="0" w:line="240" w:lineRule="auto"/>
+              <w:ind w:left="-566.9291338582677" w:right="0" w:firstLine="0"/>
+              <w:jc w:val="center"/>
+              <w:rPr>
+                <w:sz w:val="18"/>
+                <w:szCs w:val="18"/>
+              </w:rPr>
+            </w:pPr>
+            <w:r>
+              <w:rPr>
+                <w:sz w:val="18"/>
+                <w:szCs w:val="18"/>
+                <w:rtl w:val="0"/>
+              </w:rPr>
+              <w:t xml:space="preserve">RISK_MM</w:t>
+            </w:r>
+          </w:p>
+        </w:tc>
+        <w:tc>
+          <w:tcPr>
+            <w:shd w:fill="auto" w:val="clear"/>
+            <w:tcMar>
+              <w:top w:w="56.69291338582678" w:type="dxa"/>
+              <w:left w:w="56.69291338582678" w:type="dxa"/>
+              <w:bottom w:w="56.69291338582678" w:type="dxa"/>
+              <w:right w:w="56.69291338582678" w:type="dxa"/>
+            </w:tcMar>
+            <w:vAlign w:val="top"/>
+          </w:tcPr>
+          <w:p>
+            <w:pPr>
+              <w:keepNext w:val="0"/>
+              <w:keepLines w:val="0"/>
+              <w:widowControl w:val="0"/>
+              <w:pBdr>
+                <w:top w:space="0" w:sz="0" w:val="nil"/>
+                <w:left w:space="0" w:sz="0" w:val="nil"/>
+                <w:bottom w:space="0" w:sz="0" w:val="nil"/>
+                <w:right w:space="0" w:sz="0" w:val="nil"/>
+                <w:between w:space="0" w:sz="0" w:val="nil"/>
+              </w:pBdr>
+              <w:shd w:fill="auto" w:val="clear"/>
+              <w:spacing w:after="0" w:before="0" w:line="240" w:lineRule="auto"/>
+              <w:ind w:left="-566.9291338582677" w:right="0" w:firstLine="0"/>
+              <w:jc w:val="center"/>
+              <w:rPr>
+                <w:sz w:val="18"/>
+                <w:szCs w:val="18"/>
+              </w:rPr>
+            </w:pPr>
+            <w:r>
+              <w:rPr>
+                <w:sz w:val="18"/>
+                <w:szCs w:val="18"/>
+                <w:rtl w:val="0"/>
+              </w:rPr>
+              <w:t xml:space="preserve">0</w:t>
+            </w:r>
+          </w:p>
+        </w:tc>
+      </w:tr>
+      <w:tr>
+        <w:trPr>
+          <w:trHeight w:val="28.34645669291339" w:hRule="atLeast"/>
+        </w:trPr>
+        <w:tc>
+          <w:tcPr>
+            <w:shd w:fill="auto" w:val="clear"/>
+            <w:tcMar>
+              <w:top w:w="56.69291338582678" w:type="dxa"/>
+              <w:left w:w="56.69291338582678" w:type="dxa"/>
+              <w:bottom w:w="56.69291338582678" w:type="dxa"/>
+              <w:right w:w="56.69291338582678" w:type="dxa"/>
+            </w:tcMar>
+            <w:vAlign w:val="top"/>
+          </w:tcPr>
+          <w:p>
+            <w:pPr>
+              <w:keepNext w:val="0"/>
+              <w:keepLines w:val="0"/>
+              <w:widowControl w:val="0"/>
+              <w:pBdr>
+                <w:top w:space="0" w:sz="0" w:val="nil"/>
+                <w:left w:space="0" w:sz="0" w:val="nil"/>
+                <w:bottom w:space="0" w:sz="0" w:val="nil"/>
+                <w:right w:space="0" w:sz="0" w:val="nil"/>
+                <w:between w:space="0" w:sz="0" w:val="nil"/>
+              </w:pBdr>
+              <w:shd w:fill="auto" w:val="clear"/>
+              <w:spacing w:after="0" w:before="0" w:line="240" w:lineRule="auto"/>
+              <w:ind w:left="-566.9291338582677" w:right="0" w:firstLine="0"/>
+              <w:jc w:val="center"/>
+              <w:rPr>
+                <w:sz w:val="18"/>
+                <w:szCs w:val="18"/>
+              </w:rPr>
+            </w:pPr>
+            <w:r>
+              <w:rPr>
+                <w:sz w:val="18"/>
+                <w:szCs w:val="18"/>
+                <w:rtl w:val="0"/>
+              </w:rPr>
+              <w:t xml:space="preserve">RainTomorrow</w:t>
+            </w:r>
+          </w:p>
+        </w:tc>
+        <w:tc>
+          <w:tcPr>
+            <w:shd w:fill="auto" w:val="clear"/>
+            <w:tcMar>
+              <w:top w:w="56.69291338582678" w:type="dxa"/>
+              <w:left w:w="56.69291338582678" w:type="dxa"/>
+              <w:bottom w:w="56.69291338582678" w:type="dxa"/>
+              <w:right w:w="56.69291338582678" w:type="dxa"/>
+            </w:tcMar>
+            <w:vAlign w:val="top"/>
+          </w:tcPr>
+          <w:p>
+            <w:pPr>
+              <w:keepNext w:val="0"/>
+              <w:keepLines w:val="0"/>
+              <w:widowControl w:val="0"/>
+              <w:pBdr>
+                <w:top w:space="0" w:sz="0" w:val="nil"/>
+                <w:left w:space="0" w:sz="0" w:val="nil"/>
+                <w:bottom w:space="0" w:sz="0" w:val="nil"/>
+                <w:right w:space="0" w:sz="0" w:val="nil"/>
+                <w:between w:space="0" w:sz="0" w:val="nil"/>
+              </w:pBdr>
+              <w:shd w:fill="auto" w:val="clear"/>
+              <w:spacing w:after="0" w:before="0" w:line="240" w:lineRule="auto"/>
+              <w:ind w:left="-566.9291338582677" w:right="0" w:firstLine="0"/>
+              <w:jc w:val="center"/>
+              <w:rPr>
+                <w:sz w:val="18"/>
+                <w:szCs w:val="18"/>
+              </w:rPr>
+            </w:pPr>
+            <w:r>
+              <w:rPr>
+                <w:sz w:val="18"/>
+                <w:szCs w:val="18"/>
+                <w:rtl w:val="0"/>
+              </w:rPr>
+              <w:t xml:space="preserve">0</w:t>
             </w:r>
           </w:p>
         </w:tc>
@@ -2259,12 +5810,451 @@
     </w:tbl>
     <w:p>
       <w:pPr>
+        <w:pStyle w:val="Heading3"/>
+        <w:spacing w:after="0" w:before="0" w:line="14.399999999999999" w:lineRule="auto"/>
         <w:ind w:left="-566.9291338582677" w:firstLine="0"/>
-        <w:rPr>
-          <w:sz w:val="24"/>
-          <w:szCs w:val="24"/>
-        </w:rPr>
-      </w:pPr>
+        <w:rPr/>
+      </w:pPr>
+      <w:bookmarkStart w:colFirst="0" w:colLast="0" w:name="_df8522zhjfeu" w:id="5"/>
+      <w:bookmarkEnd w:id="5"/>
+      <w:r>
+        <w:rPr>
+          <w:rtl w:val="0"/>
+        </w:rPr>
+      </w:r>
+    </w:p>
+    <w:p>
+      <w:pPr>
+        <w:pStyle w:val="Heading3"/>
+        <w:ind w:left="-566.9291338582677" w:firstLine="0"/>
+        <w:rPr>
+          <w:b w:val="1"/>
+        </w:rPr>
+      </w:pPr>
+      <w:bookmarkStart w:colFirst="0" w:colLast="0" w:name="_eprtmuextpbu" w:id="6"/>
+      <w:bookmarkEnd w:id="6"/>
+      <w:r>
+        <w:rPr>
+          <w:b w:val="1"/>
+          <w:rtl w:val="0"/>
+        </w:rPr>
+        <w:t xml:space="preserve">c. Drop columns with more than 10% missing values</w:t>
+      </w:r>
+    </w:p>
+    <w:p>
+      <w:pPr>
+        <w:ind w:left="-566.9291338582677" w:firstLine="0"/>
+        <w:rPr>
+          <w:sz w:val="24"/>
+          <w:szCs w:val="24"/>
+        </w:rPr>
+      </w:pPr>
+      <w:r>
+        <w:rPr>
+          <w:sz w:val="24"/>
+          <w:szCs w:val="24"/>
+          <w:rtl w:val="0"/>
+        </w:rPr>
+        <w:t xml:space="preserve">Exploiting the result of the total number of missing values in the previous assists in calculating the variables having more than 10 percent nan or null data. Therefore, the percentages of missing values in these variables are easily computed by applying the lines of code in the following figure. </w:t>
+      </w:r>
+      <w:r>
+        <w:drawing>
+          <wp:anchor allowOverlap="1" behindDoc="0" distB="114300" distT="114300" distL="114300" distR="114300" hidden="0" layoutInCell="1" locked="0" relativeHeight="0" simplePos="0">
+            <wp:simplePos x="0" y="0"/>
+            <wp:positionH relativeFrom="column">
+              <wp:posOffset>724050</wp:posOffset>
+            </wp:positionH>
+            <wp:positionV relativeFrom="paragraph">
+              <wp:posOffset>942975</wp:posOffset>
+            </wp:positionV>
+            <wp:extent cx="4667250" cy="771525"/>
+            <wp:effectExtent b="0" l="0" r="0" t="0"/>
+            <wp:wrapTopAndBottom distB="114300" distT="114300"/>
+            <wp:docPr id="1" name="image3.png"/>
+            <a:graphic>
+              <a:graphicData uri="http://schemas.openxmlformats.org/drawingml/2006/picture">
+                <pic:pic>
+                  <pic:nvPicPr>
+                    <pic:cNvPr id="0" name="image3.png"/>
+                    <pic:cNvPicPr preferRelativeResize="0"/>
+                  </pic:nvPicPr>
+                  <pic:blipFill>
+                    <a:blip r:embed="rId12"/>
+                    <a:srcRect b="0" l="0" r="0" t="0"/>
+                    <a:stretch>
+                      <a:fillRect/>
+                    </a:stretch>
+                  </pic:blipFill>
+                  <pic:spPr>
+                    <a:xfrm>
+                      <a:off x="0" y="0"/>
+                      <a:ext cx="4667250" cy="771525"/>
+                    </a:xfrm>
+                    <a:prstGeom prst="rect"/>
+                    <a:ln/>
+                  </pic:spPr>
+                </pic:pic>
+              </a:graphicData>
+            </a:graphic>
+          </wp:anchor>
+        </w:drawing>
+      </w:r>
+    </w:p>
+    <w:p>
+      <w:pPr>
+        <w:ind w:left="-566.9291338582677" w:firstLine="0"/>
+        <w:rPr>
+          <w:sz w:val="24"/>
+          <w:szCs w:val="24"/>
+        </w:rPr>
+      </w:pPr>
+      <w:r>
+        <w:rPr>
+          <w:sz w:val="24"/>
+          <w:szCs w:val="24"/>
+          <w:rtl w:val="0"/>
+        </w:rPr>
+        <w:t xml:space="preserve">Consequently, there are four variables holding the percentage of missing values exceeding 10, “Evaporation”, “Sunshine”, “Cloud9am” and “Cloud3pm”, corresponding 44, 48, 48 and 40 percent, which encourages them to be dropped out of dataset by one function of pandas library, “pandas.DataFrame.drop”.</w:t>
+      </w:r>
+      <w:r>
+        <w:rPr>
+          <w:rtl w:val="0"/>
+        </w:rPr>
+      </w:r>
+    </w:p>
+    <w:p>
+      <w:pPr>
+        <w:pStyle w:val="Heading3"/>
+        <w:ind w:left="-566.9291338582677" w:firstLine="0"/>
+        <w:rPr>
+          <w:b w:val="1"/>
+        </w:rPr>
+      </w:pPr>
+      <w:bookmarkStart w:colFirst="0" w:colLast="0" w:name="_bjgei88f4dl5" w:id="7"/>
+      <w:bookmarkEnd w:id="7"/>
+      <w:r>
+        <w:rPr>
+          <w:b w:val="1"/>
+          <w:rtl w:val="0"/>
+        </w:rPr>
+        <w:t xml:space="preserve">d. </w:t>
+      </w:r>
+      <w:r>
+        <w:rPr>
+          <w:b w:val="1"/>
+          <w:rtl w:val="0"/>
+        </w:rPr>
+        <w:t xml:space="preserve">Drop rows with more than 20% missing values</w:t>
+      </w:r>
+    </w:p>
+    <w:p>
+      <w:pPr>
+        <w:ind w:left="-566.9291338582677" w:firstLine="0"/>
+        <w:rPr>
+          <w:sz w:val="24"/>
+          <w:szCs w:val="24"/>
+        </w:rPr>
+      </w:pPr>
+      <w:r>
+        <w:rPr>
+          <w:sz w:val="24"/>
+          <w:szCs w:val="24"/>
+          <w:rtl w:val="0"/>
+        </w:rPr>
+        <w:t xml:space="preserve">Removing the rows whose percentages of missing values are greater than 20 have the same strategy with the previous step. However, one more computation which leads to percentage calculation is counting the total number of missing values for each row by adding the following extra lines of code to figure out.</w:t>
+      </w:r>
+    </w:p>
+    <w:p>
+      <w:pPr>
+        <w:ind w:left="-566.9291338582677" w:firstLine="0"/>
+        <w:rPr>
+          <w:sz w:val="24"/>
+          <w:szCs w:val="24"/>
+        </w:rPr>
+      </w:pPr>
+      <w:r>
+        <w:rPr>
+          <w:sz w:val="24"/>
+          <w:szCs w:val="24"/>
+          <w:rtl w:val="0"/>
+        </w:rPr>
+        <w:t xml:space="preserve">The same process of computing the percentage of missing values with the prior step. However, the opposite results are achieved because of no rows with more than 20 percent nan or null data.</w:t>
+      </w:r>
+      <w:r>
+        <w:rPr>
+          <w:rtl w:val="0"/>
+        </w:rPr>
+      </w:r>
+      <w:r>
+        <w:drawing>
+          <wp:anchor allowOverlap="1" behindDoc="0" distB="114300" distT="114300" distL="114300" distR="114300" hidden="0" layoutInCell="1" locked="0" relativeHeight="0" simplePos="0">
+            <wp:simplePos x="0" y="0"/>
+            <wp:positionH relativeFrom="column">
+              <wp:posOffset>447675</wp:posOffset>
+            </wp:positionH>
+            <wp:positionV relativeFrom="paragraph">
+              <wp:posOffset>123825</wp:posOffset>
+            </wp:positionV>
+            <wp:extent cx="4810125" cy="1047750"/>
+            <wp:effectExtent b="0" l="0" r="0" t="0"/>
+            <wp:wrapTopAndBottom distB="114300" distT="114300"/>
+            <wp:docPr id="6" name="image5.png"/>
+            <a:graphic>
+              <a:graphicData uri="http://schemas.openxmlformats.org/drawingml/2006/picture">
+                <pic:pic>
+                  <pic:nvPicPr>
+                    <pic:cNvPr id="0" name="image5.png"/>
+                    <pic:cNvPicPr preferRelativeResize="0"/>
+                  </pic:nvPicPr>
+                  <pic:blipFill>
+                    <a:blip r:embed="rId13"/>
+                    <a:srcRect b="0" l="0" r="0" t="0"/>
+                    <a:stretch>
+                      <a:fillRect/>
+                    </a:stretch>
+                  </pic:blipFill>
+                  <pic:spPr>
+                    <a:xfrm>
+                      <a:off x="0" y="0"/>
+                      <a:ext cx="4810125" cy="1047750"/>
+                    </a:xfrm>
+                    <a:prstGeom prst="rect"/>
+                    <a:ln/>
+                  </pic:spPr>
+                </pic:pic>
+              </a:graphicData>
+            </a:graphic>
+          </wp:anchor>
+        </w:drawing>
+      </w:r>
+    </w:p>
+    <w:p>
+      <w:pPr>
+        <w:pStyle w:val="Heading3"/>
+        <w:ind w:left="-566.9291338582677" w:firstLine="0"/>
+        <w:rPr>
+          <w:b w:val="1"/>
+        </w:rPr>
+      </w:pPr>
+      <w:bookmarkStart w:colFirst="0" w:colLast="0" w:name="_afthmkerwpgg" w:id="8"/>
+      <w:bookmarkEnd w:id="8"/>
+      <w:r>
+        <w:rPr>
+          <w:b w:val="1"/>
+          <w:rtl w:val="0"/>
+        </w:rPr>
+        <w:t xml:space="preserve">e. </w:t>
+      </w:r>
+      <w:r>
+        <w:rPr>
+          <w:b w:val="1"/>
+          <w:rtl w:val="0"/>
+        </w:rPr>
+        <w:t xml:space="preserve">Calculate z-score for numerical variables and replace outliers</w:t>
+      </w:r>
+    </w:p>
+    <w:p>
+      <w:pPr>
+        <w:pStyle w:val="Heading3"/>
+        <w:ind w:left="-566.9291338582677" w:firstLine="0"/>
+        <w:rPr>
+          <w:b w:val="1"/>
+        </w:rPr>
+      </w:pPr>
+      <w:bookmarkStart w:colFirst="0" w:colLast="0" w:name="_afthmkerwpgg" w:id="8"/>
+      <w:bookmarkEnd w:id="8"/>
+      <w:r>
+        <w:rPr>
+          <w:b w:val="1"/>
+          <w:rtl w:val="0"/>
+        </w:rPr>
+        <w:t xml:space="preserve">f. Replace all missing values by implementing appropriate algorithms</w:t>
+      </w:r>
+    </w:p>
+    <w:p>
+      <w:pPr>
+        <w:rPr>
+          <w:sz w:val="24"/>
+          <w:szCs w:val="24"/>
+        </w:rPr>
+      </w:pPr>
+      <w:r>
+        <w:rPr>
+          <w:rtl w:val="0"/>
+        </w:rPr>
+      </w:r>
+    </w:p>
+    <w:p>
+      <w:pPr>
+        <w:pStyle w:val="Heading2"/>
+        <w:ind w:left="-566.9291338582677" w:firstLine="0"/>
+        <w:rPr>
+          <w:b w:val="1"/>
+        </w:rPr>
+      </w:pPr>
+      <w:bookmarkStart w:colFirst="0" w:colLast="0" w:name="_gub5yxnxd7ce" w:id="9"/>
+      <w:bookmarkEnd w:id="9"/>
+      <w:r>
+        <w:rPr>
+          <w:b w:val="1"/>
+          <w:rtl w:val="0"/>
+        </w:rPr>
+        <w:t xml:space="preserve">2. Main Structure and Key Variables</w:t>
+      </w:r>
+    </w:p>
+    <w:p>
+      <w:pPr>
+        <w:ind w:left="-566.9291338582677" w:firstLine="0"/>
+        <w:rPr>
+          <w:sz w:val="24"/>
+          <w:szCs w:val="24"/>
+        </w:rPr>
+      </w:pPr>
+      <w:r>
+        <w:rPr>
+          <w:sz w:val="24"/>
+          <w:szCs w:val="24"/>
+          <w:rtl w:val="0"/>
+        </w:rPr>
+        <w:t xml:space="preserve">Start from here</w:t>
+      </w:r>
+      <w:r>
+        <w:rPr>
+          <w:rtl w:val="0"/>
+        </w:rPr>
+      </w:r>
+    </w:p>
+    <w:p>
+      <w:pPr>
+        <w:pStyle w:val="Heading2"/>
+        <w:ind w:left="-566.9291338582677" w:firstLine="0"/>
+        <w:rPr>
+          <w:b w:val="1"/>
+        </w:rPr>
+      </w:pPr>
+      <w:bookmarkStart w:colFirst="0" w:colLast="0" w:name="_nwlcgrhzuy8n" w:id="10"/>
+      <w:bookmarkEnd w:id="10"/>
+      <w:r>
+        <w:rPr>
+          <w:b w:val="1"/>
+          <w:rtl w:val="0"/>
+        </w:rPr>
+        <w:t xml:space="preserve">3. Data Patterns</w:t>
+      </w:r>
+    </w:p>
+    <w:p>
+      <w:pPr>
+        <w:ind w:left="-566.9291338582677" w:firstLine="0"/>
+        <w:rPr>
+          <w:sz w:val="24"/>
+          <w:szCs w:val="24"/>
+        </w:rPr>
+      </w:pPr>
+      <w:r>
+        <w:rPr>
+          <w:sz w:val="24"/>
+          <w:szCs w:val="24"/>
+          <w:rtl w:val="0"/>
+        </w:rPr>
+        <w:t xml:space="preserve">Start from here</w:t>
+      </w:r>
+      <w:r>
+        <w:rPr>
+          <w:rtl w:val="0"/>
+        </w:rPr>
+      </w:r>
+    </w:p>
+    <w:p>
+      <w:pPr>
+        <w:pStyle w:val="Heading2"/>
+        <w:ind w:left="-566.9291338582677" w:firstLine="0"/>
+        <w:rPr>
+          <w:b w:val="1"/>
+        </w:rPr>
+      </w:pPr>
+      <w:bookmarkStart w:colFirst="0" w:colLast="0" w:name="_tvqbwp7z9ugm" w:id="11"/>
+      <w:bookmarkEnd w:id="11"/>
+      <w:r>
+        <w:rPr>
+          <w:b w:val="1"/>
+          <w:rtl w:val="0"/>
+        </w:rPr>
+        <w:t xml:space="preserve">4. Assumptions </w:t>
+      </w:r>
+    </w:p>
+    <w:p>
+      <w:pPr>
+        <w:ind w:left="-566.9291338582677" w:firstLine="0"/>
+        <w:rPr>
+          <w:sz w:val="24"/>
+          <w:szCs w:val="24"/>
+        </w:rPr>
+      </w:pPr>
+      <w:r>
+        <w:rPr>
+          <w:sz w:val="24"/>
+          <w:szCs w:val="24"/>
+          <w:rtl w:val="0"/>
+        </w:rPr>
+        <w:t xml:space="preserve">Start from here</w:t>
+      </w:r>
+      <w:r>
+        <w:rPr>
+          <w:rtl w:val="0"/>
+        </w:rPr>
+      </w:r>
+    </w:p>
+    <w:p>
+      <w:pPr>
+        <w:pStyle w:val="Heading2"/>
+        <w:ind w:left="-566.9291338582677" w:firstLine="0"/>
+        <w:rPr>
+          <w:b w:val="1"/>
+        </w:rPr>
+      </w:pPr>
+      <w:bookmarkStart w:colFirst="0" w:colLast="0" w:name="_rhs58daln14z" w:id="12"/>
+      <w:bookmarkEnd w:id="12"/>
+      <w:r>
+        <w:rPr>
+          <w:b w:val="1"/>
+          <w:rtl w:val="0"/>
+        </w:rPr>
+        <w:t xml:space="preserve">5. Visualization </w:t>
+      </w:r>
+    </w:p>
+    <w:p>
+      <w:pPr>
+        <w:ind w:left="-566.9291338582677" w:firstLine="0"/>
+        <w:rPr>
+          <w:sz w:val="24"/>
+          <w:szCs w:val="24"/>
+        </w:rPr>
+      </w:pPr>
+      <w:r>
+        <w:rPr>
+          <w:sz w:val="24"/>
+          <w:szCs w:val="24"/>
+          <w:rtl w:val="0"/>
+        </w:rPr>
+        <w:t xml:space="preserve">Start from here</w:t>
+      </w:r>
+      <w:r>
+        <w:rPr>
+          <w:rtl w:val="0"/>
+        </w:rPr>
+      </w:r>
+    </w:p>
+    <w:p>
+      <w:pPr>
+        <w:pStyle w:val="Heading2"/>
+        <w:ind w:left="-566.9291338582677" w:firstLine="0"/>
+        <w:rPr>
+          <w:sz w:val="24"/>
+          <w:szCs w:val="24"/>
+        </w:rPr>
+      </w:pPr>
+      <w:bookmarkStart w:colFirst="0" w:colLast="0" w:name="_hlbx2lnbh1ez" w:id="13"/>
+      <w:bookmarkEnd w:id="13"/>
       <w:r>
         <w:br w:type="page"/>
       </w:r>
@@ -2334,14 +6324,14 @@
                 <w:b w:val="1"/>
               </w:rPr>
             </w:pPr>
-            <w:bookmarkStart w:colFirst="0" w:colLast="0" w:name="_3cm7bptggzp1" w:id="3"/>
-            <w:bookmarkEnd w:id="3"/>
+            <w:bookmarkStart w:colFirst="0" w:colLast="0" w:name="_iecfvi4z0ppz" w:id="14"/>
+            <w:bookmarkEnd w:id="14"/>
             <w:r>
               <w:rPr>
                 <w:b w:val="1"/>
                 <w:rtl w:val="0"/>
               </w:rPr>
-              <w:t xml:space="preserve">Section 4: References</w:t>
+              <w:t xml:space="preserve">Section 3: Conclusion</w:t>
             </w:r>
           </w:p>
         </w:tc>
@@ -2356,6 +6346,96 @@
         </w:rPr>
       </w:pPr>
       <w:r>
+        <w:br w:type="page"/>
+      </w:r>
+      <w:r>
+        <w:rPr>
+          <w:rtl w:val="0"/>
+        </w:rPr>
+      </w:r>
+    </w:p>
+    <w:p>
+      <w:pPr>
+        <w:ind w:left="-566.9291338582677" w:firstLine="0"/>
+        <w:rPr>
+          <w:sz w:val="24"/>
+          <w:szCs w:val="24"/>
+        </w:rPr>
+      </w:pPr>
+      <w:r>
+        <w:rPr>
+          <w:rtl w:val="0"/>
+        </w:rPr>
+      </w:r>
+    </w:p>
+    <w:tbl>
+      <w:tblPr>
+        <w:tblStyle w:val="Table6"/>
+        <w:tblW w:w="10196.929133858268" w:type="dxa"/>
+        <w:jc w:val="left"/>
+        <w:tblInd w:w="-466.92913385826773" w:type="dxa"/>
+        <w:tblBorders>
+          <w:top w:color="000000" w:space="0" w:sz="8" w:val="single"/>
+          <w:left w:color="000000" w:space="0" w:sz="8" w:val="single"/>
+          <w:bottom w:color="000000" w:space="0" w:sz="8" w:val="single"/>
+          <w:right w:color="000000" w:space="0" w:sz="8" w:val="single"/>
+          <w:insideH w:color="000000" w:space="0" w:sz="8" w:val="single"/>
+          <w:insideV w:color="000000" w:space="0" w:sz="8" w:val="single"/>
+        </w:tblBorders>
+        <w:tblLayout w:type="fixed"/>
+        <w:tblLook w:val="0600"/>
+      </w:tblPr>
+      <w:tblGrid>
+        <w:gridCol w:w="10196.929133858268"/>
+        <w:tblGridChange w:id="0">
+          <w:tblGrid>
+            <w:gridCol w:w="10196.929133858268"/>
+          </w:tblGrid>
+        </w:tblGridChange>
+      </w:tblGrid>
+      <w:tr>
+        <w:tc>
+          <w:tcPr>
+            <w:shd w:fill="b6d7a8" w:val="clear"/>
+            <w:tcMar>
+              <w:top w:w="100.0" w:type="dxa"/>
+              <w:left w:w="100.0" w:type="dxa"/>
+              <w:bottom w:w="100.0" w:type="dxa"/>
+              <w:right w:w="100.0" w:type="dxa"/>
+            </w:tcMar>
+            <w:vAlign w:val="top"/>
+          </w:tcPr>
+          <w:p>
+            <w:pPr>
+              <w:pStyle w:val="Heading1"/>
+              <w:widowControl w:val="0"/>
+              <w:spacing w:line="240" w:lineRule="auto"/>
+              <w:rPr>
+                <w:b w:val="1"/>
+              </w:rPr>
+            </w:pPr>
+            <w:bookmarkStart w:colFirst="0" w:colLast="0" w:name="_3cm7bptggzp1" w:id="15"/>
+            <w:bookmarkEnd w:id="15"/>
+            <w:r>
+              <w:rPr>
+                <w:b w:val="1"/>
+                <w:rtl w:val="0"/>
+              </w:rPr>
+              <w:t xml:space="preserve">Section 4: References</w:t>
+            </w:r>
+          </w:p>
+        </w:tc>
+      </w:tr>
+    </w:tbl>
+    <w:p>
+      <w:pPr>
+        <w:ind w:left="-566.9291338582677" w:firstLine="0"/>
+        <w:rPr>
+          <w:sz w:val="24"/>
+          <w:szCs w:val="24"/>
+        </w:rPr>
+      </w:pPr>
+      <w:r>
         <w:rPr>
           <w:rtl w:val="0"/>
         </w:rPr>
@@ -2394,7 +6474,7 @@
         </w:rPr>
         <w:t xml:space="preserve">, Australian Government, retrieved 18 April 2020, &lt;</w:t>
       </w:r>
-      <w:hyperlink r:id="rId8">
+      <w:hyperlink r:id="rId14">
         <w:r>
           <w:rPr>
             <w:sz w:val="24"/>
@@ -2460,7 +6540,7 @@
         </w:rPr>
         <w:t xml:space="preserve">, Kaggle, retrieved 18 April 2020, &lt;</w:t>
       </w:r>
-      <w:hyperlink r:id="rId9">
+      <w:hyperlink r:id="rId15">
         <w:r>
           <w:rPr>
             <w:sz w:val="24"/>
@@ -2485,7 +6565,7 @@
       </w:r>
     </w:p>
     <w:sectPr>
-      <w:footerReference r:id="rId10" w:type="default"/>
+      <w:footerReference r:id="rId16" w:type="default"/>
       <w:type w:val="nextPage"/>
       <w:pgSz w:h="16834" w:w="11909"/>
       <w:pgMar w:bottom="1440" w:top="1440" w:left="1417.3228346456694" w:right="862.2047244094489" w:header="720" w:footer="720"/>
@@ -2766,6 +6846,19 @@
     </w:tblPr>
   </w:style>
   <w:style w:type="table" w:styleId="Table5">
+    <w:basedOn w:val="TableNormal"/>
+    <w:tblPr>
+      <w:tblStyleRowBandSize w:val="1"/>
+      <w:tblStyleColBandSize w:val="1"/>
+      <w:tblCellMar>
+        <w:top w:w="100.0" w:type="dxa"/>
+        <w:left w:w="100.0" w:type="dxa"/>
+        <w:bottom w:w="100.0" w:type="dxa"/>
+        <w:right w:w="100.0" w:type="dxa"/>
+      </w:tblCellMar>
+    </w:tblPr>
+  </w:style>
+  <w:style w:type="table" w:styleId="Table6">
     <w:basedOn w:val="TableNormal"/>
     <w:tblPr>
       <w:tblStyleRowBandSize w:val="1"/>

</xml_diff>

<commit_message>
Added more info to Data Cleansing section
</commit_message>
<xml_diff>
--- a/Final Report/Report Group Assignment 2.docx
+++ b/Final Report/Report Group Assignment 2.docx
@@ -3181,12 +3181,12 @@
             <wp:extent cx="4467225" cy="1323975"/>
             <wp:effectExtent b="0" l="0" r="0" t="0"/>
             <wp:wrapTopAndBottom distB="114300" distT="114300"/>
-            <wp:docPr id="4" name="image4.png"/>
+            <wp:docPr id="5" name="image2.png"/>
             <a:graphic>
               <a:graphicData uri="http://schemas.openxmlformats.org/drawingml/2006/picture">
                 <pic:pic>
                   <pic:nvPicPr>
-                    <pic:cNvPr id="0" name="image4.png"/>
+                    <pic:cNvPr id="0" name="image2.png"/>
                     <pic:cNvPicPr preferRelativeResize="0"/>
                   </pic:nvPicPr>
                   <pic:blipFill>
@@ -3302,12 +3302,12 @@
             <wp:extent cx="4905375" cy="1323975"/>
             <wp:effectExtent b="0" l="0" r="0" t="0"/>
             <wp:wrapTopAndBottom distB="114300" distT="114300"/>
-            <wp:docPr id="3" name="image3.png"/>
+            <wp:docPr id="9" name="image5.png"/>
             <a:graphic>
               <a:graphicData uri="http://schemas.openxmlformats.org/drawingml/2006/picture">
                 <pic:pic>
                   <pic:nvPicPr>
-                    <pic:cNvPr id="0" name="image3.png"/>
+                    <pic:cNvPr id="0" name="image5.png"/>
                     <pic:cNvPicPr preferRelativeResize="0"/>
                   </pic:nvPicPr>
                   <pic:blipFill>
@@ -3392,12 +3392,12 @@
             <wp:extent cx="5191125" cy="771525"/>
             <wp:effectExtent b="0" l="0" r="0" t="0"/>
             <wp:wrapTopAndBottom distB="114300" distT="114300"/>
-            <wp:docPr id="2" name="image2.png"/>
+            <wp:docPr id="8" name="image1.png"/>
             <a:graphic>
               <a:graphicData uri="http://schemas.openxmlformats.org/drawingml/2006/picture">
                 <pic:pic>
                   <pic:nvPicPr>
-                    <pic:cNvPr id="0" name="image2.png"/>
+                    <pic:cNvPr id="0" name="image1.png"/>
                     <pic:cNvPicPr preferRelativeResize="0"/>
                   </pic:nvPicPr>
                   <pic:blipFill>
@@ -3476,12 +3476,12 @@
             <wp:extent cx="5124450" cy="1514475"/>
             <wp:effectExtent b="0" l="0" r="0" t="0"/>
             <wp:wrapTopAndBottom distB="114300" distT="114300"/>
-            <wp:docPr id="5" name="image5.png"/>
+            <wp:docPr id="11" name="image6.png"/>
             <a:graphic>
               <a:graphicData uri="http://schemas.openxmlformats.org/drawingml/2006/picture">
                 <pic:pic>
                   <pic:nvPicPr>
-                    <pic:cNvPr id="0" name="image5.png"/>
+                    <pic:cNvPr id="0" name="image6.png"/>
                     <pic:cNvPicPr preferRelativeResize="0"/>
                   </pic:nvPicPr>
                   <pic:blipFill>
@@ -5870,12 +5870,12 @@
             <wp:extent cx="4667250" cy="771525"/>
             <wp:effectExtent b="0" l="0" r="0" t="0"/>
             <wp:wrapTopAndBottom distB="114300" distT="114300"/>
-            <wp:docPr id="1" name="image1.png"/>
+            <wp:docPr id="3" name="image4.png"/>
             <a:graphic>
               <a:graphicData uri="http://schemas.openxmlformats.org/drawingml/2006/picture">
                 <pic:pic>
                   <pic:nvPicPr>
-                    <pic:cNvPr id="0" name="image1.png"/>
+                    <pic:cNvPr id="0" name="image4.png"/>
                     <pic:cNvPicPr preferRelativeResize="0"/>
                   </pic:nvPicPr>
                   <pic:blipFill>
@@ -5998,12 +5998,12 @@
             <wp:extent cx="4810125" cy="1047750"/>
             <wp:effectExtent b="0" l="0" r="0" t="0"/>
             <wp:wrapTopAndBottom distB="114300" distT="114300"/>
-            <wp:docPr id="6" name="image6.png"/>
+            <wp:docPr id="7" name="image3.png"/>
             <a:graphic>
               <a:graphicData uri="http://schemas.openxmlformats.org/drawingml/2006/picture">
                 <pic:pic>
                   <pic:nvPicPr>
-                    <pic:cNvPr id="0" name="image6.png"/>
+                    <pic:cNvPr id="0" name="image3.png"/>
                     <pic:cNvPicPr preferRelativeResize="0"/>
                   </pic:nvPicPr>
                   <pic:blipFill>
@@ -6055,6 +6055,124 @@
     </w:p>
     <w:p>
       <w:pPr>
+        <w:ind w:left="-566.9291338582677" w:firstLine="0"/>
+        <w:rPr>
+          <w:sz w:val="24"/>
+          <w:szCs w:val="24"/>
+        </w:rPr>
+      </w:pPr>
+      <w:r>
+        <w:rPr>
+          <w:sz w:val="24"/>
+          <w:szCs w:val="24"/>
+          <w:rtl w:val="0"/>
+        </w:rPr>
+        <w:t xml:space="preserve">Only numerical variables, known as continuous columns, are able to be applied to the z-score formula to find outliers, and these outliers should be substituted by the mean of appropriate columns. The following figure indicates the computation of z-scores for the entire dataset. </w:t>
+      </w:r>
+      <w:r>
+        <w:drawing>
+          <wp:anchor allowOverlap="1" behindDoc="0" distB="114300" distT="114300" distL="114300" distR="114300" hidden="0" layoutInCell="1" locked="0" relativeHeight="0" simplePos="0">
+            <wp:simplePos x="0" y="0"/>
+            <wp:positionH relativeFrom="column">
+              <wp:posOffset>1</wp:posOffset>
+            </wp:positionH>
+            <wp:positionV relativeFrom="paragraph">
+              <wp:posOffset>733425</wp:posOffset>
+            </wp:positionV>
+            <wp:extent cx="5295900" cy="361950"/>
+            <wp:effectExtent b="0" l="0" r="0" t="0"/>
+            <wp:wrapTopAndBottom distB="114300" distT="114300"/>
+            <wp:docPr id="4" name="image9.png"/>
+            <a:graphic>
+              <a:graphicData uri="http://schemas.openxmlformats.org/drawingml/2006/picture">
+                <pic:pic>
+                  <pic:nvPicPr>
+                    <pic:cNvPr id="0" name="image9.png"/>
+                    <pic:cNvPicPr preferRelativeResize="0"/>
+                  </pic:nvPicPr>
+                  <pic:blipFill>
+                    <a:blip r:embed="rId14"/>
+                    <a:srcRect b="0" l="0" r="0" t="0"/>
+                    <a:stretch>
+                      <a:fillRect/>
+                    </a:stretch>
+                  </pic:blipFill>
+                  <pic:spPr>
+                    <a:xfrm>
+                      <a:off x="0" y="0"/>
+                      <a:ext cx="5295900" cy="361950"/>
+                    </a:xfrm>
+                    <a:prstGeom prst="rect"/>
+                    <a:ln/>
+                  </pic:spPr>
+                </pic:pic>
+              </a:graphicData>
+            </a:graphic>
+          </wp:anchor>
+        </w:drawing>
+      </w:r>
+    </w:p>
+    <w:p>
+      <w:pPr>
+        <w:ind w:left="-566.9291338582677" w:firstLine="0"/>
+        <w:rPr>
+          <w:sz w:val="24"/>
+          <w:szCs w:val="24"/>
+        </w:rPr>
+      </w:pPr>
+      <w:r>
+        <w:rPr>
+          <w:sz w:val="24"/>
+          <w:szCs w:val="24"/>
+          <w:rtl w:val="0"/>
+        </w:rPr>
+        <w:t xml:space="preserve">Addressing all outliers assists the process of replacing them with possible proper values which are the average of the corresponding columns.Removing all outliers is the preparation for filling missing values existing in the entire dataset. The function in the below figure gives information on fixing outliers. </w:t>
+      </w:r>
+      <w:r>
+        <w:drawing>
+          <wp:anchor allowOverlap="1" behindDoc="0" distB="114300" distT="114300" distL="114300" distR="114300" hidden="0" layoutInCell="1" locked="0" relativeHeight="0" simplePos="0">
+            <wp:simplePos x="0" y="0"/>
+            <wp:positionH relativeFrom="column">
+              <wp:posOffset>1</wp:posOffset>
+            </wp:positionH>
+            <wp:positionV relativeFrom="paragraph">
+              <wp:posOffset>1533525</wp:posOffset>
+            </wp:positionV>
+            <wp:extent cx="5419725" cy="1228725"/>
+            <wp:effectExtent b="0" l="0" r="0" t="0"/>
+            <wp:wrapTopAndBottom distB="114300" distT="114300"/>
+            <wp:docPr id="2" name="image12.png"/>
+            <a:graphic>
+              <a:graphicData uri="http://schemas.openxmlformats.org/drawingml/2006/picture">
+                <pic:pic>
+                  <pic:nvPicPr>
+                    <pic:cNvPr id="0" name="image12.png"/>
+                    <pic:cNvPicPr preferRelativeResize="0"/>
+                  </pic:nvPicPr>
+                  <pic:blipFill>
+                    <a:blip r:embed="rId15"/>
+                    <a:srcRect b="0" l="0" r="0" t="0"/>
+                    <a:stretch>
+                      <a:fillRect/>
+                    </a:stretch>
+                  </pic:blipFill>
+                  <pic:spPr>
+                    <a:xfrm>
+                      <a:off x="0" y="0"/>
+                      <a:ext cx="5419725" cy="1228725"/>
+                    </a:xfrm>
+                    <a:prstGeom prst="rect"/>
+                    <a:ln/>
+                  </pic:spPr>
+                </pic:pic>
+              </a:graphicData>
+            </a:graphic>
+          </wp:anchor>
+        </w:drawing>
+      </w:r>
+    </w:p>
+    <w:p>
+      <w:pPr>
         <w:pStyle w:val="Heading3"/>
         <w:ind w:left="-566.9291338582677" w:firstLine="0"/>
         <w:rPr>
@@ -6073,15 +6191,238 @@
     </w:p>
     <w:p>
       <w:pPr>
-        <w:rPr>
-          <w:sz w:val="24"/>
-          <w:szCs w:val="24"/>
-        </w:rPr>
-      </w:pPr>
-      <w:r>
-        <w:rPr>
-          <w:rtl w:val="0"/>
-        </w:rPr>
+        <w:ind w:left="-566.9291338582677" w:firstLine="0"/>
+        <w:rPr>
+          <w:sz w:val="24"/>
+          <w:szCs w:val="24"/>
+        </w:rPr>
+      </w:pPr>
+      <w:r>
+        <w:rPr>
+          <w:sz w:val="24"/>
+          <w:szCs w:val="24"/>
+          <w:rtl w:val="0"/>
+        </w:rPr>
+        <w:t xml:space="preserve">To engineer all nan or null data with the possibly highest accuracy, different data types should be applied to replace them by the most proper algorithm. Therefore, filling missing values in numerical variables utilizes the Linear Regression algorithm, “RainToday” uses Naive Bayes”, and “WindGustDir”, “WindDir9am” and “WindDir3pm” simply takes random algorithm provided by “numpy” library. </w:t>
+      </w:r>
+    </w:p>
+    <w:p>
+      <w:pPr>
+        <w:ind w:left="-566.9291338582677" w:firstLine="0"/>
+        <w:rPr>
+          <w:sz w:val="24"/>
+          <w:szCs w:val="24"/>
+        </w:rPr>
+      </w:pPr>
+      <w:r>
+        <w:rPr>
+          <w:sz w:val="24"/>
+          <w:szCs w:val="24"/>
+          <w:rtl w:val="0"/>
+        </w:rPr>
+        <w:t xml:space="preserve">The reasons why choosing Linear Regression is for numerical variables are that they are continuous and each of these variable arms themselves with independence, which encourages to figure out their relationships by exploiting the linear equation which provides one coefficient and one intercept. Based on the coefficient and intercept, the final purpose is to form a linear equation presenting the relationship between two variables, which are a column containing missing values and the selected stable one which is “RISK_MM”. However, to fit the model successfully, all null or nan should be substituted by 0. The following figure illustrates the process of training the model and producing the linear equation.</w:t>
+      </w:r>
+    </w:p>
+    <w:p>
+      <w:pPr>
+        <w:ind w:left="-566.9291338582677" w:firstLine="0"/>
+        <w:rPr>
+          <w:sz w:val="24"/>
+          <w:szCs w:val="24"/>
+        </w:rPr>
+      </w:pPr>
+      <w:r>
+        <w:rPr>
+          <w:rtl w:val="0"/>
+        </w:rPr>
+      </w:r>
+      <w:r>
+        <w:drawing>
+          <wp:anchor allowOverlap="1" behindDoc="0" distB="114300" distT="114300" distL="114300" distR="114300" hidden="0" layoutInCell="1" locked="0" relativeHeight="0" simplePos="0">
+            <wp:simplePos x="0" y="0"/>
+            <wp:positionH relativeFrom="column">
+              <wp:posOffset>1276350</wp:posOffset>
+            </wp:positionH>
+            <wp:positionV relativeFrom="paragraph">
+              <wp:posOffset>133350</wp:posOffset>
+            </wp:positionV>
+            <wp:extent cx="3152775" cy="1247775"/>
+            <wp:effectExtent b="0" l="0" r="0" t="0"/>
+            <wp:wrapTopAndBottom distB="114300" distT="114300"/>
+            <wp:docPr id="6" name="image11.png"/>
+            <a:graphic>
+              <a:graphicData uri="http://schemas.openxmlformats.org/drawingml/2006/picture">
+                <pic:pic>
+                  <pic:nvPicPr>
+                    <pic:cNvPr id="0" name="image11.png"/>
+                    <pic:cNvPicPr preferRelativeResize="0"/>
+                  </pic:nvPicPr>
+                  <pic:blipFill>
+                    <a:blip r:embed="rId16"/>
+                    <a:srcRect b="0" l="0" r="0" t="0"/>
+                    <a:stretch>
+                      <a:fillRect/>
+                    </a:stretch>
+                  </pic:blipFill>
+                  <pic:spPr>
+                    <a:xfrm>
+                      <a:off x="0" y="0"/>
+                      <a:ext cx="3152775" cy="1247775"/>
+                    </a:xfrm>
+                    <a:prstGeom prst="rect"/>
+                    <a:ln/>
+                  </pic:spPr>
+                </pic:pic>
+              </a:graphicData>
+            </a:graphic>
+          </wp:anchor>
+        </w:drawing>
+      </w:r>
+    </w:p>
+    <w:p>
+      <w:pPr>
+        <w:ind w:left="-566.9291338582677" w:firstLine="0"/>
+        <w:rPr>
+          <w:sz w:val="24"/>
+          <w:szCs w:val="24"/>
+        </w:rPr>
+      </w:pPr>
+      <w:r>
+        <w:rPr>
+          <w:sz w:val="24"/>
+          <w:szCs w:val="24"/>
+          <w:rtl w:val="0"/>
+        </w:rPr>
+        <w:t xml:space="preserve">Filling the missing values in “WindGustDir”, “WindDir9am” and “WindDir3pm” is simplified by the random method of choosing a random direction in sixteen compass directions. The two lines of code in the following figure. </w:t>
+      </w:r>
+    </w:p>
+    <w:p>
+      <w:pPr>
+        <w:ind w:left="-566.9291338582677" w:firstLine="0"/>
+        <w:rPr>
+          <w:sz w:val="24"/>
+          <w:szCs w:val="24"/>
+        </w:rPr>
+      </w:pPr>
+      <w:r>
+        <w:rPr>
+          <w:rtl w:val="0"/>
+        </w:rPr>
+      </w:r>
+      <w:r>
+        <w:drawing>
+          <wp:anchor allowOverlap="1" behindDoc="0" distB="114300" distT="114300" distL="114300" distR="114300" hidden="0" layoutInCell="1" locked="0" relativeHeight="0" simplePos="0">
+            <wp:simplePos x="0" y="0"/>
+            <wp:positionH relativeFrom="column">
+              <wp:posOffset>485775</wp:posOffset>
+            </wp:positionH>
+            <wp:positionV relativeFrom="paragraph">
+              <wp:posOffset>142875</wp:posOffset>
+            </wp:positionV>
+            <wp:extent cx="4743450" cy="314325"/>
+            <wp:effectExtent b="0" l="0" r="0" t="0"/>
+            <wp:wrapTopAndBottom distB="114300" distT="114300"/>
+            <wp:docPr id="1" name="image8.png"/>
+            <a:graphic>
+              <a:graphicData uri="http://schemas.openxmlformats.org/drawingml/2006/picture">
+                <pic:pic>
+                  <pic:nvPicPr>
+                    <pic:cNvPr id="0" name="image8.png"/>
+                    <pic:cNvPicPr preferRelativeResize="0"/>
+                  </pic:nvPicPr>
+                  <pic:blipFill>
+                    <a:blip r:embed="rId17"/>
+                    <a:srcRect b="0" l="0" r="0" t="0"/>
+                    <a:stretch>
+                      <a:fillRect/>
+                    </a:stretch>
+                  </pic:blipFill>
+                  <pic:spPr>
+                    <a:xfrm>
+                      <a:off x="0" y="0"/>
+                      <a:ext cx="4743450" cy="314325"/>
+                    </a:xfrm>
+                    <a:prstGeom prst="rect"/>
+                    <a:ln/>
+                  </pic:spPr>
+                </pic:pic>
+              </a:graphicData>
+            </a:graphic>
+          </wp:anchor>
+        </w:drawing>
+      </w:r>
+    </w:p>
+    <w:p>
+      <w:pPr>
+        <w:ind w:left="-566.9291338582677" w:firstLine="0"/>
+        <w:rPr>
+          <w:sz w:val="24"/>
+          <w:szCs w:val="24"/>
+        </w:rPr>
+      </w:pPr>
+      <w:r>
+        <w:rPr>
+          <w:sz w:val="24"/>
+          <w:szCs w:val="24"/>
+          <w:rtl w:val="0"/>
+        </w:rPr>
+        <w:t xml:space="preserve">The “RainToday” variable consists of only two unique values, “Yes” and “No” experiences through Gaussian Classifier which is based on Naive Bayes Theorem to replace all missing values with one of two choices. The first reason why the last variable should be trained by this algorithm is that it is quick, highly accurate and reliable regardless of the size of the dataset, but not simple. Another one is that it emphasizes the independence of each variable and it has high performance on categorically-typed variables. Therefore, after all selected data are encoded to numbers corresponding to labels, they are fitted into Gaussian Classifier to train the model which supports finding the most appropriate values for the missing values. The following lines of code shows the implementation of this classifier technique.</w:t>
+      </w:r>
+    </w:p>
+    <w:p>
+      <w:pPr>
+        <w:ind w:left="-566.9291338582677" w:firstLine="0"/>
+        <w:rPr>
+          <w:sz w:val="24"/>
+          <w:szCs w:val="24"/>
+        </w:rPr>
+      </w:pPr>
+      <w:r>
+        <w:rPr>
+          <w:rtl w:val="0"/>
+        </w:rPr>
+      </w:r>
+      <w:r>
+        <w:drawing>
+          <wp:anchor allowOverlap="1" behindDoc="0" distB="114300" distT="114300" distL="114300" distR="114300" hidden="0" layoutInCell="1" locked="0" relativeHeight="0" simplePos="0">
+            <wp:simplePos x="0" y="0"/>
+            <wp:positionH relativeFrom="column">
+              <wp:posOffset>1143000</wp:posOffset>
+            </wp:positionH>
+            <wp:positionV relativeFrom="paragraph">
+              <wp:posOffset>190500</wp:posOffset>
+            </wp:positionV>
+            <wp:extent cx="3429000" cy="962025"/>
+            <wp:effectExtent b="0" l="0" r="0" t="0"/>
+            <wp:wrapTopAndBottom distB="114300" distT="114300"/>
+            <wp:docPr id="13" name="image10.png"/>
+            <a:graphic>
+              <a:graphicData uri="http://schemas.openxmlformats.org/drawingml/2006/picture">
+                <pic:pic>
+                  <pic:nvPicPr>
+                    <pic:cNvPr id="0" name="image10.png"/>
+                    <pic:cNvPicPr preferRelativeResize="0"/>
+                  </pic:nvPicPr>
+                  <pic:blipFill>
+                    <a:blip r:embed="rId18"/>
+                    <a:srcRect b="0" l="0" r="0" t="0"/>
+                    <a:stretch>
+                      <a:fillRect/>
+                    </a:stretch>
+                  </pic:blipFill>
+                  <pic:spPr>
+                    <a:xfrm>
+                      <a:off x="0" y="0"/>
+                      <a:ext cx="3429000" cy="962025"/>
+                    </a:xfrm>
+                    <a:prstGeom prst="rect"/>
+                    <a:ln/>
+                  </pic:spPr>
+                </pic:pic>
+              </a:graphicData>
+            </a:graphic>
+          </wp:anchor>
+        </w:drawing>
       </w:r>
     </w:p>
     <w:p>
@@ -6095,28 +6436,7 @@
       <w:bookmarkStart w:colFirst="0" w:colLast="0" w:name="_gub5yxnxd7ce" w:id="9"/>
       <w:bookmarkEnd w:id="9"/>
       <w:r>
-        <w:rPr>
-          <w:b w:val="1"/>
-          <w:rtl w:val="0"/>
-        </w:rPr>
-        <w:t xml:space="preserve">2. Main Structure and Key Variables</w:t>
-      </w:r>
-    </w:p>
-    <w:p>
-      <w:pPr>
-        <w:ind w:left="-566.9291338582677" w:firstLine="0"/>
-        <w:rPr>
-          <w:sz w:val="24"/>
-          <w:szCs w:val="24"/>
-        </w:rPr>
-      </w:pPr>
-      <w:r>
-        <w:rPr>
-          <w:sz w:val="24"/>
-          <w:szCs w:val="24"/>
-          <w:rtl w:val="0"/>
-        </w:rPr>
-        <w:t xml:space="preserve">Start from here</w:t>
+        <w:br w:type="page"/>
       </w:r>
       <w:r>
         <w:rPr>
@@ -6132,31 +6452,342 @@
           <w:b w:val="1"/>
         </w:rPr>
       </w:pPr>
-      <w:bookmarkStart w:colFirst="0" w:colLast="0" w:name="_nwlcgrhzuy8n" w:id="10"/>
+      <w:bookmarkStart w:colFirst="0" w:colLast="0" w:name="_es4744po5end" w:id="10"/>
       <w:bookmarkEnd w:id="10"/>
       <w:r>
         <w:rPr>
           <w:b w:val="1"/>
           <w:rtl w:val="0"/>
         </w:rPr>
-        <w:t xml:space="preserve">3. Data Patterns</w:t>
-      </w:r>
-    </w:p>
-    <w:p>
-      <w:pPr>
+        <w:t xml:space="preserve">2. Main Structure and Key Variables</w:t>
+      </w:r>
+    </w:p>
+    <w:p>
+      <w:pPr>
+        <w:pStyle w:val="Heading3"/>
         <w:ind w:left="-566.9291338582677" w:firstLine="0"/>
         <w:rPr>
-          <w:sz w:val="24"/>
-          <w:szCs w:val="24"/>
-        </w:rPr>
-      </w:pPr>
-      <w:r>
-        <w:rPr>
-          <w:sz w:val="24"/>
-          <w:szCs w:val="24"/>
-          <w:rtl w:val="0"/>
-        </w:rPr>
-        <w:t xml:space="preserve">Start from here</w:t>
+          <w:b w:val="1"/>
+        </w:rPr>
+      </w:pPr>
+      <w:bookmarkStart w:colFirst="0" w:colLast="0" w:name="_aclbmo49lqwq" w:id="11"/>
+      <w:bookmarkEnd w:id="11"/>
+      <w:r>
+        <w:rPr>
+          <w:b w:val="1"/>
+          <w:rtl w:val="0"/>
+        </w:rPr>
+        <w:t xml:space="preserve">a. Information used in analysis</w:t>
+      </w:r>
+    </w:p>
+    <w:p>
+      <w:pPr>
+        <w:rPr/>
+      </w:pPr>
+      <w:r>
+        <w:rPr/>
+        <w:drawing>
+          <wp:inline distB="114300" distT="114300" distL="114300" distR="114300">
+            <wp:extent cx="6115350" cy="1498600"/>
+            <wp:effectExtent b="0" l="0" r="0" t="0"/>
+            <wp:docPr id="12" name="image7.png"/>
+            <a:graphic>
+              <a:graphicData uri="http://schemas.openxmlformats.org/drawingml/2006/picture">
+                <pic:pic>
+                  <pic:nvPicPr>
+                    <pic:cNvPr id="0" name="image7.png"/>
+                    <pic:cNvPicPr preferRelativeResize="0"/>
+                  </pic:nvPicPr>
+                  <pic:blipFill>
+                    <a:blip r:embed="rId19"/>
+                    <a:srcRect b="0" l="0" r="0" t="0"/>
+                    <a:stretch>
+                      <a:fillRect/>
+                    </a:stretch>
+                  </pic:blipFill>
+                  <pic:spPr>
+                    <a:xfrm>
+                      <a:off x="0" y="0"/>
+                      <a:ext cx="6115350" cy="1498600"/>
+                    </a:xfrm>
+                    <a:prstGeom prst="rect"/>
+                    <a:ln/>
+                  </pic:spPr>
+                </pic:pic>
+              </a:graphicData>
+            </a:graphic>
+          </wp:inline>
+        </w:drawing>
+      </w:r>
+      <w:r>
+        <w:rPr>
+          <w:rtl w:val="0"/>
+        </w:rPr>
+      </w:r>
+    </w:p>
+    <w:p>
+      <w:pPr>
+        <w:ind w:left="-566.9291338582677" w:firstLine="0"/>
+        <w:rPr>
+          <w:sz w:val="24"/>
+          <w:szCs w:val="24"/>
+        </w:rPr>
+      </w:pPr>
+      <w:r>
+        <w:rPr>
+          <w:sz w:val="24"/>
+          <w:szCs w:val="24"/>
+          <w:rtl w:val="0"/>
+        </w:rPr>
+        <w:t xml:space="preserve">Above is the list of the different values/columns that we could use when analysing the information. It was our job to look at the list of different variables that we could use to help us analyse patterns and trends in the information. </w:t>
+      </w:r>
+    </w:p>
+    <w:p>
+      <w:pPr>
+        <w:rPr/>
+      </w:pPr>
+      <w:r>
+        <w:rPr>
+          <w:rtl w:val="0"/>
+        </w:rPr>
+      </w:r>
+    </w:p>
+    <w:p>
+      <w:pPr>
+        <w:pStyle w:val="Heading3"/>
+        <w:ind w:left="-566.9291338582677" w:firstLine="0"/>
+        <w:rPr>
+          <w:b w:val="1"/>
+        </w:rPr>
+      </w:pPr>
+      <w:bookmarkStart w:colFirst="0" w:colLast="0" w:name="_z5listqqyriv" w:id="12"/>
+      <w:bookmarkEnd w:id="12"/>
+      <w:r>
+        <w:rPr>
+          <w:b w:val="1"/>
+          <w:rtl w:val="0"/>
+        </w:rPr>
+        <w:t xml:space="preserve">B. Date and location</w:t>
+      </w:r>
+    </w:p>
+    <w:p>
+      <w:pPr>
+        <w:ind w:left="-566.9291338582677" w:firstLine="0"/>
+        <w:rPr>
+          <w:sz w:val="24"/>
+          <w:szCs w:val="24"/>
+        </w:rPr>
+      </w:pPr>
+      <w:r>
+        <w:rPr>
+          <w:sz w:val="24"/>
+          <w:szCs w:val="24"/>
+          <w:rtl w:val="0"/>
+        </w:rPr>
+        <w:t xml:space="preserve">The main use for these two variables was to help us know the differences between each row of information. Of the 14000+ entries that we had to look into, the combination of the two variables allow us to break all entries into unique rows. The values could also be broken up when looking into each individual location like when we used the location and date to help us know a specific area's max temp as posted throughout the year. By separating the location and then separating by time, we could get area based analysis that we could compare against each year's record as shown in our analysis below. </w:t>
+      </w:r>
+    </w:p>
+    <w:p>
+      <w:pPr>
+        <w:rPr/>
+      </w:pPr>
+      <w:r>
+        <w:rPr/>
+        <w:drawing>
+          <wp:inline distB="114300" distT="114300" distL="114300" distR="114300">
+            <wp:extent cx="2962388" cy="2168751"/>
+            <wp:effectExtent b="0" l="0" r="0" t="0"/>
+            <wp:docPr id="10" name="image13.png"/>
+            <a:graphic>
+              <a:graphicData uri="http://schemas.openxmlformats.org/drawingml/2006/picture">
+                <pic:pic>
+                  <pic:nvPicPr>
+                    <pic:cNvPr id="0" name="image13.png"/>
+                    <pic:cNvPicPr preferRelativeResize="0"/>
+                  </pic:nvPicPr>
+                  <pic:blipFill>
+                    <a:blip r:embed="rId20"/>
+                    <a:srcRect b="0" l="1539" r="0" t="0"/>
+                    <a:stretch>
+                      <a:fillRect/>
+                    </a:stretch>
+                  </pic:blipFill>
+                  <pic:spPr>
+                    <a:xfrm>
+                      <a:off x="0" y="0"/>
+                      <a:ext cx="2962388" cy="2168751"/>
+                    </a:xfrm>
+                    <a:prstGeom prst="rect"/>
+                    <a:ln/>
+                  </pic:spPr>
+                </pic:pic>
+              </a:graphicData>
+            </a:graphic>
+          </wp:inline>
+        </w:drawing>
+      </w:r>
+      <w:r>
+        <w:rPr>
+          <w:rtl w:val="0"/>
+        </w:rPr>
+      </w:r>
+    </w:p>
+    <w:p>
+      <w:pPr>
+        <w:pStyle w:val="Heading3"/>
+        <w:ind w:left="-566.9291338582677" w:firstLine="0"/>
+        <w:rPr>
+          <w:b w:val="1"/>
+        </w:rPr>
+      </w:pPr>
+      <w:bookmarkStart w:colFirst="0" w:colLast="0" w:name="_fafv6l3mou9" w:id="13"/>
+      <w:bookmarkEnd w:id="13"/>
+      <w:r>
+        <w:rPr>
+          <w:b w:val="1"/>
+          <w:rtl w:val="0"/>
+        </w:rPr>
+        <w:t xml:space="preserve">C. Min temp and Max temp</w:t>
+      </w:r>
+    </w:p>
+    <w:p>
+      <w:pPr>
+        <w:ind w:left="-566.9291338582677" w:firstLine="0"/>
+        <w:rPr>
+          <w:sz w:val="24"/>
+          <w:szCs w:val="24"/>
+        </w:rPr>
+      </w:pPr>
+      <w:r>
+        <w:rPr>
+          <w:sz w:val="24"/>
+          <w:szCs w:val="24"/>
+          <w:rtl w:val="0"/>
+        </w:rPr>
+        <w:t xml:space="preserve">The max and min temp are used to show us the maximum temperature and minimum temperature that was recorded on that day. We used these temperatures when we wanted to identify if there was any correlation to temperature rising and falling and any of the other variables. </w:t>
+      </w:r>
+      <w:r>
+        <w:rPr>
+          <w:rtl w:val="0"/>
+        </w:rPr>
+      </w:r>
+    </w:p>
+    <w:p>
+      <w:pPr>
+        <w:pStyle w:val="Heading3"/>
+        <w:ind w:left="-566.9291338582677" w:firstLine="0"/>
+        <w:rPr>
+          <w:b w:val="1"/>
+          <w:sz w:val="30"/>
+          <w:szCs w:val="30"/>
+        </w:rPr>
+      </w:pPr>
+      <w:bookmarkStart w:colFirst="0" w:colLast="0" w:name="_ln0affu2t5e2" w:id="14"/>
+      <w:bookmarkEnd w:id="14"/>
+      <w:r>
+        <w:rPr>
+          <w:b w:val="1"/>
+          <w:rtl w:val="0"/>
+        </w:rPr>
+        <w:t xml:space="preserve">D. Pressure,Humidity and Temp for 9am and 3pm        </w:t>
+        <w:br w:type="textWrapping"/>
+      </w:r>
+      <w:r>
+        <w:rPr>
+          <w:color w:val="000000"/>
+          <w:sz w:val="24"/>
+          <w:szCs w:val="24"/>
+          <w:rtl w:val="0"/>
+        </w:rPr>
+        <w:t xml:space="preserve">Perhaps one of the most useful sets of variables that we could use so that we could observe the amount difference between the morning and afternoon. As we originally didn’t find much information in the section where there was a rise in temperature during the day. We used pressure and humidity as the key values we looked into for the analysis and helped us reach a usable conclusion with our studies. </w:t>
+      </w:r>
+      <w:r>
+        <w:rPr>
+          <w:rtl w:val="0"/>
+        </w:rPr>
+      </w:r>
+    </w:p>
+    <w:p>
+      <w:pPr>
+        <w:pStyle w:val="Heading3"/>
+        <w:ind w:left="-566.9291338582677" w:firstLine="0"/>
+        <w:rPr>
+          <w:b w:val="1"/>
+        </w:rPr>
+      </w:pPr>
+      <w:bookmarkStart w:colFirst="0" w:colLast="0" w:name="_sjxnlzi0tgi7" w:id="15"/>
+      <w:bookmarkEnd w:id="15"/>
+      <w:r>
+        <w:rPr>
+          <w:b w:val="1"/>
+          <w:rtl w:val="0"/>
+        </w:rPr>
+        <w:t xml:space="preserve">E. Rain today and tomorrow</w:t>
+      </w:r>
+    </w:p>
+    <w:p>
+      <w:pPr>
+        <w:ind w:left="-566.9291338582677" w:firstLine="0"/>
+        <w:rPr>
+          <w:b w:val="1"/>
+        </w:rPr>
+      </w:pPr>
+      <w:r>
+        <w:rPr>
+          <w:sz w:val="24"/>
+          <w:szCs w:val="24"/>
+          <w:rtl w:val="0"/>
+        </w:rPr>
+        <w:t xml:space="preserve">These were the key values that we used to make sure our assumptions were correct. The aim of these variables were to help us identify if there was rain on the following day. By using that information we could predict based on the values given to us if there would be “rain today” on the following day without the need for additional analysis.</w:t>
+      </w:r>
+      <w:r>
+        <w:rPr>
+          <w:b w:val="1"/>
+          <w:sz w:val="24"/>
+          <w:szCs w:val="24"/>
+          <w:rtl w:val="0"/>
+        </w:rPr>
+        <w:t xml:space="preserve">    </w:t>
+      </w:r>
+      <w:r>
+        <w:rPr>
+          <w:b w:val="1"/>
+          <w:rtl w:val="0"/>
+        </w:rPr>
+        <w:t xml:space="preserve">             </w:t>
+      </w:r>
+    </w:p>
+    <w:p>
+      <w:pPr>
+        <w:pStyle w:val="Heading3"/>
+        <w:ind w:left="-566.9291338582677" w:firstLine="0"/>
+        <w:rPr/>
+      </w:pPr>
+      <w:bookmarkStart w:colFirst="0" w:colLast="0" w:name="_7gb9kgnpfshc" w:id="16"/>
+      <w:bookmarkEnd w:id="16"/>
+      <w:r>
+        <w:rPr>
+          <w:b w:val="1"/>
+          <w:rtl w:val="0"/>
+        </w:rPr>
+        <w:t xml:space="preserve">G. The other values </w:t>
+        <w:br w:type="textWrapping"/>
+      </w:r>
+      <w:r>
+        <w:rPr>
+          <w:color w:val="000000"/>
+          <w:sz w:val="24"/>
+          <w:szCs w:val="24"/>
+          <w:rtl w:val="0"/>
+        </w:rPr>
+        <w:t xml:space="preserve">The rest of the values, while useful, weren't used too much in our calculations and meant that we didn’t have a way to use them during the analysis, other than the generic analysis that we’d used during testing that we had used so that we could make sure all our calculations for both data cleaning and predicting are correct.</w:t>
+      </w:r>
+      <w:r>
+        <w:rPr>
+          <w:b w:val="1"/>
+          <w:rtl w:val="0"/>
+        </w:rPr>
+        <w:t xml:space="preserve">                                                                </w:t>
       </w:r>
       <w:r>
         <w:rPr>
@@ -6172,31 +6803,10 @@
           <w:b w:val="1"/>
         </w:rPr>
       </w:pPr>
-      <w:bookmarkStart w:colFirst="0" w:colLast="0" w:name="_tvqbwp7z9ugm" w:id="11"/>
-      <w:bookmarkEnd w:id="11"/>
-      <w:r>
-        <w:rPr>
-          <w:b w:val="1"/>
-          <w:rtl w:val="0"/>
-        </w:rPr>
-        <w:t xml:space="preserve">4. Assumptions </w:t>
-      </w:r>
-    </w:p>
-    <w:p>
-      <w:pPr>
-        <w:ind w:left="-566.9291338582677" w:firstLine="0"/>
-        <w:rPr>
-          <w:sz w:val="24"/>
-          <w:szCs w:val="24"/>
-        </w:rPr>
-      </w:pPr>
-      <w:r>
-        <w:rPr>
-          <w:sz w:val="24"/>
-          <w:szCs w:val="24"/>
-          <w:rtl w:val="0"/>
-        </w:rPr>
-        <w:t xml:space="preserve">Start from here</w:t>
+      <w:bookmarkStart w:colFirst="0" w:colLast="0" w:name="_nwlcgrhzuy8n" w:id="17"/>
+      <w:bookmarkEnd w:id="17"/>
+      <w:r>
+        <w:br w:type="page"/>
       </w:r>
       <w:r>
         <w:rPr>
@@ -6212,14 +6822,14 @@
           <w:b w:val="1"/>
         </w:rPr>
       </w:pPr>
-      <w:bookmarkStart w:colFirst="0" w:colLast="0" w:name="_rhs58daln14z" w:id="12"/>
-      <w:bookmarkEnd w:id="12"/>
+      <w:bookmarkStart w:colFirst="0" w:colLast="0" w:name="_eqqml6v1p7fh" w:id="18"/>
+      <w:bookmarkEnd w:id="18"/>
       <w:r>
         <w:rPr>
           <w:b w:val="1"/>
           <w:rtl w:val="0"/>
         </w:rPr>
-        <w:t xml:space="preserve">5. Visualization </w:t>
+        <w:t xml:space="preserve">3. Data Patterns</w:t>
       </w:r>
     </w:p>
     <w:p>
@@ -6249,12 +6859,130 @@
         <w:pStyle w:val="Heading2"/>
         <w:ind w:left="-566.9291338582677" w:firstLine="0"/>
         <w:rPr>
-          <w:sz w:val="24"/>
-          <w:szCs w:val="24"/>
-        </w:rPr>
-      </w:pPr>
-      <w:bookmarkStart w:colFirst="0" w:colLast="0" w:name="_hlbx2lnbh1ez" w:id="13"/>
-      <w:bookmarkEnd w:id="13"/>
+          <w:b w:val="1"/>
+        </w:rPr>
+      </w:pPr>
+      <w:bookmarkStart w:colFirst="0" w:colLast="0" w:name="_tvqbwp7z9ugm" w:id="19"/>
+      <w:bookmarkEnd w:id="19"/>
+      <w:r>
+        <w:br w:type="page"/>
+      </w:r>
+      <w:r>
+        <w:rPr>
+          <w:rtl w:val="0"/>
+        </w:rPr>
+      </w:r>
+    </w:p>
+    <w:p>
+      <w:pPr>
+        <w:pStyle w:val="Heading2"/>
+        <w:ind w:left="-566.9291338582677" w:firstLine="0"/>
+        <w:rPr>
+          <w:b w:val="1"/>
+        </w:rPr>
+      </w:pPr>
+      <w:bookmarkStart w:colFirst="0" w:colLast="0" w:name="_rpmsbo7y68wz" w:id="20"/>
+      <w:bookmarkEnd w:id="20"/>
+      <w:r>
+        <w:rPr>
+          <w:b w:val="1"/>
+          <w:rtl w:val="0"/>
+        </w:rPr>
+        <w:t xml:space="preserve">4. Assumptions </w:t>
+      </w:r>
+    </w:p>
+    <w:p>
+      <w:pPr>
+        <w:ind w:left="-566.9291338582677" w:firstLine="0"/>
+        <w:rPr>
+          <w:sz w:val="24"/>
+          <w:szCs w:val="24"/>
+        </w:rPr>
+      </w:pPr>
+      <w:r>
+        <w:rPr>
+          <w:sz w:val="24"/>
+          <w:szCs w:val="24"/>
+          <w:rtl w:val="0"/>
+        </w:rPr>
+        <w:t xml:space="preserve">Start from here</w:t>
+      </w:r>
+      <w:r>
+        <w:rPr>
+          <w:rtl w:val="0"/>
+        </w:rPr>
+      </w:r>
+    </w:p>
+    <w:p>
+      <w:pPr>
+        <w:pStyle w:val="Heading2"/>
+        <w:ind w:left="-566.9291338582677" w:firstLine="0"/>
+        <w:rPr>
+          <w:b w:val="1"/>
+        </w:rPr>
+      </w:pPr>
+      <w:bookmarkStart w:colFirst="0" w:colLast="0" w:name="_rhs58daln14z" w:id="21"/>
+      <w:bookmarkEnd w:id="21"/>
+      <w:r>
+        <w:br w:type="page"/>
+      </w:r>
+      <w:r>
+        <w:rPr>
+          <w:rtl w:val="0"/>
+        </w:rPr>
+      </w:r>
+    </w:p>
+    <w:p>
+      <w:pPr>
+        <w:pStyle w:val="Heading2"/>
+        <w:ind w:left="-566.9291338582677" w:firstLine="0"/>
+        <w:rPr>
+          <w:b w:val="1"/>
+        </w:rPr>
+      </w:pPr>
+      <w:bookmarkStart w:colFirst="0" w:colLast="0" w:name="_gg0uefch20rf" w:id="22"/>
+      <w:bookmarkEnd w:id="22"/>
+      <w:r>
+        <w:rPr>
+          <w:b w:val="1"/>
+          <w:rtl w:val="0"/>
+        </w:rPr>
+        <w:t xml:space="preserve">5. Visualization </w:t>
+      </w:r>
+    </w:p>
+    <w:p>
+      <w:pPr>
+        <w:ind w:left="-566.9291338582677" w:firstLine="0"/>
+        <w:rPr>
+          <w:sz w:val="24"/>
+          <w:szCs w:val="24"/>
+        </w:rPr>
+      </w:pPr>
+      <w:r>
+        <w:rPr>
+          <w:sz w:val="24"/>
+          <w:szCs w:val="24"/>
+          <w:rtl w:val="0"/>
+        </w:rPr>
+        <w:t xml:space="preserve">Start from here</w:t>
+      </w:r>
+      <w:r>
+        <w:rPr>
+          <w:rtl w:val="0"/>
+        </w:rPr>
+      </w:r>
+    </w:p>
+    <w:p>
+      <w:pPr>
+        <w:pStyle w:val="Heading2"/>
+        <w:ind w:left="-566.9291338582677" w:firstLine="0"/>
+        <w:rPr>
+          <w:sz w:val="24"/>
+          <w:szCs w:val="24"/>
+        </w:rPr>
+      </w:pPr>
+      <w:bookmarkStart w:colFirst="0" w:colLast="0" w:name="_hlbx2lnbh1ez" w:id="23"/>
+      <w:bookmarkEnd w:id="23"/>
       <w:r>
         <w:br w:type="page"/>
       </w:r>
@@ -6324,8 +7052,8 @@
                 <w:b w:val="1"/>
               </w:rPr>
             </w:pPr>
-            <w:bookmarkStart w:colFirst="0" w:colLast="0" w:name="_iecfvi4z0ppz" w:id="14"/>
-            <w:bookmarkEnd w:id="14"/>
+            <w:bookmarkStart w:colFirst="0" w:colLast="0" w:name="_iecfvi4z0ppz" w:id="24"/>
+            <w:bookmarkEnd w:id="24"/>
             <w:r>
               <w:rPr>
                 <w:b w:val="1"/>
@@ -6414,8 +7142,8 @@
                 <w:b w:val="1"/>
               </w:rPr>
             </w:pPr>
-            <w:bookmarkStart w:colFirst="0" w:colLast="0" w:name="_3cm7bptggzp1" w:id="15"/>
-            <w:bookmarkEnd w:id="15"/>
+            <w:bookmarkStart w:colFirst="0" w:colLast="0" w:name="_3cm7bptggzp1" w:id="25"/>
+            <w:bookmarkEnd w:id="25"/>
             <w:r>
               <w:rPr>
                 <w:b w:val="1"/>
@@ -6474,7 +7202,7 @@
         </w:rPr>
         <w:t xml:space="preserve">, Australian Government, retrieved 18 April 2020, &lt;</w:t>
       </w:r>
-      <w:hyperlink r:id="rId14">
+      <w:hyperlink r:id="rId21">
         <w:r>
           <w:rPr>
             <w:sz w:val="24"/>
@@ -6540,7 +7268,7 @@
         </w:rPr>
         <w:t xml:space="preserve">, Kaggle, retrieved 18 April 2020, &lt;</w:t>
       </w:r>
-      <w:hyperlink r:id="rId15">
+      <w:hyperlink r:id="rId22">
         <w:r>
           <w:rPr>
             <w:sz w:val="24"/>
@@ -6565,7 +7293,7 @@
       </w:r>
     </w:p>
     <w:sectPr>
-      <w:footerReference r:id="rId16" w:type="default"/>
+      <w:footerReference r:id="rId23" w:type="default"/>
       <w:type w:val="nextPage"/>
       <w:pgSz w:h="16834" w:w="11909"/>
       <w:pgMar w:bottom="1440" w:top="1440" w:left="1417.3228346456694" w:right="862.2047244094489" w:header="720" w:footer="720"/>

</xml_diff>